<commit_message>
Working on passing matricies into a vertex shader as instance data. It doesn't seem to have worked yet, although my code compiles, which is nice.
</commit_message>
<xml_diff>
--- a/ProceduralMethodsReport.docx
+++ b/ProceduralMethodsReport.docx
@@ -364,6 +364,7 @@
                                   <w:dataBinding w:prefixMappings="xmlns:ns0='http://purl.org/dc/elements/1.1/' xmlns:ns1='http://schemas.openxmlformats.org/package/2006/metadata/core-properties' " w:xpath="/ns1:coreProperties[1]/ns0:creator[1]" w:storeItemID="{6C3C8BC8-F283-45AE-878A-BAB7291924A1}"/>
                                   <w:text/>
                                 </w:sdtPr>
+                                <w:sdtEndPr/>
                                 <w:sdtContent>
                                   <w:p>
                                     <w:pPr>
@@ -410,6 +411,7 @@
                                     <w:dataBinding w:prefixMappings="xmlns:ns0='http://schemas.microsoft.com/office/2006/coverPageProps' " w:xpath="/ns0:CoverPageProperties[1]/ns0:CompanyEmail[1]" w:storeItemID="{55AF091B-3C7A-41E3-B477-F2FDAA23CFDA}"/>
                                     <w:text/>
                                   </w:sdtPr>
+                                  <w:sdtEndPr/>
                                   <w:sdtContent>
                                     <w:r>
                                       <w:rPr>
@@ -627,6 +629,7 @@
                                   <w:dataBinding w:prefixMappings="xmlns:ns0='http://schemas.microsoft.com/office/2006/coverPageProps' " w:xpath="/ns0:CoverPageProperties[1]/ns0:Abstract[1]" w:storeItemID="{55AF091B-3C7A-41E3-B477-F2FDAA23CFDA}"/>
                                   <w:text w:multiLine="1"/>
                                 </w:sdtPr>
+                                <w:sdtEndPr/>
                                 <w:sdtContent>
                                   <w:p>
                                     <w:pPr>
@@ -874,6 +877,7 @@
                                   <w:dataBinding w:prefixMappings="xmlns:ns0='http://purl.org/dc/elements/1.1/' xmlns:ns1='http://schemas.openxmlformats.org/package/2006/metadata/core-properties' " w:xpath="/ns1:coreProperties[1]/ns0:subject[1]" w:storeItemID="{6C3C8BC8-F283-45AE-878A-BAB7291924A1}"/>
                                   <w:text/>
                                 </w:sdtPr>
+                                <w:sdtEndPr/>
                                 <w:sdtContent>
                                   <w:p>
                                     <w:pPr>
@@ -1016,8 +1020,6 @@
             <w:br w:type="page"/>
           </w:r>
         </w:p>
-        <w:bookmarkStart w:id="0" w:name="_GoBack" w:displacedByCustomXml="next"/>
-        <w:bookmarkEnd w:id="0" w:displacedByCustomXml="next"/>
       </w:sdtContent>
     </w:sdt>
     <w:p>
@@ -2390,6 +2392,15 @@
       </w:r>
     </w:p>
     <w:p>
+      <w:pPr>
+        <w:rPr>
+          <w:rFonts w:ascii="Arial" w:hAnsi="Arial" w:cs="Arial"/>
+          <w:color w:val="000000"/>
+          <w:sz w:val="21"/>
+          <w:szCs w:val="21"/>
+          <w:shd w:val="clear" w:color="auto" w:fill="FFFFFF"/>
+        </w:rPr>
+      </w:pPr>
       <w:r>
         <w:rPr>
           <w:rFonts w:ascii="Arial" w:hAnsi="Arial" w:cs="Arial"/>
@@ -5107,6 +5118,60 @@
         </w:rPr>
         <w:t>.</w:t>
       </w:r>
+    </w:p>
+    <w:p>
+      <w:pPr>
+        <w:pStyle w:val="ListParagraph"/>
+        <w:numPr>
+          <w:ilvl w:val="0"/>
+          <w:numId w:val="1"/>
+        </w:numPr>
+      </w:pPr>
+      <w:r>
+        <w:lastRenderedPageBreak/>
+        <w:t xml:space="preserve">National Literacy Trust (2011) Policy. Available at: http://www.literacytrust.org.uk/policy (Accessed: 7 January 2011). Or, if no date: Sport England (no date) </w:t>
+      </w:r>
+      <w:proofErr w:type="gramStart"/>
+      <w:r>
+        <w:t>This</w:t>
+      </w:r>
+      <w:proofErr w:type="gramEnd"/>
+      <w:r>
+        <w:t xml:space="preserve"> girl can. Available at: https://www.sportengland.org/ourwork/women/this-girl-can/ (Accessed: 19 June 2017).</w:t>
+      </w:r>
+    </w:p>
+    <w:p/>
+    <w:p>
+      <w:r>
+        <w:t>30/03/2018</w:t>
+      </w:r>
+    </w:p>
+    <w:p>
+      <w:hyperlink r:id="rId8" w:history="1">
+        <w:r>
+          <w:rPr>
+            <w:rStyle w:val="Hyperlink"/>
+          </w:rPr>
+          <w:t>https://www.gamedev.net/forums/topic/649603-sharpdx-how-to-set-my-vertex-shader-to-take-an-instances-world-matrix-as-input/</w:t>
+        </w:r>
+      </w:hyperlink>
+    </w:p>
+    <w:p>
+      <w:r>
+        <w:t>30/03/18</w:t>
+      </w:r>
+    </w:p>
+    <w:p>
+      <w:hyperlink r:id="rId9" w:history="1">
+        <w:r>
+          <w:rPr>
+            <w:rStyle w:val="Hyperlink"/>
+          </w:rPr>
+          <w:t>https://gamedev.stackexchange.com/questions/64298/direct3d11-and-sharpdx-how-to-pass-a-model-instances-world-matrix-as-an-input</w:t>
+        </w:r>
+      </w:hyperlink>
+      <w:bookmarkStart w:id="0" w:name="_GoBack"/>
+      <w:bookmarkEnd w:id="0"/>
     </w:p>
     <w:sectPr>
       <w:pgSz w:w="11906" w:h="16838"/>
@@ -5732,542 +5797,18 @@
       <w:lang w:val="en-US"/>
     </w:rPr>
   </w:style>
-</w:styles>
-</file>
-
-<file path=word/glossary/document.xml><?xml version="1.0" encoding="utf-8"?>
-<w:glossaryDocument xmlns:wpc="http://schemas.microsoft.com/office/word/2010/wordprocessingCanvas" xmlns:cx="http://schemas.microsoft.com/office/drawing/2014/chartex" xmlns:cx1="http://schemas.microsoft.com/office/drawing/2015/9/8/chartex" xmlns:mc="http://schemas.openxmlformats.org/markup-compatibility/2006" xmlns:o="urn:schemas-microsoft-com:office:office" xmlns:r="http://schemas.openxmlformats.org/officeDocument/2006/relationships" xmlns:m="http://schemas.openxmlformats.org/officeDocument/2006/math" xmlns:v="urn:schemas-microsoft-com:vml" xmlns:wp14="http://schemas.microsoft.com/office/word/2010/wordprocessingDrawing" xmlns:wp="http://schemas.openxmlformats.org/drawingml/2006/wordprocessingDrawing" xmlns:w10="urn:schemas-microsoft-com:office:word" xmlns:w="http://schemas.openxmlformats.org/wordprocessingml/2006/main" xmlns:w14="http://schemas.microsoft.com/office/word/2010/wordml" xmlns:w15="http://schemas.microsoft.com/office/word/2012/wordml" xmlns:w16se="http://schemas.microsoft.com/office/word/2015/wordml/symex" xmlns:wpg="http://schemas.microsoft.com/office/word/2010/wordprocessingGroup" xmlns:wpi="http://schemas.microsoft.com/office/word/2010/wordprocessingInk" xmlns:wne="http://schemas.microsoft.com/office/word/2006/wordml" xmlns:wps="http://schemas.microsoft.com/office/word/2010/wordprocessingShape" mc:Ignorable="w14 w15 w16se wp14"/>
-</file>
-
-<file path=word/glossary/fontTable.xml><?xml version="1.0" encoding="utf-8"?>
-<w:fonts xmlns:mc="http://schemas.openxmlformats.org/markup-compatibility/2006" xmlns:r="http://schemas.openxmlformats.org/officeDocument/2006/relationships" xmlns:w="http://schemas.openxmlformats.org/wordprocessingml/2006/main" xmlns:w14="http://schemas.microsoft.com/office/word/2010/wordml" xmlns:w15="http://schemas.microsoft.com/office/word/2012/wordml" xmlns:w16se="http://schemas.microsoft.com/office/word/2015/wordml/symex" mc:Ignorable="w14 w15 w16se">
-  <w:font w:name="Calibri">
-    <w:panose1 w:val="020F0502020204030204"/>
-    <w:charset w:val="00"/>
-    <w:family w:val="swiss"/>
-    <w:pitch w:val="variable"/>
-    <w:sig w:usb0="E00002FF" w:usb1="4000ACFF" w:usb2="00000001" w:usb3="00000000" w:csb0="0000019F" w:csb1="00000000"/>
-  </w:font>
-  <w:font w:name="Times New Roman">
-    <w:panose1 w:val="02020603050405020304"/>
-    <w:charset w:val="00"/>
-    <w:family w:val="roman"/>
-    <w:pitch w:val="variable"/>
-    <w:sig w:usb0="E0002AFF" w:usb1="C0007843" w:usb2="00000009" w:usb3="00000000" w:csb0="000001FF" w:csb1="00000000"/>
-  </w:font>
-  <w:font w:name="Courier New">
-    <w:panose1 w:val="02070309020205020404"/>
-    <w:charset w:val="00"/>
-    <w:family w:val="modern"/>
-    <w:pitch w:val="fixed"/>
-    <w:sig w:usb0="E0002AFF" w:usb1="C0007843" w:usb2="00000009" w:usb3="00000000" w:csb0="000001FF" w:csb1="00000000"/>
-  </w:font>
-  <w:font w:name="Wingdings">
-    <w:panose1 w:val="05000000000000000000"/>
-    <w:charset w:val="02"/>
-    <w:family w:val="auto"/>
-    <w:pitch w:val="variable"/>
-    <w:sig w:usb0="00000000" w:usb1="10000000" w:usb2="00000000" w:usb3="00000000" w:csb0="80000000" w:csb1="00000000"/>
-  </w:font>
-  <w:font w:name="Symbol">
-    <w:panose1 w:val="05050102010706020507"/>
-    <w:charset w:val="02"/>
-    <w:family w:val="roman"/>
-    <w:pitch w:val="variable"/>
-    <w:sig w:usb0="00000000" w:usb1="10000000" w:usb2="00000000" w:usb3="00000000" w:csb0="80000000" w:csb1="00000000"/>
-  </w:font>
-  <w:font w:name="Arial">
-    <w:panose1 w:val="020B0604020202020204"/>
-    <w:charset w:val="00"/>
-    <w:family w:val="swiss"/>
-    <w:pitch w:val="variable"/>
-    <w:sig w:usb0="E0002AFF" w:usb1="C0007843" w:usb2="00000009" w:usb3="00000000" w:csb0="000001FF" w:csb1="00000000"/>
-  </w:font>
-  <w:font w:name="Calibri Light">
-    <w:panose1 w:val="020F0302020204030204"/>
-    <w:charset w:val="00"/>
-    <w:family w:val="swiss"/>
-    <w:pitch w:val="variable"/>
-    <w:sig w:usb0="A00002EF" w:usb1="4000207B" w:usb2="00000000" w:usb3="00000000" w:csb0="0000019F" w:csb1="00000000"/>
-  </w:font>
-</w:fonts>
-</file>
-
-<file path=word/glossary/settings.xml><?xml version="1.0" encoding="utf-8"?>
-<w:settings xmlns:mc="http://schemas.openxmlformats.org/markup-compatibility/2006" xmlns:o="urn:schemas-microsoft-com:office:office" xmlns:r="http://schemas.openxmlformats.org/officeDocument/2006/relationships" xmlns:m="http://schemas.openxmlformats.org/officeDocument/2006/math" xmlns:v="urn:schemas-microsoft-com:vml" xmlns:w10="urn:schemas-microsoft-com:office:word" xmlns:w="http://schemas.openxmlformats.org/wordprocessingml/2006/main" xmlns:w14="http://schemas.microsoft.com/office/word/2010/wordml" xmlns:w15="http://schemas.microsoft.com/office/word/2012/wordml" xmlns:w16se="http://schemas.microsoft.com/office/word/2015/wordml/symex" xmlns:sl="http://schemas.openxmlformats.org/schemaLibrary/2006/main" mc:Ignorable="w14 w15 w16se">
-  <w:view w:val="normal"/>
-  <w:defaultTabStop w:val="720"/>
-  <w:characterSpacingControl w:val="doNotCompress"/>
-  <w:compat>
-    <w:useFELayout/>
-    <w:compatSetting w:name="compatibilityMode" w:uri="http://schemas.microsoft.com/office/word" w:val="15"/>
-    <w:compatSetting w:name="overrideTableStyleFontSizeAndJustification" w:uri="http://schemas.microsoft.com/office/word" w:val="1"/>
-    <w:compatSetting w:name="enableOpenTypeFeatures" w:uri="http://schemas.microsoft.com/office/word" w:val="1"/>
-    <w:compatSetting w:name="doNotFlipMirrorIndents" w:uri="http://schemas.microsoft.com/office/word" w:val="1"/>
-    <w:compatSetting w:name="differentiateMultirowTableHeaders" w:uri="http://schemas.microsoft.com/office/word" w:val="1"/>
-  </w:compat>
-  <w:rsids>
-    <w:rsidRoot w:val="006F16C5"/>
-    <w:rsid w:val="006F16C5"/>
-  </w:rsids>
-  <m:mathPr>
-    <m:mathFont m:val="Cambria Math"/>
-    <m:brkBin m:val="before"/>
-    <m:brkBinSub m:val="--"/>
-    <m:smallFrac m:val="0"/>
-    <m:dispDef/>
-    <m:lMargin m:val="0"/>
-    <m:rMargin m:val="0"/>
-    <m:defJc m:val="centerGroup"/>
-    <m:wrapIndent m:val="1440"/>
-    <m:intLim m:val="subSup"/>
-    <m:naryLim m:val="undOvr"/>
-  </m:mathPr>
-  <w:themeFontLang w:val="en-GB"/>
-  <w:clrSchemeMapping w:bg1="light1" w:t1="dark1" w:bg2="light2" w:t2="dark2" w:accent1="accent1" w:accent2="accent2" w:accent3="accent3" w:accent4="accent4" w:accent5="accent5" w:accent6="accent6" w:hyperlink="hyperlink" w:followedHyperlink="followedHyperlink"/>
-  <w:decimalSymbol w:val="."/>
-  <w:listSeparator w:val=","/>
-  <w15:chartTrackingRefBased/>
-</w:settings>
-</file>
-
-<file path=word/glossary/styles.xml><?xml version="1.0" encoding="utf-8"?>
-<w:styles xmlns:mc="http://schemas.openxmlformats.org/markup-compatibility/2006" xmlns:r="http://schemas.openxmlformats.org/officeDocument/2006/relationships" xmlns:w="http://schemas.openxmlformats.org/wordprocessingml/2006/main" xmlns:w14="http://schemas.microsoft.com/office/word/2010/wordml" xmlns:w15="http://schemas.microsoft.com/office/word/2012/wordml" xmlns:w16se="http://schemas.microsoft.com/office/word/2015/wordml/symex" mc:Ignorable="w14 w15 w16se">
-  <w:docDefaults>
-    <w:rPrDefault>
-      <w:rPr>
-        <w:rFonts w:asciiTheme="minorHAnsi" w:eastAsiaTheme="minorEastAsia" w:hAnsiTheme="minorHAnsi" w:cstheme="minorBidi"/>
-        <w:sz w:val="22"/>
-        <w:szCs w:val="22"/>
-        <w:lang w:val="en-GB" w:eastAsia="en-GB" w:bidi="ar-SA"/>
-      </w:rPr>
-    </w:rPrDefault>
-    <w:pPrDefault>
-      <w:pPr>
-        <w:spacing w:after="160" w:line="259" w:lineRule="auto"/>
-      </w:pPr>
-    </w:pPrDefault>
-  </w:docDefaults>
-  <w:latentStyles w:defLockedState="0" w:defUIPriority="99" w:defSemiHidden="0" w:defUnhideWhenUsed="0" w:defQFormat="0" w:count="371">
-    <w:lsdException w:name="Normal" w:uiPriority="0" w:qFormat="1"/>
-    <w:lsdException w:name="heading 1" w:uiPriority="9" w:qFormat="1"/>
-    <w:lsdException w:name="heading 2" w:semiHidden="1" w:uiPriority="9" w:unhideWhenUsed="1" w:qFormat="1"/>
-    <w:lsdException w:name="heading 3" w:semiHidden="1" w:uiPriority="9" w:unhideWhenUsed="1" w:qFormat="1"/>
-    <w:lsdException w:name="heading 4" w:semiHidden="1" w:uiPriority="9" w:unhideWhenUsed="1" w:qFormat="1"/>
-    <w:lsdException w:name="heading 5" w:semiHidden="1" w:uiPriority="9" w:unhideWhenUsed="1" w:qFormat="1"/>
-    <w:lsdException w:name="heading 6" w:semiHidden="1" w:uiPriority="9" w:unhideWhenUsed="1" w:qFormat="1"/>
-    <w:lsdException w:name="heading 7" w:semiHidden="1" w:uiPriority="9" w:unhideWhenUsed="1" w:qFormat="1"/>
-    <w:lsdException w:name="heading 8" w:semiHidden="1" w:uiPriority="9" w:unhideWhenUsed="1" w:qFormat="1"/>
-    <w:lsdException w:name="heading 9" w:semiHidden="1" w:uiPriority="9" w:unhideWhenUsed="1" w:qFormat="1"/>
-    <w:lsdException w:name="index 1" w:semiHidden="1" w:unhideWhenUsed="1"/>
-    <w:lsdException w:name="index 2" w:semiHidden="1" w:unhideWhenUsed="1"/>
-    <w:lsdException w:name="index 3" w:semiHidden="1" w:unhideWhenUsed="1"/>
-    <w:lsdException w:name="index 4" w:semiHidden="1" w:unhideWhenUsed="1"/>
-    <w:lsdException w:name="index 5" w:semiHidden="1" w:unhideWhenUsed="1"/>
-    <w:lsdException w:name="index 6" w:semiHidden="1" w:unhideWhenUsed="1"/>
-    <w:lsdException w:name="index 7" w:semiHidden="1" w:unhideWhenUsed="1"/>
-    <w:lsdException w:name="index 8" w:semiHidden="1" w:unhideWhenUsed="1"/>
-    <w:lsdException w:name="index 9" w:semiHidden="1" w:unhideWhenUsed="1"/>
-    <w:lsdException w:name="toc 1" w:semiHidden="1" w:uiPriority="39" w:unhideWhenUsed="1"/>
-    <w:lsdException w:name="toc 2" w:semiHidden="1" w:uiPriority="39" w:unhideWhenUsed="1"/>
-    <w:lsdException w:name="toc 3" w:semiHidden="1" w:uiPriority="39" w:unhideWhenUsed="1"/>
-    <w:lsdException w:name="toc 4" w:semiHidden="1" w:uiPriority="39" w:unhideWhenUsed="1"/>
-    <w:lsdException w:name="toc 5" w:semiHidden="1" w:uiPriority="39" w:unhideWhenUsed="1"/>
-    <w:lsdException w:name="toc 6" w:semiHidden="1" w:uiPriority="39" w:unhideWhenUsed="1"/>
-    <w:lsdException w:name="toc 7" w:semiHidden="1" w:uiPriority="39" w:unhideWhenUsed="1"/>
-    <w:lsdException w:name="toc 8" w:semiHidden="1" w:uiPriority="39" w:unhideWhenUsed="1"/>
-    <w:lsdException w:name="toc 9" w:semiHidden="1" w:uiPriority="39" w:unhideWhenUsed="1"/>
-    <w:lsdException w:name="Normal Indent" w:semiHidden="1" w:unhideWhenUsed="1"/>
-    <w:lsdException w:name="footnote text" w:semiHidden="1" w:unhideWhenUsed="1"/>
-    <w:lsdException w:name="annotation text" w:semiHidden="1" w:unhideWhenUsed="1"/>
-    <w:lsdException w:name="header" w:semiHidden="1" w:unhideWhenUsed="1"/>
-    <w:lsdException w:name="footer" w:semiHidden="1" w:unhideWhenUsed="1"/>
-    <w:lsdException w:name="index heading" w:semiHidden="1" w:unhideWhenUsed="1"/>
-    <w:lsdException w:name="caption" w:semiHidden="1" w:uiPriority="35" w:unhideWhenUsed="1" w:qFormat="1"/>
-    <w:lsdException w:name="table of figures" w:semiHidden="1" w:unhideWhenUsed="1"/>
-    <w:lsdException w:name="envelope address" w:semiHidden="1" w:unhideWhenUsed="1"/>
-    <w:lsdException w:name="envelope return" w:semiHidden="1" w:unhideWhenUsed="1"/>
-    <w:lsdException w:name="footnote reference" w:semiHidden="1" w:unhideWhenUsed="1"/>
-    <w:lsdException w:name="annotation reference" w:semiHidden="1" w:unhideWhenUsed="1"/>
-    <w:lsdException w:name="line number" w:semiHidden="1" w:unhideWhenUsed="1"/>
-    <w:lsdException w:name="page number" w:semiHidden="1" w:unhideWhenUsed="1"/>
-    <w:lsdException w:name="endnote reference" w:semiHidden="1" w:unhideWhenUsed="1"/>
-    <w:lsdException w:name="endnote text" w:semiHidden="1" w:unhideWhenUsed="1"/>
-    <w:lsdException w:name="table of authorities" w:semiHidden="1" w:unhideWhenUsed="1"/>
-    <w:lsdException w:name="macro" w:semiHidden="1" w:unhideWhenUsed="1"/>
-    <w:lsdException w:name="toa heading" w:semiHidden="1" w:unhideWhenUsed="1"/>
-    <w:lsdException w:name="List" w:semiHidden="1" w:unhideWhenUsed="1"/>
-    <w:lsdException w:name="List Bullet" w:semiHidden="1" w:unhideWhenUsed="1"/>
-    <w:lsdException w:name="List Number" w:semiHidden="1" w:unhideWhenUsed="1"/>
-    <w:lsdException w:name="List 2" w:semiHidden="1" w:unhideWhenUsed="1"/>
-    <w:lsdException w:name="List 3" w:semiHidden="1" w:unhideWhenUsed="1"/>
-    <w:lsdException w:name="List 4" w:semiHidden="1" w:unhideWhenUsed="1"/>
-    <w:lsdException w:name="List 5" w:semiHidden="1" w:unhideWhenUsed="1"/>
-    <w:lsdException w:name="List Bullet 2" w:semiHidden="1" w:unhideWhenUsed="1"/>
-    <w:lsdException w:name="List Bullet 3" w:semiHidden="1" w:unhideWhenUsed="1"/>
-    <w:lsdException w:name="List Bullet 4" w:semiHidden="1" w:unhideWhenUsed="1"/>
-    <w:lsdException w:name="List Bullet 5" w:semiHidden="1" w:unhideWhenUsed="1"/>
-    <w:lsdException w:name="List Number 2" w:semiHidden="1" w:unhideWhenUsed="1"/>
-    <w:lsdException w:name="List Number 3" w:semiHidden="1" w:unhideWhenUsed="1"/>
-    <w:lsdException w:name="List Number 4" w:semiHidden="1" w:unhideWhenUsed="1"/>
-    <w:lsdException w:name="List Number 5" w:semiHidden="1" w:unhideWhenUsed="1"/>
-    <w:lsdException w:name="Title" w:uiPriority="10" w:qFormat="1"/>
-    <w:lsdException w:name="Closing" w:semiHidden="1" w:unhideWhenUsed="1"/>
-    <w:lsdException w:name="Signature" w:semiHidden="1" w:unhideWhenUsed="1"/>
-    <w:lsdException w:name="Default Paragraph Font" w:semiHidden="1" w:uiPriority="1" w:unhideWhenUsed="1"/>
-    <w:lsdException w:name="Body Text" w:semiHidden="1" w:unhideWhenUsed="1"/>
-    <w:lsdException w:name="Body Text Indent" w:semiHidden="1" w:unhideWhenUsed="1"/>
-    <w:lsdException w:name="List Continue" w:semiHidden="1" w:unhideWhenUsed="1"/>
-    <w:lsdException w:name="List Continue 2" w:semiHidden="1" w:unhideWhenUsed="1"/>
-    <w:lsdException w:name="List Continue 3" w:semiHidden="1" w:unhideWhenUsed="1"/>
-    <w:lsdException w:name="List Continue 4" w:semiHidden="1" w:unhideWhenUsed="1"/>
-    <w:lsdException w:name="List Continue 5" w:semiHidden="1" w:unhideWhenUsed="1"/>
-    <w:lsdException w:name="Message Header" w:semiHidden="1" w:unhideWhenUsed="1"/>
-    <w:lsdException w:name="Subtitle" w:uiPriority="11" w:qFormat="1"/>
-    <w:lsdException w:name="Salutation" w:semiHidden="1" w:unhideWhenUsed="1"/>
-    <w:lsdException w:name="Date" w:semiHidden="1" w:unhideWhenUsed="1"/>
-    <w:lsdException w:name="Body Text First Indent" w:semiHidden="1" w:unhideWhenUsed="1"/>
-    <w:lsdException w:name="Body Text First Indent 2" w:semiHidden="1" w:unhideWhenUsed="1"/>
-    <w:lsdException w:name="Note Heading" w:semiHidden="1" w:unhideWhenUsed="1"/>
-    <w:lsdException w:name="Body Text 2" w:semiHidden="1" w:unhideWhenUsed="1"/>
-    <w:lsdException w:name="Body Text 3" w:semiHidden="1" w:unhideWhenUsed="1"/>
-    <w:lsdException w:name="Body Text Indent 2" w:semiHidden="1" w:unhideWhenUsed="1"/>
-    <w:lsdException w:name="Body Text Indent 3" w:semiHidden="1" w:unhideWhenUsed="1"/>
-    <w:lsdException w:name="Block Text" w:semiHidden="1" w:unhideWhenUsed="1"/>
-    <w:lsdException w:name="Hyperlink" w:semiHidden="1" w:unhideWhenUsed="1"/>
-    <w:lsdException w:name="FollowedHyperlink" w:semiHidden="1" w:unhideWhenUsed="1"/>
-    <w:lsdException w:name="Strong" w:uiPriority="22" w:qFormat="1"/>
-    <w:lsdException w:name="Emphasis" w:uiPriority="20" w:qFormat="1"/>
-    <w:lsdException w:name="Document Map" w:semiHidden="1" w:unhideWhenUsed="1"/>
-    <w:lsdException w:name="Plain Text" w:semiHidden="1" w:unhideWhenUsed="1"/>
-    <w:lsdException w:name="E-mail Signature" w:semiHidden="1" w:unhideWhenUsed="1"/>
-    <w:lsdException w:name="HTML Top of Form" w:semiHidden="1" w:unhideWhenUsed="1"/>
-    <w:lsdException w:name="HTML Bottom of Form" w:semiHidden="1" w:unhideWhenUsed="1"/>
-    <w:lsdException w:name="Normal (Web)" w:semiHidden="1" w:unhideWhenUsed="1"/>
-    <w:lsdException w:name="HTML Acronym" w:semiHidden="1" w:unhideWhenUsed="1"/>
-    <w:lsdException w:name="HTML Address" w:semiHidden="1" w:unhideWhenUsed="1"/>
-    <w:lsdException w:name="HTML Cite" w:semiHidden="1" w:unhideWhenUsed="1"/>
-    <w:lsdException w:name="HTML Code" w:semiHidden="1" w:unhideWhenUsed="1"/>
-    <w:lsdException w:name="HTML Definition" w:semiHidden="1" w:unhideWhenUsed="1"/>
-    <w:lsdException w:name="HTML Keyboard" w:semiHidden="1" w:unhideWhenUsed="1"/>
-    <w:lsdException w:name="HTML Preformatted" w:semiHidden="1" w:unhideWhenUsed="1"/>
-    <w:lsdException w:name="HTML Sample" w:semiHidden="1" w:unhideWhenUsed="1"/>
-    <w:lsdException w:name="HTML Typewriter" w:semiHidden="1" w:unhideWhenUsed="1"/>
-    <w:lsdException w:name="HTML Variable" w:semiHidden="1" w:unhideWhenUsed="1"/>
-    <w:lsdException w:name="Normal Table" w:semiHidden="1" w:unhideWhenUsed="1"/>
-    <w:lsdException w:name="annotation subject" w:semiHidden="1" w:unhideWhenUsed="1"/>
-    <w:lsdException w:name="No List" w:semiHidden="1" w:unhideWhenUsed="1"/>
-    <w:lsdException w:name="Outline List 1" w:semiHidden="1" w:unhideWhenUsed="1"/>
-    <w:lsdException w:name="Outline List 2" w:semiHidden="1" w:unhideWhenUsed="1"/>
-    <w:lsdException w:name="Outline List 3" w:semiHidden="1" w:unhideWhenUsed="1"/>
-    <w:lsdException w:name="Table Simple 1" w:semiHidden="1" w:unhideWhenUsed="1"/>
-    <w:lsdException w:name="Table Simple 2" w:semiHidden="1" w:unhideWhenUsed="1"/>
-    <w:lsdException w:name="Table Simple 3" w:semiHidden="1" w:unhideWhenUsed="1"/>
-    <w:lsdException w:name="Table Classic 1" w:semiHidden="1" w:unhideWhenUsed="1"/>
-    <w:lsdException w:name="Table Classic 2" w:semiHidden="1" w:unhideWhenUsed="1"/>
-    <w:lsdException w:name="Table Classic 3" w:semiHidden="1" w:unhideWhenUsed="1"/>
-    <w:lsdException w:name="Table Classic 4" w:semiHidden="1" w:unhideWhenUsed="1"/>
-    <w:lsdException w:name="Table Colorful 1" w:semiHidden="1" w:unhideWhenUsed="1"/>
-    <w:lsdException w:name="Table Colorful 2" w:semiHidden="1" w:unhideWhenUsed="1"/>
-    <w:lsdException w:name="Table Colorful 3" w:semiHidden="1" w:unhideWhenUsed="1"/>
-    <w:lsdException w:name="Table Columns 1" w:semiHidden="1" w:unhideWhenUsed="1"/>
-    <w:lsdException w:name="Table Columns 2" w:semiHidden="1" w:unhideWhenUsed="1"/>
-    <w:lsdException w:name="Table Columns 3" w:semiHidden="1" w:unhideWhenUsed="1"/>
-    <w:lsdException w:name="Table Columns 4" w:semiHidden="1" w:unhideWhenUsed="1"/>
-    <w:lsdException w:name="Table Columns 5" w:semiHidden="1" w:unhideWhenUsed="1"/>
-    <w:lsdException w:name="Table Grid 1" w:semiHidden="1" w:unhideWhenUsed="1"/>
-    <w:lsdException w:name="Table Grid 2" w:semiHidden="1" w:unhideWhenUsed="1"/>
-    <w:lsdException w:name="Table Grid 3" w:semiHidden="1" w:unhideWhenUsed="1"/>
-    <w:lsdException w:name="Table Grid 4" w:semiHidden="1" w:unhideWhenUsed="1"/>
-    <w:lsdException w:name="Table Grid 5" w:semiHidden="1" w:unhideWhenUsed="1"/>
-    <w:lsdException w:name="Table Grid 6" w:semiHidden="1" w:unhideWhenUsed="1"/>
-    <w:lsdException w:name="Table Grid 7" w:semiHidden="1" w:unhideWhenUsed="1"/>
-    <w:lsdException w:name="Table Grid 8" w:semiHidden="1" w:unhideWhenUsed="1"/>
-    <w:lsdException w:name="Table List 1" w:semiHidden="1" w:unhideWhenUsed="1"/>
-    <w:lsdException w:name="Table List 2" w:semiHidden="1" w:unhideWhenUsed="1"/>
-    <w:lsdException w:name="Table List 3" w:semiHidden="1" w:unhideWhenUsed="1"/>
-    <w:lsdException w:name="Table List 4" w:semiHidden="1" w:unhideWhenUsed="1"/>
-    <w:lsdException w:name="Table List 5" w:semiHidden="1" w:unhideWhenUsed="1"/>
-    <w:lsdException w:name="Table List 6" w:semiHidden="1" w:unhideWhenUsed="1"/>
-    <w:lsdException w:name="Table List 7" w:semiHidden="1" w:unhideWhenUsed="1"/>
-    <w:lsdException w:name="Table List 8" w:semiHidden="1" w:unhideWhenUsed="1"/>
-    <w:lsdException w:name="Table 3D effects 1" w:semiHidden="1" w:unhideWhenUsed="1"/>
-    <w:lsdException w:name="Table 3D effects 2" w:semiHidden="1" w:unhideWhenUsed="1"/>
-    <w:lsdException w:name="Table 3D effects 3" w:semiHidden="1" w:unhideWhenUsed="1"/>
-    <w:lsdException w:name="Table Contemporary" w:semiHidden="1" w:unhideWhenUsed="1"/>
-    <w:lsdException w:name="Table Elegant" w:semiHidden="1" w:unhideWhenUsed="1"/>
-    <w:lsdException w:name="Table Professional" w:semiHidden="1" w:unhideWhenUsed="1"/>
-    <w:lsdException w:name="Table Subtle 1" w:semiHidden="1" w:unhideWhenUsed="1"/>
-    <w:lsdException w:name="Table Subtle 2" w:semiHidden="1" w:unhideWhenUsed="1"/>
-    <w:lsdException w:name="Table Web 1" w:semiHidden="1" w:unhideWhenUsed="1"/>
-    <w:lsdException w:name="Table Web 2" w:semiHidden="1" w:unhideWhenUsed="1"/>
-    <w:lsdException w:name="Table Web 3" w:semiHidden="1" w:unhideWhenUsed="1"/>
-    <w:lsdException w:name="Balloon Text" w:semiHidden="1" w:unhideWhenUsed="1"/>
-    <w:lsdException w:name="Table Grid" w:uiPriority="39"/>
-    <w:lsdException w:name="Table Theme" w:semiHidden="1" w:unhideWhenUsed="1"/>
-    <w:lsdException w:name="Placeholder Text" w:semiHidden="1"/>
-    <w:lsdException w:name="No Spacing" w:uiPriority="1" w:qFormat="1"/>
-    <w:lsdException w:name="Light Shading" w:uiPriority="60"/>
-    <w:lsdException w:name="Light List" w:uiPriority="61"/>
-    <w:lsdException w:name="Light Grid" w:uiPriority="62"/>
-    <w:lsdException w:name="Medium Shading 1" w:uiPriority="63"/>
-    <w:lsdException w:name="Medium Shading 2" w:uiPriority="64"/>
-    <w:lsdException w:name="Medium List 1" w:uiPriority="65"/>
-    <w:lsdException w:name="Medium List 2" w:uiPriority="66"/>
-    <w:lsdException w:name="Medium Grid 1" w:uiPriority="67"/>
-    <w:lsdException w:name="Medium Grid 2" w:uiPriority="68"/>
-    <w:lsdException w:name="Medium Grid 3" w:uiPriority="69"/>
-    <w:lsdException w:name="Dark List" w:uiPriority="70"/>
-    <w:lsdException w:name="Colorful Shading" w:uiPriority="71"/>
-    <w:lsdException w:name="Colorful List" w:uiPriority="72"/>
-    <w:lsdException w:name="Colorful Grid" w:uiPriority="73"/>
-    <w:lsdException w:name="Light Shading Accent 1" w:uiPriority="60"/>
-    <w:lsdException w:name="Light List Accent 1" w:uiPriority="61"/>
-    <w:lsdException w:name="Light Grid Accent 1" w:uiPriority="62"/>
-    <w:lsdException w:name="Medium Shading 1 Accent 1" w:uiPriority="63"/>
-    <w:lsdException w:name="Medium Shading 2 Accent 1" w:uiPriority="64"/>
-    <w:lsdException w:name="Medium List 1 Accent 1" w:uiPriority="65"/>
-    <w:lsdException w:name="Revision" w:semiHidden="1"/>
-    <w:lsdException w:name="List Paragraph" w:uiPriority="34" w:qFormat="1"/>
-    <w:lsdException w:name="Quote" w:uiPriority="29" w:qFormat="1"/>
-    <w:lsdException w:name="Intense Quote" w:uiPriority="30" w:qFormat="1"/>
-    <w:lsdException w:name="Medium List 2 Accent 1" w:uiPriority="66"/>
-    <w:lsdException w:name="Medium Grid 1 Accent 1" w:uiPriority="67"/>
-    <w:lsdException w:name="Medium Grid 2 Accent 1" w:uiPriority="68"/>
-    <w:lsdException w:name="Medium Grid 3 Accent 1" w:uiPriority="69"/>
-    <w:lsdException w:name="Dark List Accent 1" w:uiPriority="70"/>
-    <w:lsdException w:name="Colorful Shading Accent 1" w:uiPriority="71"/>
-    <w:lsdException w:name="Colorful List Accent 1" w:uiPriority="72"/>
-    <w:lsdException w:name="Colorful Grid Accent 1" w:uiPriority="73"/>
-    <w:lsdException w:name="Light Shading Accent 2" w:uiPriority="60"/>
-    <w:lsdException w:name="Light List Accent 2" w:uiPriority="61"/>
-    <w:lsdException w:name="Light Grid Accent 2" w:uiPriority="62"/>
-    <w:lsdException w:name="Medium Shading 1 Accent 2" w:uiPriority="63"/>
-    <w:lsdException w:name="Medium Shading 2 Accent 2" w:uiPriority="64"/>
-    <w:lsdException w:name="Medium List 1 Accent 2" w:uiPriority="65"/>
-    <w:lsdException w:name="Medium List 2 Accent 2" w:uiPriority="66"/>
-    <w:lsdException w:name="Medium Grid 1 Accent 2" w:uiPriority="67"/>
-    <w:lsdException w:name="Medium Grid 2 Accent 2" w:uiPriority="68"/>
-    <w:lsdException w:name="Medium Grid 3 Accent 2" w:uiPriority="69"/>
-    <w:lsdException w:name="Dark List Accent 2" w:uiPriority="70"/>
-    <w:lsdException w:name="Colorful Shading Accent 2" w:uiPriority="71"/>
-    <w:lsdException w:name="Colorful List Accent 2" w:uiPriority="72"/>
-    <w:lsdException w:name="Colorful Grid Accent 2" w:uiPriority="73"/>
-    <w:lsdException w:name="Light Shading Accent 3" w:uiPriority="60"/>
-    <w:lsdException w:name="Light List Accent 3" w:uiPriority="61"/>
-    <w:lsdException w:name="Light Grid Accent 3" w:uiPriority="62"/>
-    <w:lsdException w:name="Medium Shading 1 Accent 3" w:uiPriority="63"/>
-    <w:lsdException w:name="Medium Shading 2 Accent 3" w:uiPriority="64"/>
-    <w:lsdException w:name="Medium List 1 Accent 3" w:uiPriority="65"/>
-    <w:lsdException w:name="Medium List 2 Accent 3" w:uiPriority="66"/>
-    <w:lsdException w:name="Medium Grid 1 Accent 3" w:uiPriority="67"/>
-    <w:lsdException w:name="Medium Grid 2 Accent 3" w:uiPriority="68"/>
-    <w:lsdException w:name="Medium Grid 3 Accent 3" w:uiPriority="69"/>
-    <w:lsdException w:name="Dark List Accent 3" w:uiPriority="70"/>
-    <w:lsdException w:name="Colorful Shading Accent 3" w:uiPriority="71"/>
-    <w:lsdException w:name="Colorful List Accent 3" w:uiPriority="72"/>
-    <w:lsdException w:name="Colorful Grid Accent 3" w:uiPriority="73"/>
-    <w:lsdException w:name="Light Shading Accent 4" w:uiPriority="60"/>
-    <w:lsdException w:name="Light List Accent 4" w:uiPriority="61"/>
-    <w:lsdException w:name="Light Grid Accent 4" w:uiPriority="62"/>
-    <w:lsdException w:name="Medium Shading 1 Accent 4" w:uiPriority="63"/>
-    <w:lsdException w:name="Medium Shading 2 Accent 4" w:uiPriority="64"/>
-    <w:lsdException w:name="Medium List 1 Accent 4" w:uiPriority="65"/>
-    <w:lsdException w:name="Medium List 2 Accent 4" w:uiPriority="66"/>
-    <w:lsdException w:name="Medium Grid 1 Accent 4" w:uiPriority="67"/>
-    <w:lsdException w:name="Medium Grid 2 Accent 4" w:uiPriority="68"/>
-    <w:lsdException w:name="Medium Grid 3 Accent 4" w:uiPriority="69"/>
-    <w:lsdException w:name="Dark List Accent 4" w:uiPriority="70"/>
-    <w:lsdException w:name="Colorful Shading Accent 4" w:uiPriority="71"/>
-    <w:lsdException w:name="Colorful List Accent 4" w:uiPriority="72"/>
-    <w:lsdException w:name="Colorful Grid Accent 4" w:uiPriority="73"/>
-    <w:lsdException w:name="Light Shading Accent 5" w:uiPriority="60"/>
-    <w:lsdException w:name="Light List Accent 5" w:uiPriority="61"/>
-    <w:lsdException w:name="Light Grid Accent 5" w:uiPriority="62"/>
-    <w:lsdException w:name="Medium Shading 1 Accent 5" w:uiPriority="63"/>
-    <w:lsdException w:name="Medium Shading 2 Accent 5" w:uiPriority="64"/>
-    <w:lsdException w:name="Medium List 1 Accent 5" w:uiPriority="65"/>
-    <w:lsdException w:name="Medium List 2 Accent 5" w:uiPriority="66"/>
-    <w:lsdException w:name="Medium Grid 1 Accent 5" w:uiPriority="67"/>
-    <w:lsdException w:name="Medium Grid 2 Accent 5" w:uiPriority="68"/>
-    <w:lsdException w:name="Medium Grid 3 Accent 5" w:uiPriority="69"/>
-    <w:lsdException w:name="Dark List Accent 5" w:uiPriority="70"/>
-    <w:lsdException w:name="Colorful Shading Accent 5" w:uiPriority="71"/>
-    <w:lsdException w:name="Colorful List Accent 5" w:uiPriority="72"/>
-    <w:lsdException w:name="Colorful Grid Accent 5" w:uiPriority="73"/>
-    <w:lsdException w:name="Light Shading Accent 6" w:uiPriority="60"/>
-    <w:lsdException w:name="Light List Accent 6" w:uiPriority="61"/>
-    <w:lsdException w:name="Light Grid Accent 6" w:uiPriority="62"/>
-    <w:lsdException w:name="Medium Shading 1 Accent 6" w:uiPriority="63"/>
-    <w:lsdException w:name="Medium Shading 2 Accent 6" w:uiPriority="64"/>
-    <w:lsdException w:name="Medium List 1 Accent 6" w:uiPriority="65"/>
-    <w:lsdException w:name="Medium List 2 Accent 6" w:uiPriority="66"/>
-    <w:lsdException w:name="Medium Grid 1 Accent 6" w:uiPriority="67"/>
-    <w:lsdException w:name="Medium Grid 2 Accent 6" w:uiPriority="68"/>
-    <w:lsdException w:name="Medium Grid 3 Accent 6" w:uiPriority="69"/>
-    <w:lsdException w:name="Dark List Accent 6" w:uiPriority="70"/>
-    <w:lsdException w:name="Colorful Shading Accent 6" w:uiPriority="71"/>
-    <w:lsdException w:name="Colorful List Accent 6" w:uiPriority="72"/>
-    <w:lsdException w:name="Colorful Grid Accent 6" w:uiPriority="73"/>
-    <w:lsdException w:name="Subtle Emphasis" w:uiPriority="19" w:qFormat="1"/>
-    <w:lsdException w:name="Intense Emphasis" w:uiPriority="21" w:qFormat="1"/>
-    <w:lsdException w:name="Subtle Reference" w:uiPriority="31" w:qFormat="1"/>
-    <w:lsdException w:name="Intense Reference" w:uiPriority="32" w:qFormat="1"/>
-    <w:lsdException w:name="Book Title" w:uiPriority="33" w:qFormat="1"/>
-    <w:lsdException w:name="Bibliography" w:semiHidden="1" w:uiPriority="37" w:unhideWhenUsed="1"/>
-    <w:lsdException w:name="TOC Heading" w:semiHidden="1" w:uiPriority="39" w:unhideWhenUsed="1" w:qFormat="1"/>
-    <w:lsdException w:name="Plain Table 1" w:uiPriority="41"/>
-    <w:lsdException w:name="Plain Table 2" w:uiPriority="42"/>
-    <w:lsdException w:name="Plain Table 3" w:uiPriority="43"/>
-    <w:lsdException w:name="Plain Table 4" w:uiPriority="44"/>
-    <w:lsdException w:name="Plain Table 5" w:uiPriority="45"/>
-    <w:lsdException w:name="Grid Table Light" w:uiPriority="40"/>
-    <w:lsdException w:name="Grid Table 1 Light" w:uiPriority="46"/>
-    <w:lsdException w:name="Grid Table 2" w:uiPriority="47"/>
-    <w:lsdException w:name="Grid Table 3" w:uiPriority="48"/>
-    <w:lsdException w:name="Grid Table 4" w:uiPriority="49"/>
-    <w:lsdException w:name="Grid Table 5 Dark" w:uiPriority="50"/>
-    <w:lsdException w:name="Grid Table 6 Colorful" w:uiPriority="51"/>
-    <w:lsdException w:name="Grid Table 7 Colorful" w:uiPriority="52"/>
-    <w:lsdException w:name="Grid Table 1 Light Accent 1" w:uiPriority="46"/>
-    <w:lsdException w:name="Grid Table 2 Accent 1" w:uiPriority="47"/>
-    <w:lsdException w:name="Grid Table 3 Accent 1" w:uiPriority="48"/>
-    <w:lsdException w:name="Grid Table 4 Accent 1" w:uiPriority="49"/>
-    <w:lsdException w:name="Grid Table 5 Dark Accent 1" w:uiPriority="50"/>
-    <w:lsdException w:name="Grid Table 6 Colorful Accent 1" w:uiPriority="51"/>
-    <w:lsdException w:name="Grid Table 7 Colorful Accent 1" w:uiPriority="52"/>
-    <w:lsdException w:name="Grid Table 1 Light Accent 2" w:uiPriority="46"/>
-    <w:lsdException w:name="Grid Table 2 Accent 2" w:uiPriority="47"/>
-    <w:lsdException w:name="Grid Table 3 Accent 2" w:uiPriority="48"/>
-    <w:lsdException w:name="Grid Table 4 Accent 2" w:uiPriority="49"/>
-    <w:lsdException w:name="Grid Table 5 Dark Accent 2" w:uiPriority="50"/>
-    <w:lsdException w:name="Grid Table 6 Colorful Accent 2" w:uiPriority="51"/>
-    <w:lsdException w:name="Grid Table 7 Colorful Accent 2" w:uiPriority="52"/>
-    <w:lsdException w:name="Grid Table 1 Light Accent 3" w:uiPriority="46"/>
-    <w:lsdException w:name="Grid Table 2 Accent 3" w:uiPriority="47"/>
-    <w:lsdException w:name="Grid Table 3 Accent 3" w:uiPriority="48"/>
-    <w:lsdException w:name="Grid Table 4 Accent 3" w:uiPriority="49"/>
-    <w:lsdException w:name="Grid Table 5 Dark Accent 3" w:uiPriority="50"/>
-    <w:lsdException w:name="Grid Table 6 Colorful Accent 3" w:uiPriority="51"/>
-    <w:lsdException w:name="Grid Table 7 Colorful Accent 3" w:uiPriority="52"/>
-    <w:lsdException w:name="Grid Table 1 Light Accent 4" w:uiPriority="46"/>
-    <w:lsdException w:name="Grid Table 2 Accent 4" w:uiPriority="47"/>
-    <w:lsdException w:name="Grid Table 3 Accent 4" w:uiPriority="48"/>
-    <w:lsdException w:name="Grid Table 4 Accent 4" w:uiPriority="49"/>
-    <w:lsdException w:name="Grid Table 5 Dark Accent 4" w:uiPriority="50"/>
-    <w:lsdException w:name="Grid Table 6 Colorful Accent 4" w:uiPriority="51"/>
-    <w:lsdException w:name="Grid Table 7 Colorful Accent 4" w:uiPriority="52"/>
-    <w:lsdException w:name="Grid Table 1 Light Accent 5" w:uiPriority="46"/>
-    <w:lsdException w:name="Grid Table 2 Accent 5" w:uiPriority="47"/>
-    <w:lsdException w:name="Grid Table 3 Accent 5" w:uiPriority="48"/>
-    <w:lsdException w:name="Grid Table 4 Accent 5" w:uiPriority="49"/>
-    <w:lsdException w:name="Grid Table 5 Dark Accent 5" w:uiPriority="50"/>
-    <w:lsdException w:name="Grid Table 6 Colorful Accent 5" w:uiPriority="51"/>
-    <w:lsdException w:name="Grid Table 7 Colorful Accent 5" w:uiPriority="52"/>
-    <w:lsdException w:name="Grid Table 1 Light Accent 6" w:uiPriority="46"/>
-    <w:lsdException w:name="Grid Table 2 Accent 6" w:uiPriority="47"/>
-    <w:lsdException w:name="Grid Table 3 Accent 6" w:uiPriority="48"/>
-    <w:lsdException w:name="Grid Table 4 Accent 6" w:uiPriority="49"/>
-    <w:lsdException w:name="Grid Table 5 Dark Accent 6" w:uiPriority="50"/>
-    <w:lsdException w:name="Grid Table 6 Colorful Accent 6" w:uiPriority="51"/>
-    <w:lsdException w:name="Grid Table 7 Colorful Accent 6" w:uiPriority="52"/>
-    <w:lsdException w:name="List Table 1 Light" w:uiPriority="46"/>
-    <w:lsdException w:name="List Table 2" w:uiPriority="47"/>
-    <w:lsdException w:name="List Table 3" w:uiPriority="48"/>
-    <w:lsdException w:name="List Table 4" w:uiPriority="49"/>
-    <w:lsdException w:name="List Table 5 Dark" w:uiPriority="50"/>
-    <w:lsdException w:name="List Table 6 Colorful" w:uiPriority="51"/>
-    <w:lsdException w:name="List Table 7 Colorful" w:uiPriority="52"/>
-    <w:lsdException w:name="List Table 1 Light Accent 1" w:uiPriority="46"/>
-    <w:lsdException w:name="List Table 2 Accent 1" w:uiPriority="47"/>
-    <w:lsdException w:name="List Table 3 Accent 1" w:uiPriority="48"/>
-    <w:lsdException w:name="List Table 4 Accent 1" w:uiPriority="49"/>
-    <w:lsdException w:name="List Table 5 Dark Accent 1" w:uiPriority="50"/>
-    <w:lsdException w:name="List Table 6 Colorful Accent 1" w:uiPriority="51"/>
-    <w:lsdException w:name="List Table 7 Colorful Accent 1" w:uiPriority="52"/>
-    <w:lsdException w:name="List Table 1 Light Accent 2" w:uiPriority="46"/>
-    <w:lsdException w:name="List Table 2 Accent 2" w:uiPriority="47"/>
-    <w:lsdException w:name="List Table 3 Accent 2" w:uiPriority="48"/>
-    <w:lsdException w:name="List Table 4 Accent 2" w:uiPriority="49"/>
-    <w:lsdException w:name="List Table 5 Dark Accent 2" w:uiPriority="50"/>
-    <w:lsdException w:name="List Table 6 Colorful Accent 2" w:uiPriority="51"/>
-    <w:lsdException w:name="List Table 7 Colorful Accent 2" w:uiPriority="52"/>
-    <w:lsdException w:name="List Table 1 Light Accent 3" w:uiPriority="46"/>
-    <w:lsdException w:name="List Table 2 Accent 3" w:uiPriority="47"/>
-    <w:lsdException w:name="List Table 3 Accent 3" w:uiPriority="48"/>
-    <w:lsdException w:name="List Table 4 Accent 3" w:uiPriority="49"/>
-    <w:lsdException w:name="List Table 5 Dark Accent 3" w:uiPriority="50"/>
-    <w:lsdException w:name="List Table 6 Colorful Accent 3" w:uiPriority="51"/>
-    <w:lsdException w:name="List Table 7 Colorful Accent 3" w:uiPriority="52"/>
-    <w:lsdException w:name="List Table 1 Light Accent 4" w:uiPriority="46"/>
-    <w:lsdException w:name="List Table 2 Accent 4" w:uiPriority="47"/>
-    <w:lsdException w:name="List Table 3 Accent 4" w:uiPriority="48"/>
-    <w:lsdException w:name="List Table 4 Accent 4" w:uiPriority="49"/>
-    <w:lsdException w:name="List Table 5 Dark Accent 4" w:uiPriority="50"/>
-    <w:lsdException w:name="List Table 6 Colorful Accent 4" w:uiPriority="51"/>
-    <w:lsdException w:name="List Table 7 Colorful Accent 4" w:uiPriority="52"/>
-    <w:lsdException w:name="List Table 1 Light Accent 5" w:uiPriority="46"/>
-    <w:lsdException w:name="List Table 2 Accent 5" w:uiPriority="47"/>
-    <w:lsdException w:name="List Table 3 Accent 5" w:uiPriority="48"/>
-    <w:lsdException w:name="List Table 4 Accent 5" w:uiPriority="49"/>
-    <w:lsdException w:name="List Table 5 Dark Accent 5" w:uiPriority="50"/>
-    <w:lsdException w:name="List Table 6 Colorful Accent 5" w:uiPriority="51"/>
-    <w:lsdException w:name="List Table 7 Colorful Accent 5" w:uiPriority="52"/>
-    <w:lsdException w:name="List Table 1 Light Accent 6" w:uiPriority="46"/>
-    <w:lsdException w:name="List Table 2 Accent 6" w:uiPriority="47"/>
-    <w:lsdException w:name="List Table 3 Accent 6" w:uiPriority="48"/>
-    <w:lsdException w:name="List Table 4 Accent 6" w:uiPriority="49"/>
-    <w:lsdException w:name="List Table 5 Dark Accent 6" w:uiPriority="50"/>
-    <w:lsdException w:name="List Table 6 Colorful Accent 6" w:uiPriority="51"/>
-    <w:lsdException w:name="List Table 7 Colorful Accent 6" w:uiPriority="52"/>
-  </w:latentStyles>
-  <w:style w:type="paragraph" w:default="1" w:styleId="Normal">
-    <w:name w:val="Normal"/>
-    <w:qFormat/>
-  </w:style>
-  <w:style w:type="character" w:default="1" w:styleId="DefaultParagraphFont">
-    <w:name w:val="Default Paragraph Font"/>
-    <w:uiPriority w:val="1"/>
-    <w:semiHidden/>
+  <w:style w:type="character" w:styleId="Hyperlink">
+    <w:name w:val="Hyperlink"/>
+    <w:basedOn w:val="DefaultParagraphFont"/>
+    <w:uiPriority w:val="99"/>
     <w:unhideWhenUsed/>
-  </w:style>
-  <w:style w:type="table" w:default="1" w:styleId="TableNormal">
-    <w:name w:val="Normal Table"/>
-    <w:uiPriority w:val="99"/>
-    <w:semiHidden/>
-    <w:unhideWhenUsed/>
-    <w:tblPr>
-      <w:tblInd w:w="0" w:type="dxa"/>
-      <w:tblCellMar>
-        <w:top w:w="0" w:type="dxa"/>
-        <w:left w:w="108" w:type="dxa"/>
-        <w:bottom w:w="0" w:type="dxa"/>
-        <w:right w:w="108" w:type="dxa"/>
-      </w:tblCellMar>
-    </w:tblPr>
-  </w:style>
-  <w:style w:type="numbering" w:default="1" w:styleId="NoList">
-    <w:name w:val="No List"/>
-    <w:uiPriority w:val="99"/>
-    <w:semiHidden/>
-    <w:unhideWhenUsed/>
-  </w:style>
-  <w:style w:type="paragraph" w:customStyle="1" w:styleId="3749159DAB78436FA9C5C56826AC07A3">
-    <w:name w:val="3749159DAB78436FA9C5C56826AC07A3"/>
-    <w:rsid w:val="006F16C5"/>
-  </w:style>
-  <w:style w:type="paragraph" w:customStyle="1" w:styleId="CB6C837AB5684D3695C0832155FA8179">
-    <w:name w:val="CB6C837AB5684D3695C0832155FA8179"/>
-    <w:rsid w:val="006F16C5"/>
+    <w:rsid w:val="00323FE7"/>
+    <w:rPr>
+      <w:color w:val="0563C1" w:themeColor="hyperlink"/>
+      <w:u w:val="single"/>
+    </w:rPr>
   </w:style>
 </w:styles>
-</file>
-
-<file path=word/glossary/webSettings.xml><?xml version="1.0" encoding="utf-8"?>
-<w:webSettings xmlns:mc="http://schemas.openxmlformats.org/markup-compatibility/2006" xmlns:r="http://schemas.openxmlformats.org/officeDocument/2006/relationships" xmlns:w="http://schemas.openxmlformats.org/wordprocessingml/2006/main" xmlns:w14="http://schemas.microsoft.com/office/word/2010/wordml" xmlns:w15="http://schemas.microsoft.com/office/word/2012/wordml" xmlns:w16se="http://schemas.microsoft.com/office/word/2015/wordml/symex" mc:Ignorable="w14 w15 w16se">
-  <w:optimizeForBrowser/>
-  <w:allowPNG/>
-</w:webSettings>
 </file>
 
 <file path=word/theme/theme1.xml><?xml version="1.0" encoding="utf-8"?>

</xml_diff>

<commit_message>
Cubes are finally being spawned at a translation that's relative to the last one. Fucking finally.
</commit_message>
<xml_diff>
--- a/ProceduralMethodsReport.docx
+++ b/ProceduralMethodsReport.docx
@@ -3074,6 +3074,72 @@
     </w:p>
     <w:p>
       <w:pPr>
+        <w:rPr>
+          <w:rFonts w:ascii="Arial" w:hAnsi="Arial" w:cs="Arial"/>
+          <w:color w:val="000000"/>
+          <w:sz w:val="21"/>
+          <w:szCs w:val="21"/>
+          <w:shd w:val="clear" w:color="auto" w:fill="FFFFFF"/>
+        </w:rPr>
+      </w:pPr>
+    </w:p>
+    <w:p>
+      <w:pPr>
+        <w:rPr>
+          <w:rFonts w:ascii="Arial" w:hAnsi="Arial" w:cs="Arial"/>
+          <w:color w:val="000000"/>
+          <w:sz w:val="21"/>
+          <w:szCs w:val="21"/>
+          <w:shd w:val="clear" w:color="auto" w:fill="FFFFFF"/>
+        </w:rPr>
+      </w:pPr>
+      <w:r>
+        <w:rPr>
+          <w:rFonts w:ascii="Arial" w:hAnsi="Arial" w:cs="Arial"/>
+          <w:color w:val="000000"/>
+          <w:sz w:val="21"/>
+          <w:szCs w:val="21"/>
+          <w:shd w:val="clear" w:color="auto" w:fill="FFFFFF"/>
+        </w:rPr>
+        <w:t>Model Instantiation</w:t>
+      </w:r>
+    </w:p>
+    <w:p>
+      <w:pPr>
+        <w:rPr>
+          <w:rFonts w:ascii="Arial" w:hAnsi="Arial" w:cs="Arial"/>
+          <w:color w:val="000000"/>
+          <w:sz w:val="21"/>
+          <w:szCs w:val="21"/>
+          <w:shd w:val="clear" w:color="auto" w:fill="FFFFFF"/>
+        </w:rPr>
+      </w:pPr>
+    </w:p>
+    <w:p>
+      <w:pPr>
+        <w:rPr>
+          <w:rFonts w:ascii="Arial" w:hAnsi="Arial" w:cs="Arial"/>
+          <w:color w:val="000000"/>
+          <w:sz w:val="21"/>
+          <w:szCs w:val="21"/>
+          <w:shd w:val="clear" w:color="auto" w:fill="FFFFFF"/>
+        </w:rPr>
+      </w:pPr>
+      <w:r>
+        <w:rPr>
+          <w:rFonts w:ascii="Arial" w:hAnsi="Arial" w:cs="Arial"/>
+          <w:color w:val="000000"/>
+          <w:sz w:val="21"/>
+          <w:szCs w:val="21"/>
+          <w:shd w:val="clear" w:color="auto" w:fill="FFFFFF"/>
+        </w:rPr>
+        <w:t xml:space="preserve">Instance Specific Matrices </w:t>
+      </w:r>
+      <w:bookmarkStart w:id="0" w:name="_GoBack"/>
+      <w:bookmarkEnd w:id="0"/>
+    </w:p>
+    <w:p>
+      <w:pPr>
         <w:pStyle w:val="IntenseQuote"/>
       </w:pPr>
       <w:r>
@@ -4456,6 +4522,7 @@
           <w:szCs w:val="21"/>
           <w:shd w:val="clear" w:color="auto" w:fill="FFFFFF"/>
         </w:rPr>
+        <w:lastRenderedPageBreak/>
         <w:t xml:space="preserve">Lorem ipsum </w:t>
       </w:r>
       <w:proofErr w:type="spellStart"/>
@@ -5128,7 +5195,6 @@
         </w:numPr>
       </w:pPr>
       <w:r>
-        <w:lastRenderedPageBreak/>
         <w:t xml:space="preserve">National Literacy Trust (2011) Policy. Available at: http://www.literacytrust.org.uk/policy (Accessed: 7 January 2011). Or, if no date: Sport England (no date) </w:t>
       </w:r>
       <w:proofErr w:type="gramStart"/>
@@ -5170,8 +5236,6 @@
           <w:t>https://gamedev.stackexchange.com/questions/64298/direct3d11-and-sharpdx-how-to-pass-a-model-instances-world-matrix-as-an-input</w:t>
         </w:r>
       </w:hyperlink>
-      <w:bookmarkStart w:id="0" w:name="_GoBack"/>
-      <w:bookmarkEnd w:id="0"/>
     </w:p>
     <w:sectPr>
       <w:pgSz w:w="11906" w:h="16838"/>

</xml_diff>

<commit_message>
Cubes are now spawned according the the L-system, save for the branching behaviour.
</commit_message>
<xml_diff>
--- a/ProceduralMethodsReport.docx
+++ b/ProceduralMethodsReport.docx
@@ -3085,6 +3085,11 @@
     </w:p>
     <w:p>
       <w:pPr>
+        <w:pStyle w:val="ListParagraph"/>
+        <w:numPr>
+          <w:ilvl w:val="0"/>
+          <w:numId w:val="2"/>
+        </w:numPr>
         <w:rPr>
           <w:rFonts w:ascii="Arial" w:hAnsi="Arial" w:cs="Arial"/>
           <w:color w:val="000000"/>
@@ -3117,6 +3122,11 @@
     </w:p>
     <w:p>
       <w:pPr>
+        <w:pStyle w:val="ListParagraph"/>
+        <w:numPr>
+          <w:ilvl w:val="0"/>
+          <w:numId w:val="2"/>
+        </w:numPr>
         <w:rPr>
           <w:rFonts w:ascii="Arial" w:hAnsi="Arial" w:cs="Arial"/>
           <w:color w:val="000000"/>
@@ -3133,689 +3143,46 @@
           <w:szCs w:val="21"/>
           <w:shd w:val="clear" w:color="auto" w:fill="FFFFFF"/>
         </w:rPr>
-        <w:t xml:space="preserve">Instance Specific Matrices </w:t>
+        <w:t>Instance Specific Matrices</w:t>
       </w:r>
       <w:bookmarkStart w:id="0" w:name="_GoBack"/>
       <w:bookmarkEnd w:id="0"/>
     </w:p>
     <w:p>
       <w:pPr>
-        <w:pStyle w:val="IntenseQuote"/>
+        <w:rPr>
+          <w:rFonts w:ascii="Arial" w:hAnsi="Arial" w:cs="Arial"/>
+          <w:color w:val="000000"/>
+          <w:sz w:val="21"/>
+          <w:szCs w:val="21"/>
+          <w:shd w:val="clear" w:color="auto" w:fill="FFFFFF"/>
+        </w:rPr>
       </w:pPr>
-      <w:r>
-        <w:t>Results</w:t>
-      </w:r>
     </w:p>
     <w:p>
-      <w:r>
-        <w:rPr>
-          <w:rFonts w:ascii="Arial" w:hAnsi="Arial" w:cs="Arial"/>
-          <w:color w:val="000000"/>
-          <w:sz w:val="21"/>
-          <w:szCs w:val="21"/>
-          <w:shd w:val="clear" w:color="auto" w:fill="FFFFFF"/>
-        </w:rPr>
-        <w:t xml:space="preserve">Lorem ipsum </w:t>
-      </w:r>
-      <w:proofErr w:type="spellStart"/>
-      <w:r>
-        <w:rPr>
-          <w:rFonts w:ascii="Arial" w:hAnsi="Arial" w:cs="Arial"/>
-          <w:color w:val="000000"/>
-          <w:sz w:val="21"/>
-          <w:szCs w:val="21"/>
-          <w:shd w:val="clear" w:color="auto" w:fill="FFFFFF"/>
-        </w:rPr>
-        <w:t>dolor</w:t>
-      </w:r>
-      <w:proofErr w:type="spellEnd"/>
-      <w:r>
-        <w:rPr>
-          <w:rFonts w:ascii="Arial" w:hAnsi="Arial" w:cs="Arial"/>
-          <w:color w:val="000000"/>
-          <w:sz w:val="21"/>
-          <w:szCs w:val="21"/>
-          <w:shd w:val="clear" w:color="auto" w:fill="FFFFFF"/>
-        </w:rPr>
-        <w:t xml:space="preserve"> sit </w:t>
-      </w:r>
-      <w:proofErr w:type="spellStart"/>
-      <w:r>
-        <w:rPr>
-          <w:rFonts w:ascii="Arial" w:hAnsi="Arial" w:cs="Arial"/>
-          <w:color w:val="000000"/>
-          <w:sz w:val="21"/>
-          <w:szCs w:val="21"/>
-          <w:shd w:val="clear" w:color="auto" w:fill="FFFFFF"/>
-        </w:rPr>
-        <w:t>amet</w:t>
-      </w:r>
-      <w:proofErr w:type="spellEnd"/>
-      <w:r>
-        <w:rPr>
-          <w:rFonts w:ascii="Arial" w:hAnsi="Arial" w:cs="Arial"/>
-          <w:color w:val="000000"/>
-          <w:sz w:val="21"/>
-          <w:szCs w:val="21"/>
-          <w:shd w:val="clear" w:color="auto" w:fill="FFFFFF"/>
-        </w:rPr>
-        <w:t xml:space="preserve">, </w:t>
-      </w:r>
-      <w:proofErr w:type="spellStart"/>
-      <w:r>
-        <w:rPr>
-          <w:rFonts w:ascii="Arial" w:hAnsi="Arial" w:cs="Arial"/>
-          <w:color w:val="000000"/>
-          <w:sz w:val="21"/>
-          <w:szCs w:val="21"/>
-          <w:shd w:val="clear" w:color="auto" w:fill="FFFFFF"/>
-        </w:rPr>
-        <w:t>consectetur</w:t>
-      </w:r>
-      <w:proofErr w:type="spellEnd"/>
-      <w:r>
-        <w:rPr>
-          <w:rFonts w:ascii="Arial" w:hAnsi="Arial" w:cs="Arial"/>
-          <w:color w:val="000000"/>
-          <w:sz w:val="21"/>
-          <w:szCs w:val="21"/>
-          <w:shd w:val="clear" w:color="auto" w:fill="FFFFFF"/>
-        </w:rPr>
-        <w:t xml:space="preserve"> </w:t>
-      </w:r>
-      <w:proofErr w:type="spellStart"/>
-      <w:r>
-        <w:rPr>
-          <w:rFonts w:ascii="Arial" w:hAnsi="Arial" w:cs="Arial"/>
-          <w:color w:val="000000"/>
-          <w:sz w:val="21"/>
-          <w:szCs w:val="21"/>
-          <w:shd w:val="clear" w:color="auto" w:fill="FFFFFF"/>
-        </w:rPr>
-        <w:t>adipiscing</w:t>
-      </w:r>
-      <w:proofErr w:type="spellEnd"/>
-      <w:r>
-        <w:rPr>
-          <w:rFonts w:ascii="Arial" w:hAnsi="Arial" w:cs="Arial"/>
-          <w:color w:val="000000"/>
-          <w:sz w:val="21"/>
-          <w:szCs w:val="21"/>
-          <w:shd w:val="clear" w:color="auto" w:fill="FFFFFF"/>
-        </w:rPr>
-        <w:t xml:space="preserve"> </w:t>
-      </w:r>
-      <w:proofErr w:type="spellStart"/>
-      <w:r>
-        <w:rPr>
-          <w:rFonts w:ascii="Arial" w:hAnsi="Arial" w:cs="Arial"/>
-          <w:color w:val="000000"/>
-          <w:sz w:val="21"/>
-          <w:szCs w:val="21"/>
-          <w:shd w:val="clear" w:color="auto" w:fill="FFFFFF"/>
-        </w:rPr>
-        <w:t>elit</w:t>
-      </w:r>
-      <w:proofErr w:type="spellEnd"/>
-      <w:r>
-        <w:rPr>
-          <w:rFonts w:ascii="Arial" w:hAnsi="Arial" w:cs="Arial"/>
-          <w:color w:val="000000"/>
-          <w:sz w:val="21"/>
-          <w:szCs w:val="21"/>
-          <w:shd w:val="clear" w:color="auto" w:fill="FFFFFF"/>
-        </w:rPr>
-        <w:t xml:space="preserve">. </w:t>
-      </w:r>
-      <w:proofErr w:type="spellStart"/>
-      <w:r>
-        <w:rPr>
-          <w:rFonts w:ascii="Arial" w:hAnsi="Arial" w:cs="Arial"/>
-          <w:color w:val="000000"/>
-          <w:sz w:val="21"/>
-          <w:szCs w:val="21"/>
-          <w:shd w:val="clear" w:color="auto" w:fill="FFFFFF"/>
-        </w:rPr>
-        <w:t>Nullam</w:t>
-      </w:r>
-      <w:proofErr w:type="spellEnd"/>
-      <w:r>
-        <w:rPr>
-          <w:rFonts w:ascii="Arial" w:hAnsi="Arial" w:cs="Arial"/>
-          <w:color w:val="000000"/>
-          <w:sz w:val="21"/>
-          <w:szCs w:val="21"/>
-          <w:shd w:val="clear" w:color="auto" w:fill="FFFFFF"/>
-        </w:rPr>
-        <w:t xml:space="preserve"> at </w:t>
-      </w:r>
-      <w:proofErr w:type="spellStart"/>
-      <w:r>
-        <w:rPr>
-          <w:rFonts w:ascii="Arial" w:hAnsi="Arial" w:cs="Arial"/>
-          <w:color w:val="000000"/>
-          <w:sz w:val="21"/>
-          <w:szCs w:val="21"/>
-          <w:shd w:val="clear" w:color="auto" w:fill="FFFFFF"/>
-        </w:rPr>
-        <w:t>felis</w:t>
-      </w:r>
-      <w:proofErr w:type="spellEnd"/>
-      <w:r>
-        <w:rPr>
-          <w:rFonts w:ascii="Arial" w:hAnsi="Arial" w:cs="Arial"/>
-          <w:color w:val="000000"/>
-          <w:sz w:val="21"/>
-          <w:szCs w:val="21"/>
-          <w:shd w:val="clear" w:color="auto" w:fill="FFFFFF"/>
-        </w:rPr>
-        <w:t xml:space="preserve"> </w:t>
-      </w:r>
-      <w:proofErr w:type="spellStart"/>
-      <w:r>
-        <w:rPr>
-          <w:rFonts w:ascii="Arial" w:hAnsi="Arial" w:cs="Arial"/>
-          <w:color w:val="000000"/>
-          <w:sz w:val="21"/>
-          <w:szCs w:val="21"/>
-          <w:shd w:val="clear" w:color="auto" w:fill="FFFFFF"/>
-        </w:rPr>
-        <w:t>feugiat</w:t>
-      </w:r>
-      <w:proofErr w:type="spellEnd"/>
-      <w:r>
-        <w:rPr>
-          <w:rFonts w:ascii="Arial" w:hAnsi="Arial" w:cs="Arial"/>
-          <w:color w:val="000000"/>
-          <w:sz w:val="21"/>
-          <w:szCs w:val="21"/>
-          <w:shd w:val="clear" w:color="auto" w:fill="FFFFFF"/>
-        </w:rPr>
-        <w:t xml:space="preserve">, </w:t>
-      </w:r>
-      <w:proofErr w:type="spellStart"/>
-      <w:r>
-        <w:rPr>
-          <w:rFonts w:ascii="Arial" w:hAnsi="Arial" w:cs="Arial"/>
-          <w:color w:val="000000"/>
-          <w:sz w:val="21"/>
-          <w:szCs w:val="21"/>
-          <w:shd w:val="clear" w:color="auto" w:fill="FFFFFF"/>
-        </w:rPr>
-        <w:t>efficitur</w:t>
-      </w:r>
-      <w:proofErr w:type="spellEnd"/>
-      <w:r>
-        <w:rPr>
-          <w:rFonts w:ascii="Arial" w:hAnsi="Arial" w:cs="Arial"/>
-          <w:color w:val="000000"/>
-          <w:sz w:val="21"/>
-          <w:szCs w:val="21"/>
-          <w:shd w:val="clear" w:color="auto" w:fill="FFFFFF"/>
-        </w:rPr>
-        <w:t xml:space="preserve"> </w:t>
-      </w:r>
-      <w:proofErr w:type="spellStart"/>
-      <w:r>
-        <w:rPr>
-          <w:rFonts w:ascii="Arial" w:hAnsi="Arial" w:cs="Arial"/>
-          <w:color w:val="000000"/>
-          <w:sz w:val="21"/>
-          <w:szCs w:val="21"/>
-          <w:shd w:val="clear" w:color="auto" w:fill="FFFFFF"/>
-        </w:rPr>
-        <w:t>nisl</w:t>
-      </w:r>
-      <w:proofErr w:type="spellEnd"/>
-      <w:r>
-        <w:rPr>
-          <w:rFonts w:ascii="Arial" w:hAnsi="Arial" w:cs="Arial"/>
-          <w:color w:val="000000"/>
-          <w:sz w:val="21"/>
-          <w:szCs w:val="21"/>
-          <w:shd w:val="clear" w:color="auto" w:fill="FFFFFF"/>
-        </w:rPr>
-        <w:t xml:space="preserve"> </w:t>
-      </w:r>
-      <w:proofErr w:type="gramStart"/>
-      <w:r>
-        <w:rPr>
-          <w:rFonts w:ascii="Arial" w:hAnsi="Arial" w:cs="Arial"/>
-          <w:color w:val="000000"/>
-          <w:sz w:val="21"/>
-          <w:szCs w:val="21"/>
-          <w:shd w:val="clear" w:color="auto" w:fill="FFFFFF"/>
-        </w:rPr>
-        <w:t>et</w:t>
-      </w:r>
-      <w:proofErr w:type="gramEnd"/>
-      <w:r>
-        <w:rPr>
-          <w:rFonts w:ascii="Arial" w:hAnsi="Arial" w:cs="Arial"/>
-          <w:color w:val="000000"/>
-          <w:sz w:val="21"/>
-          <w:szCs w:val="21"/>
-          <w:shd w:val="clear" w:color="auto" w:fill="FFFFFF"/>
-        </w:rPr>
-        <w:t xml:space="preserve">, </w:t>
-      </w:r>
-      <w:proofErr w:type="spellStart"/>
-      <w:r>
-        <w:rPr>
-          <w:rFonts w:ascii="Arial" w:hAnsi="Arial" w:cs="Arial"/>
-          <w:color w:val="000000"/>
-          <w:sz w:val="21"/>
-          <w:szCs w:val="21"/>
-          <w:shd w:val="clear" w:color="auto" w:fill="FFFFFF"/>
-        </w:rPr>
-        <w:t>accumsan</w:t>
-      </w:r>
-      <w:proofErr w:type="spellEnd"/>
-      <w:r>
-        <w:rPr>
-          <w:rFonts w:ascii="Arial" w:hAnsi="Arial" w:cs="Arial"/>
-          <w:color w:val="000000"/>
-          <w:sz w:val="21"/>
-          <w:szCs w:val="21"/>
-          <w:shd w:val="clear" w:color="auto" w:fill="FFFFFF"/>
-        </w:rPr>
-        <w:t xml:space="preserve"> </w:t>
-      </w:r>
-      <w:proofErr w:type="spellStart"/>
-      <w:r>
-        <w:rPr>
-          <w:rFonts w:ascii="Arial" w:hAnsi="Arial" w:cs="Arial"/>
-          <w:color w:val="000000"/>
-          <w:sz w:val="21"/>
-          <w:szCs w:val="21"/>
-          <w:shd w:val="clear" w:color="auto" w:fill="FFFFFF"/>
-        </w:rPr>
-        <w:t>sapien</w:t>
-      </w:r>
-      <w:proofErr w:type="spellEnd"/>
-      <w:r>
-        <w:rPr>
-          <w:rFonts w:ascii="Arial" w:hAnsi="Arial" w:cs="Arial"/>
-          <w:color w:val="000000"/>
-          <w:sz w:val="21"/>
-          <w:szCs w:val="21"/>
-          <w:shd w:val="clear" w:color="auto" w:fill="FFFFFF"/>
-        </w:rPr>
-        <w:t xml:space="preserve">. </w:t>
-      </w:r>
-      <w:proofErr w:type="spellStart"/>
-      <w:r>
-        <w:rPr>
-          <w:rFonts w:ascii="Arial" w:hAnsi="Arial" w:cs="Arial"/>
-          <w:color w:val="000000"/>
-          <w:sz w:val="21"/>
-          <w:szCs w:val="21"/>
-          <w:shd w:val="clear" w:color="auto" w:fill="FFFFFF"/>
-        </w:rPr>
-        <w:t>Mauris</w:t>
-      </w:r>
-      <w:proofErr w:type="spellEnd"/>
-      <w:r>
-        <w:rPr>
-          <w:rFonts w:ascii="Arial" w:hAnsi="Arial" w:cs="Arial"/>
-          <w:color w:val="000000"/>
-          <w:sz w:val="21"/>
-          <w:szCs w:val="21"/>
-          <w:shd w:val="clear" w:color="auto" w:fill="FFFFFF"/>
-        </w:rPr>
-        <w:t xml:space="preserve"> </w:t>
-      </w:r>
-      <w:proofErr w:type="spellStart"/>
-      <w:r>
-        <w:rPr>
-          <w:rFonts w:ascii="Arial" w:hAnsi="Arial" w:cs="Arial"/>
-          <w:color w:val="000000"/>
-          <w:sz w:val="21"/>
-          <w:szCs w:val="21"/>
-          <w:shd w:val="clear" w:color="auto" w:fill="FFFFFF"/>
-        </w:rPr>
-        <w:t>facilisis</w:t>
-      </w:r>
-      <w:proofErr w:type="spellEnd"/>
-      <w:r>
-        <w:rPr>
-          <w:rFonts w:ascii="Arial" w:hAnsi="Arial" w:cs="Arial"/>
-          <w:color w:val="000000"/>
-          <w:sz w:val="21"/>
-          <w:szCs w:val="21"/>
-          <w:shd w:val="clear" w:color="auto" w:fill="FFFFFF"/>
-        </w:rPr>
-        <w:t xml:space="preserve"> </w:t>
-      </w:r>
-      <w:proofErr w:type="spellStart"/>
-      <w:r>
-        <w:rPr>
-          <w:rFonts w:ascii="Arial" w:hAnsi="Arial" w:cs="Arial"/>
-          <w:color w:val="000000"/>
-          <w:sz w:val="21"/>
-          <w:szCs w:val="21"/>
-          <w:shd w:val="clear" w:color="auto" w:fill="FFFFFF"/>
-        </w:rPr>
-        <w:t>posuere</w:t>
-      </w:r>
-      <w:proofErr w:type="spellEnd"/>
-      <w:r>
-        <w:rPr>
-          <w:rFonts w:ascii="Arial" w:hAnsi="Arial" w:cs="Arial"/>
-          <w:color w:val="000000"/>
-          <w:sz w:val="21"/>
-          <w:szCs w:val="21"/>
-          <w:shd w:val="clear" w:color="auto" w:fill="FFFFFF"/>
-        </w:rPr>
-        <w:t xml:space="preserve"> lorem, </w:t>
-      </w:r>
-      <w:proofErr w:type="spellStart"/>
-      <w:r>
-        <w:rPr>
-          <w:rFonts w:ascii="Arial" w:hAnsi="Arial" w:cs="Arial"/>
-          <w:color w:val="000000"/>
-          <w:sz w:val="21"/>
-          <w:szCs w:val="21"/>
-          <w:shd w:val="clear" w:color="auto" w:fill="FFFFFF"/>
-        </w:rPr>
-        <w:t>quis</w:t>
-      </w:r>
-      <w:proofErr w:type="spellEnd"/>
-      <w:r>
-        <w:rPr>
-          <w:rFonts w:ascii="Arial" w:hAnsi="Arial" w:cs="Arial"/>
-          <w:color w:val="000000"/>
-          <w:sz w:val="21"/>
-          <w:szCs w:val="21"/>
-          <w:shd w:val="clear" w:color="auto" w:fill="FFFFFF"/>
-        </w:rPr>
-        <w:t xml:space="preserve"> </w:t>
-      </w:r>
-      <w:proofErr w:type="spellStart"/>
-      <w:r>
-        <w:rPr>
-          <w:rFonts w:ascii="Arial" w:hAnsi="Arial" w:cs="Arial"/>
-          <w:color w:val="000000"/>
-          <w:sz w:val="21"/>
-          <w:szCs w:val="21"/>
-          <w:shd w:val="clear" w:color="auto" w:fill="FFFFFF"/>
-        </w:rPr>
-        <w:t>sagittis</w:t>
-      </w:r>
-      <w:proofErr w:type="spellEnd"/>
-      <w:r>
-        <w:rPr>
-          <w:rFonts w:ascii="Arial" w:hAnsi="Arial" w:cs="Arial"/>
-          <w:color w:val="000000"/>
-          <w:sz w:val="21"/>
-          <w:szCs w:val="21"/>
-          <w:shd w:val="clear" w:color="auto" w:fill="FFFFFF"/>
-        </w:rPr>
-        <w:t xml:space="preserve"> </w:t>
-      </w:r>
-      <w:proofErr w:type="spellStart"/>
-      <w:r>
-        <w:rPr>
-          <w:rFonts w:ascii="Arial" w:hAnsi="Arial" w:cs="Arial"/>
-          <w:color w:val="000000"/>
-          <w:sz w:val="21"/>
-          <w:szCs w:val="21"/>
-          <w:shd w:val="clear" w:color="auto" w:fill="FFFFFF"/>
-        </w:rPr>
-        <w:t>tellus</w:t>
-      </w:r>
-      <w:proofErr w:type="spellEnd"/>
-      <w:r>
-        <w:rPr>
-          <w:rFonts w:ascii="Arial" w:hAnsi="Arial" w:cs="Arial"/>
-          <w:color w:val="000000"/>
-          <w:sz w:val="21"/>
-          <w:szCs w:val="21"/>
-          <w:shd w:val="clear" w:color="auto" w:fill="FFFFFF"/>
-        </w:rPr>
-        <w:t xml:space="preserve"> </w:t>
-      </w:r>
-      <w:proofErr w:type="spellStart"/>
-      <w:r>
-        <w:rPr>
-          <w:rFonts w:ascii="Arial" w:hAnsi="Arial" w:cs="Arial"/>
-          <w:color w:val="000000"/>
-          <w:sz w:val="21"/>
-          <w:szCs w:val="21"/>
-          <w:shd w:val="clear" w:color="auto" w:fill="FFFFFF"/>
-        </w:rPr>
-        <w:t>maximus</w:t>
-      </w:r>
-      <w:proofErr w:type="spellEnd"/>
-      <w:r>
-        <w:rPr>
-          <w:rFonts w:ascii="Arial" w:hAnsi="Arial" w:cs="Arial"/>
-          <w:color w:val="000000"/>
-          <w:sz w:val="21"/>
-          <w:szCs w:val="21"/>
-          <w:shd w:val="clear" w:color="auto" w:fill="FFFFFF"/>
-        </w:rPr>
-        <w:t xml:space="preserve"> vitae. </w:t>
-      </w:r>
-      <w:proofErr w:type="spellStart"/>
-      <w:r>
-        <w:rPr>
-          <w:rFonts w:ascii="Arial" w:hAnsi="Arial" w:cs="Arial"/>
-          <w:color w:val="000000"/>
-          <w:sz w:val="21"/>
-          <w:szCs w:val="21"/>
-          <w:shd w:val="clear" w:color="auto" w:fill="FFFFFF"/>
-        </w:rPr>
-        <w:t>Pellentesque</w:t>
-      </w:r>
-      <w:proofErr w:type="spellEnd"/>
-      <w:r>
-        <w:rPr>
-          <w:rFonts w:ascii="Arial" w:hAnsi="Arial" w:cs="Arial"/>
-          <w:color w:val="000000"/>
-          <w:sz w:val="21"/>
-          <w:szCs w:val="21"/>
-          <w:shd w:val="clear" w:color="auto" w:fill="FFFFFF"/>
-        </w:rPr>
-        <w:t xml:space="preserve"> habitant </w:t>
-      </w:r>
-      <w:proofErr w:type="spellStart"/>
-      <w:r>
-        <w:rPr>
-          <w:rFonts w:ascii="Arial" w:hAnsi="Arial" w:cs="Arial"/>
-          <w:color w:val="000000"/>
-          <w:sz w:val="21"/>
-          <w:szCs w:val="21"/>
-          <w:shd w:val="clear" w:color="auto" w:fill="FFFFFF"/>
-        </w:rPr>
-        <w:t>morbi</w:t>
-      </w:r>
-      <w:proofErr w:type="spellEnd"/>
-      <w:r>
-        <w:rPr>
-          <w:rFonts w:ascii="Arial" w:hAnsi="Arial" w:cs="Arial"/>
-          <w:color w:val="000000"/>
-          <w:sz w:val="21"/>
-          <w:szCs w:val="21"/>
-          <w:shd w:val="clear" w:color="auto" w:fill="FFFFFF"/>
-        </w:rPr>
-        <w:t xml:space="preserve"> </w:t>
-      </w:r>
-      <w:proofErr w:type="spellStart"/>
-      <w:r>
-        <w:rPr>
-          <w:rFonts w:ascii="Arial" w:hAnsi="Arial" w:cs="Arial"/>
-          <w:color w:val="000000"/>
-          <w:sz w:val="21"/>
-          <w:szCs w:val="21"/>
-          <w:shd w:val="clear" w:color="auto" w:fill="FFFFFF"/>
-        </w:rPr>
-        <w:t>tristique</w:t>
-      </w:r>
-      <w:proofErr w:type="spellEnd"/>
-      <w:r>
-        <w:rPr>
-          <w:rFonts w:ascii="Arial" w:hAnsi="Arial" w:cs="Arial"/>
-          <w:color w:val="000000"/>
-          <w:sz w:val="21"/>
-          <w:szCs w:val="21"/>
-          <w:shd w:val="clear" w:color="auto" w:fill="FFFFFF"/>
-        </w:rPr>
-        <w:t xml:space="preserve"> </w:t>
-      </w:r>
-      <w:proofErr w:type="spellStart"/>
-      <w:r>
-        <w:rPr>
-          <w:rFonts w:ascii="Arial" w:hAnsi="Arial" w:cs="Arial"/>
-          <w:color w:val="000000"/>
-          <w:sz w:val="21"/>
-          <w:szCs w:val="21"/>
-          <w:shd w:val="clear" w:color="auto" w:fill="FFFFFF"/>
-        </w:rPr>
-        <w:t>senectus</w:t>
-      </w:r>
-      <w:proofErr w:type="spellEnd"/>
-      <w:r>
-        <w:rPr>
-          <w:rFonts w:ascii="Arial" w:hAnsi="Arial" w:cs="Arial"/>
-          <w:color w:val="000000"/>
-          <w:sz w:val="21"/>
-          <w:szCs w:val="21"/>
-          <w:shd w:val="clear" w:color="auto" w:fill="FFFFFF"/>
-        </w:rPr>
-        <w:t xml:space="preserve"> </w:t>
-      </w:r>
-      <w:proofErr w:type="gramStart"/>
-      <w:r>
-        <w:rPr>
-          <w:rFonts w:ascii="Arial" w:hAnsi="Arial" w:cs="Arial"/>
-          <w:color w:val="000000"/>
-          <w:sz w:val="21"/>
-          <w:szCs w:val="21"/>
-          <w:shd w:val="clear" w:color="auto" w:fill="FFFFFF"/>
-        </w:rPr>
-        <w:t>et</w:t>
-      </w:r>
-      <w:proofErr w:type="gramEnd"/>
-      <w:r>
-        <w:rPr>
-          <w:rFonts w:ascii="Arial" w:hAnsi="Arial" w:cs="Arial"/>
-          <w:color w:val="000000"/>
-          <w:sz w:val="21"/>
-          <w:szCs w:val="21"/>
-          <w:shd w:val="clear" w:color="auto" w:fill="FFFFFF"/>
-        </w:rPr>
-        <w:t xml:space="preserve"> </w:t>
-      </w:r>
-      <w:proofErr w:type="spellStart"/>
-      <w:r>
-        <w:rPr>
-          <w:rFonts w:ascii="Arial" w:hAnsi="Arial" w:cs="Arial"/>
-          <w:color w:val="000000"/>
-          <w:sz w:val="21"/>
-          <w:szCs w:val="21"/>
-          <w:shd w:val="clear" w:color="auto" w:fill="FFFFFF"/>
-        </w:rPr>
-        <w:t>netus</w:t>
-      </w:r>
-      <w:proofErr w:type="spellEnd"/>
-      <w:r>
-        <w:rPr>
-          <w:rFonts w:ascii="Arial" w:hAnsi="Arial" w:cs="Arial"/>
-          <w:color w:val="000000"/>
-          <w:sz w:val="21"/>
-          <w:szCs w:val="21"/>
-          <w:shd w:val="clear" w:color="auto" w:fill="FFFFFF"/>
-        </w:rPr>
-        <w:t xml:space="preserve"> et </w:t>
-      </w:r>
-      <w:proofErr w:type="spellStart"/>
-      <w:r>
-        <w:rPr>
-          <w:rFonts w:ascii="Arial" w:hAnsi="Arial" w:cs="Arial"/>
-          <w:color w:val="000000"/>
-          <w:sz w:val="21"/>
-          <w:szCs w:val="21"/>
-          <w:shd w:val="clear" w:color="auto" w:fill="FFFFFF"/>
-        </w:rPr>
-        <w:t>malesuada</w:t>
-      </w:r>
-      <w:proofErr w:type="spellEnd"/>
-      <w:r>
-        <w:rPr>
-          <w:rFonts w:ascii="Arial" w:hAnsi="Arial" w:cs="Arial"/>
-          <w:color w:val="000000"/>
-          <w:sz w:val="21"/>
-          <w:szCs w:val="21"/>
-          <w:shd w:val="clear" w:color="auto" w:fill="FFFFFF"/>
-        </w:rPr>
-        <w:t xml:space="preserve"> fames ac </w:t>
-      </w:r>
-      <w:proofErr w:type="spellStart"/>
-      <w:r>
-        <w:rPr>
-          <w:rFonts w:ascii="Arial" w:hAnsi="Arial" w:cs="Arial"/>
-          <w:color w:val="000000"/>
-          <w:sz w:val="21"/>
-          <w:szCs w:val="21"/>
-          <w:shd w:val="clear" w:color="auto" w:fill="FFFFFF"/>
-        </w:rPr>
-        <w:t>turpis</w:t>
-      </w:r>
-      <w:proofErr w:type="spellEnd"/>
-      <w:r>
-        <w:rPr>
-          <w:rFonts w:ascii="Arial" w:hAnsi="Arial" w:cs="Arial"/>
-          <w:color w:val="000000"/>
-          <w:sz w:val="21"/>
-          <w:szCs w:val="21"/>
-          <w:shd w:val="clear" w:color="auto" w:fill="FFFFFF"/>
-        </w:rPr>
-        <w:t xml:space="preserve"> </w:t>
-      </w:r>
-      <w:proofErr w:type="spellStart"/>
-      <w:r>
-        <w:rPr>
-          <w:rFonts w:ascii="Arial" w:hAnsi="Arial" w:cs="Arial"/>
-          <w:color w:val="000000"/>
-          <w:sz w:val="21"/>
-          <w:szCs w:val="21"/>
-          <w:shd w:val="clear" w:color="auto" w:fill="FFFFFF"/>
-        </w:rPr>
-        <w:t>egestas</w:t>
-      </w:r>
-      <w:proofErr w:type="spellEnd"/>
-      <w:r>
-        <w:rPr>
-          <w:rFonts w:ascii="Arial" w:hAnsi="Arial" w:cs="Arial"/>
-          <w:color w:val="000000"/>
-          <w:sz w:val="21"/>
-          <w:szCs w:val="21"/>
-          <w:shd w:val="clear" w:color="auto" w:fill="FFFFFF"/>
-        </w:rPr>
-        <w:t xml:space="preserve">. </w:t>
-      </w:r>
-      <w:proofErr w:type="spellStart"/>
-      <w:r>
-        <w:rPr>
-          <w:rFonts w:ascii="Arial" w:hAnsi="Arial" w:cs="Arial"/>
-          <w:color w:val="000000"/>
-          <w:sz w:val="21"/>
-          <w:szCs w:val="21"/>
-          <w:shd w:val="clear" w:color="auto" w:fill="FFFFFF"/>
-        </w:rPr>
-        <w:t>Donec</w:t>
-      </w:r>
-      <w:proofErr w:type="spellEnd"/>
-      <w:r>
-        <w:rPr>
-          <w:rFonts w:ascii="Arial" w:hAnsi="Arial" w:cs="Arial"/>
-          <w:color w:val="000000"/>
-          <w:sz w:val="21"/>
-          <w:szCs w:val="21"/>
-          <w:shd w:val="clear" w:color="auto" w:fill="FFFFFF"/>
-        </w:rPr>
-        <w:t>.</w:t>
+      <w:pPr>
+        <w:pStyle w:val="ListParagraph"/>
+        <w:numPr>
+          <w:ilvl w:val="0"/>
+          <w:numId w:val="2"/>
+        </w:numPr>
+        <w:rPr>
+          <w:rFonts w:ascii="Arial" w:hAnsi="Arial" w:cs="Arial"/>
+          <w:color w:val="000000"/>
+          <w:sz w:val="21"/>
+          <w:szCs w:val="21"/>
+          <w:shd w:val="clear" w:color="auto" w:fill="FFFFFF"/>
+        </w:rPr>
+      </w:pPr>
+      <w:r>
+        <w:rPr>
+          <w:rFonts w:ascii="Arial" w:hAnsi="Arial" w:cs="Arial"/>
+          <w:color w:val="000000"/>
+          <w:sz w:val="21"/>
+          <w:szCs w:val="21"/>
+          <w:shd w:val="clear" w:color="auto" w:fill="FFFFFF"/>
+        </w:rPr>
+        <w:t>Implementing a Matrix Stack</w:t>
       </w:r>
     </w:p>
     <w:p>
@@ -3823,7 +3190,7 @@
         <w:pStyle w:val="IntenseQuote"/>
       </w:pPr>
       <w:r>
-        <w:t>Critical Evaluation</w:t>
+        <w:t>Results</w:t>
       </w:r>
     </w:p>
     <w:p>
@@ -4503,6 +3870,687 @@
         <w:pStyle w:val="IntenseQuote"/>
       </w:pPr>
       <w:r>
+        <w:t>Critical Evaluation</w:t>
+      </w:r>
+    </w:p>
+    <w:p>
+      <w:r>
+        <w:rPr>
+          <w:rFonts w:ascii="Arial" w:hAnsi="Arial" w:cs="Arial"/>
+          <w:color w:val="000000"/>
+          <w:sz w:val="21"/>
+          <w:szCs w:val="21"/>
+          <w:shd w:val="clear" w:color="auto" w:fill="FFFFFF"/>
+        </w:rPr>
+        <w:t xml:space="preserve">Lorem ipsum </w:t>
+      </w:r>
+      <w:proofErr w:type="spellStart"/>
+      <w:r>
+        <w:rPr>
+          <w:rFonts w:ascii="Arial" w:hAnsi="Arial" w:cs="Arial"/>
+          <w:color w:val="000000"/>
+          <w:sz w:val="21"/>
+          <w:szCs w:val="21"/>
+          <w:shd w:val="clear" w:color="auto" w:fill="FFFFFF"/>
+        </w:rPr>
+        <w:t>dolor</w:t>
+      </w:r>
+      <w:proofErr w:type="spellEnd"/>
+      <w:r>
+        <w:rPr>
+          <w:rFonts w:ascii="Arial" w:hAnsi="Arial" w:cs="Arial"/>
+          <w:color w:val="000000"/>
+          <w:sz w:val="21"/>
+          <w:szCs w:val="21"/>
+          <w:shd w:val="clear" w:color="auto" w:fill="FFFFFF"/>
+        </w:rPr>
+        <w:t xml:space="preserve"> sit </w:t>
+      </w:r>
+      <w:proofErr w:type="spellStart"/>
+      <w:r>
+        <w:rPr>
+          <w:rFonts w:ascii="Arial" w:hAnsi="Arial" w:cs="Arial"/>
+          <w:color w:val="000000"/>
+          <w:sz w:val="21"/>
+          <w:szCs w:val="21"/>
+          <w:shd w:val="clear" w:color="auto" w:fill="FFFFFF"/>
+        </w:rPr>
+        <w:t>amet</w:t>
+      </w:r>
+      <w:proofErr w:type="spellEnd"/>
+      <w:r>
+        <w:rPr>
+          <w:rFonts w:ascii="Arial" w:hAnsi="Arial" w:cs="Arial"/>
+          <w:color w:val="000000"/>
+          <w:sz w:val="21"/>
+          <w:szCs w:val="21"/>
+          <w:shd w:val="clear" w:color="auto" w:fill="FFFFFF"/>
+        </w:rPr>
+        <w:t xml:space="preserve">, </w:t>
+      </w:r>
+      <w:proofErr w:type="spellStart"/>
+      <w:r>
+        <w:rPr>
+          <w:rFonts w:ascii="Arial" w:hAnsi="Arial" w:cs="Arial"/>
+          <w:color w:val="000000"/>
+          <w:sz w:val="21"/>
+          <w:szCs w:val="21"/>
+          <w:shd w:val="clear" w:color="auto" w:fill="FFFFFF"/>
+        </w:rPr>
+        <w:t>consectetur</w:t>
+      </w:r>
+      <w:proofErr w:type="spellEnd"/>
+      <w:r>
+        <w:rPr>
+          <w:rFonts w:ascii="Arial" w:hAnsi="Arial" w:cs="Arial"/>
+          <w:color w:val="000000"/>
+          <w:sz w:val="21"/>
+          <w:szCs w:val="21"/>
+          <w:shd w:val="clear" w:color="auto" w:fill="FFFFFF"/>
+        </w:rPr>
+        <w:t xml:space="preserve"> </w:t>
+      </w:r>
+      <w:proofErr w:type="spellStart"/>
+      <w:r>
+        <w:rPr>
+          <w:rFonts w:ascii="Arial" w:hAnsi="Arial" w:cs="Arial"/>
+          <w:color w:val="000000"/>
+          <w:sz w:val="21"/>
+          <w:szCs w:val="21"/>
+          <w:shd w:val="clear" w:color="auto" w:fill="FFFFFF"/>
+        </w:rPr>
+        <w:t>adipiscing</w:t>
+      </w:r>
+      <w:proofErr w:type="spellEnd"/>
+      <w:r>
+        <w:rPr>
+          <w:rFonts w:ascii="Arial" w:hAnsi="Arial" w:cs="Arial"/>
+          <w:color w:val="000000"/>
+          <w:sz w:val="21"/>
+          <w:szCs w:val="21"/>
+          <w:shd w:val="clear" w:color="auto" w:fill="FFFFFF"/>
+        </w:rPr>
+        <w:t xml:space="preserve"> </w:t>
+      </w:r>
+      <w:proofErr w:type="spellStart"/>
+      <w:r>
+        <w:rPr>
+          <w:rFonts w:ascii="Arial" w:hAnsi="Arial" w:cs="Arial"/>
+          <w:color w:val="000000"/>
+          <w:sz w:val="21"/>
+          <w:szCs w:val="21"/>
+          <w:shd w:val="clear" w:color="auto" w:fill="FFFFFF"/>
+        </w:rPr>
+        <w:t>elit</w:t>
+      </w:r>
+      <w:proofErr w:type="spellEnd"/>
+      <w:r>
+        <w:rPr>
+          <w:rFonts w:ascii="Arial" w:hAnsi="Arial" w:cs="Arial"/>
+          <w:color w:val="000000"/>
+          <w:sz w:val="21"/>
+          <w:szCs w:val="21"/>
+          <w:shd w:val="clear" w:color="auto" w:fill="FFFFFF"/>
+        </w:rPr>
+        <w:t xml:space="preserve">. </w:t>
+      </w:r>
+      <w:proofErr w:type="spellStart"/>
+      <w:r>
+        <w:rPr>
+          <w:rFonts w:ascii="Arial" w:hAnsi="Arial" w:cs="Arial"/>
+          <w:color w:val="000000"/>
+          <w:sz w:val="21"/>
+          <w:szCs w:val="21"/>
+          <w:shd w:val="clear" w:color="auto" w:fill="FFFFFF"/>
+        </w:rPr>
+        <w:t>Nullam</w:t>
+      </w:r>
+      <w:proofErr w:type="spellEnd"/>
+      <w:r>
+        <w:rPr>
+          <w:rFonts w:ascii="Arial" w:hAnsi="Arial" w:cs="Arial"/>
+          <w:color w:val="000000"/>
+          <w:sz w:val="21"/>
+          <w:szCs w:val="21"/>
+          <w:shd w:val="clear" w:color="auto" w:fill="FFFFFF"/>
+        </w:rPr>
+        <w:t xml:space="preserve"> at </w:t>
+      </w:r>
+      <w:proofErr w:type="spellStart"/>
+      <w:r>
+        <w:rPr>
+          <w:rFonts w:ascii="Arial" w:hAnsi="Arial" w:cs="Arial"/>
+          <w:color w:val="000000"/>
+          <w:sz w:val="21"/>
+          <w:szCs w:val="21"/>
+          <w:shd w:val="clear" w:color="auto" w:fill="FFFFFF"/>
+        </w:rPr>
+        <w:t>felis</w:t>
+      </w:r>
+      <w:proofErr w:type="spellEnd"/>
+      <w:r>
+        <w:rPr>
+          <w:rFonts w:ascii="Arial" w:hAnsi="Arial" w:cs="Arial"/>
+          <w:color w:val="000000"/>
+          <w:sz w:val="21"/>
+          <w:szCs w:val="21"/>
+          <w:shd w:val="clear" w:color="auto" w:fill="FFFFFF"/>
+        </w:rPr>
+        <w:t xml:space="preserve"> </w:t>
+      </w:r>
+      <w:proofErr w:type="spellStart"/>
+      <w:r>
+        <w:rPr>
+          <w:rFonts w:ascii="Arial" w:hAnsi="Arial" w:cs="Arial"/>
+          <w:color w:val="000000"/>
+          <w:sz w:val="21"/>
+          <w:szCs w:val="21"/>
+          <w:shd w:val="clear" w:color="auto" w:fill="FFFFFF"/>
+        </w:rPr>
+        <w:t>feugiat</w:t>
+      </w:r>
+      <w:proofErr w:type="spellEnd"/>
+      <w:r>
+        <w:rPr>
+          <w:rFonts w:ascii="Arial" w:hAnsi="Arial" w:cs="Arial"/>
+          <w:color w:val="000000"/>
+          <w:sz w:val="21"/>
+          <w:szCs w:val="21"/>
+          <w:shd w:val="clear" w:color="auto" w:fill="FFFFFF"/>
+        </w:rPr>
+        <w:t xml:space="preserve">, </w:t>
+      </w:r>
+      <w:proofErr w:type="spellStart"/>
+      <w:r>
+        <w:rPr>
+          <w:rFonts w:ascii="Arial" w:hAnsi="Arial" w:cs="Arial"/>
+          <w:color w:val="000000"/>
+          <w:sz w:val="21"/>
+          <w:szCs w:val="21"/>
+          <w:shd w:val="clear" w:color="auto" w:fill="FFFFFF"/>
+        </w:rPr>
+        <w:t>efficitur</w:t>
+      </w:r>
+      <w:proofErr w:type="spellEnd"/>
+      <w:r>
+        <w:rPr>
+          <w:rFonts w:ascii="Arial" w:hAnsi="Arial" w:cs="Arial"/>
+          <w:color w:val="000000"/>
+          <w:sz w:val="21"/>
+          <w:szCs w:val="21"/>
+          <w:shd w:val="clear" w:color="auto" w:fill="FFFFFF"/>
+        </w:rPr>
+        <w:t xml:space="preserve"> </w:t>
+      </w:r>
+      <w:proofErr w:type="spellStart"/>
+      <w:r>
+        <w:rPr>
+          <w:rFonts w:ascii="Arial" w:hAnsi="Arial" w:cs="Arial"/>
+          <w:color w:val="000000"/>
+          <w:sz w:val="21"/>
+          <w:szCs w:val="21"/>
+          <w:shd w:val="clear" w:color="auto" w:fill="FFFFFF"/>
+        </w:rPr>
+        <w:t>nisl</w:t>
+      </w:r>
+      <w:proofErr w:type="spellEnd"/>
+      <w:r>
+        <w:rPr>
+          <w:rFonts w:ascii="Arial" w:hAnsi="Arial" w:cs="Arial"/>
+          <w:color w:val="000000"/>
+          <w:sz w:val="21"/>
+          <w:szCs w:val="21"/>
+          <w:shd w:val="clear" w:color="auto" w:fill="FFFFFF"/>
+        </w:rPr>
+        <w:t xml:space="preserve"> </w:t>
+      </w:r>
+      <w:proofErr w:type="gramStart"/>
+      <w:r>
+        <w:rPr>
+          <w:rFonts w:ascii="Arial" w:hAnsi="Arial" w:cs="Arial"/>
+          <w:color w:val="000000"/>
+          <w:sz w:val="21"/>
+          <w:szCs w:val="21"/>
+          <w:shd w:val="clear" w:color="auto" w:fill="FFFFFF"/>
+        </w:rPr>
+        <w:t>et</w:t>
+      </w:r>
+      <w:proofErr w:type="gramEnd"/>
+      <w:r>
+        <w:rPr>
+          <w:rFonts w:ascii="Arial" w:hAnsi="Arial" w:cs="Arial"/>
+          <w:color w:val="000000"/>
+          <w:sz w:val="21"/>
+          <w:szCs w:val="21"/>
+          <w:shd w:val="clear" w:color="auto" w:fill="FFFFFF"/>
+        </w:rPr>
+        <w:t xml:space="preserve">, </w:t>
+      </w:r>
+      <w:proofErr w:type="spellStart"/>
+      <w:r>
+        <w:rPr>
+          <w:rFonts w:ascii="Arial" w:hAnsi="Arial" w:cs="Arial"/>
+          <w:color w:val="000000"/>
+          <w:sz w:val="21"/>
+          <w:szCs w:val="21"/>
+          <w:shd w:val="clear" w:color="auto" w:fill="FFFFFF"/>
+        </w:rPr>
+        <w:t>accumsan</w:t>
+      </w:r>
+      <w:proofErr w:type="spellEnd"/>
+      <w:r>
+        <w:rPr>
+          <w:rFonts w:ascii="Arial" w:hAnsi="Arial" w:cs="Arial"/>
+          <w:color w:val="000000"/>
+          <w:sz w:val="21"/>
+          <w:szCs w:val="21"/>
+          <w:shd w:val="clear" w:color="auto" w:fill="FFFFFF"/>
+        </w:rPr>
+        <w:t xml:space="preserve"> </w:t>
+      </w:r>
+      <w:proofErr w:type="spellStart"/>
+      <w:r>
+        <w:rPr>
+          <w:rFonts w:ascii="Arial" w:hAnsi="Arial" w:cs="Arial"/>
+          <w:color w:val="000000"/>
+          <w:sz w:val="21"/>
+          <w:szCs w:val="21"/>
+          <w:shd w:val="clear" w:color="auto" w:fill="FFFFFF"/>
+        </w:rPr>
+        <w:t>sapien</w:t>
+      </w:r>
+      <w:proofErr w:type="spellEnd"/>
+      <w:r>
+        <w:rPr>
+          <w:rFonts w:ascii="Arial" w:hAnsi="Arial" w:cs="Arial"/>
+          <w:color w:val="000000"/>
+          <w:sz w:val="21"/>
+          <w:szCs w:val="21"/>
+          <w:shd w:val="clear" w:color="auto" w:fill="FFFFFF"/>
+        </w:rPr>
+        <w:t xml:space="preserve">. </w:t>
+      </w:r>
+      <w:proofErr w:type="spellStart"/>
+      <w:r>
+        <w:rPr>
+          <w:rFonts w:ascii="Arial" w:hAnsi="Arial" w:cs="Arial"/>
+          <w:color w:val="000000"/>
+          <w:sz w:val="21"/>
+          <w:szCs w:val="21"/>
+          <w:shd w:val="clear" w:color="auto" w:fill="FFFFFF"/>
+        </w:rPr>
+        <w:t>Mauris</w:t>
+      </w:r>
+      <w:proofErr w:type="spellEnd"/>
+      <w:r>
+        <w:rPr>
+          <w:rFonts w:ascii="Arial" w:hAnsi="Arial" w:cs="Arial"/>
+          <w:color w:val="000000"/>
+          <w:sz w:val="21"/>
+          <w:szCs w:val="21"/>
+          <w:shd w:val="clear" w:color="auto" w:fill="FFFFFF"/>
+        </w:rPr>
+        <w:t xml:space="preserve"> </w:t>
+      </w:r>
+      <w:proofErr w:type="spellStart"/>
+      <w:r>
+        <w:rPr>
+          <w:rFonts w:ascii="Arial" w:hAnsi="Arial" w:cs="Arial"/>
+          <w:color w:val="000000"/>
+          <w:sz w:val="21"/>
+          <w:szCs w:val="21"/>
+          <w:shd w:val="clear" w:color="auto" w:fill="FFFFFF"/>
+        </w:rPr>
+        <w:t>facilisis</w:t>
+      </w:r>
+      <w:proofErr w:type="spellEnd"/>
+      <w:r>
+        <w:rPr>
+          <w:rFonts w:ascii="Arial" w:hAnsi="Arial" w:cs="Arial"/>
+          <w:color w:val="000000"/>
+          <w:sz w:val="21"/>
+          <w:szCs w:val="21"/>
+          <w:shd w:val="clear" w:color="auto" w:fill="FFFFFF"/>
+        </w:rPr>
+        <w:t xml:space="preserve"> </w:t>
+      </w:r>
+      <w:proofErr w:type="spellStart"/>
+      <w:r>
+        <w:rPr>
+          <w:rFonts w:ascii="Arial" w:hAnsi="Arial" w:cs="Arial"/>
+          <w:color w:val="000000"/>
+          <w:sz w:val="21"/>
+          <w:szCs w:val="21"/>
+          <w:shd w:val="clear" w:color="auto" w:fill="FFFFFF"/>
+        </w:rPr>
+        <w:t>posuere</w:t>
+      </w:r>
+      <w:proofErr w:type="spellEnd"/>
+      <w:r>
+        <w:rPr>
+          <w:rFonts w:ascii="Arial" w:hAnsi="Arial" w:cs="Arial"/>
+          <w:color w:val="000000"/>
+          <w:sz w:val="21"/>
+          <w:szCs w:val="21"/>
+          <w:shd w:val="clear" w:color="auto" w:fill="FFFFFF"/>
+        </w:rPr>
+        <w:t xml:space="preserve"> lorem, </w:t>
+      </w:r>
+      <w:proofErr w:type="spellStart"/>
+      <w:r>
+        <w:rPr>
+          <w:rFonts w:ascii="Arial" w:hAnsi="Arial" w:cs="Arial"/>
+          <w:color w:val="000000"/>
+          <w:sz w:val="21"/>
+          <w:szCs w:val="21"/>
+          <w:shd w:val="clear" w:color="auto" w:fill="FFFFFF"/>
+        </w:rPr>
+        <w:t>quis</w:t>
+      </w:r>
+      <w:proofErr w:type="spellEnd"/>
+      <w:r>
+        <w:rPr>
+          <w:rFonts w:ascii="Arial" w:hAnsi="Arial" w:cs="Arial"/>
+          <w:color w:val="000000"/>
+          <w:sz w:val="21"/>
+          <w:szCs w:val="21"/>
+          <w:shd w:val="clear" w:color="auto" w:fill="FFFFFF"/>
+        </w:rPr>
+        <w:t xml:space="preserve"> </w:t>
+      </w:r>
+      <w:proofErr w:type="spellStart"/>
+      <w:r>
+        <w:rPr>
+          <w:rFonts w:ascii="Arial" w:hAnsi="Arial" w:cs="Arial"/>
+          <w:color w:val="000000"/>
+          <w:sz w:val="21"/>
+          <w:szCs w:val="21"/>
+          <w:shd w:val="clear" w:color="auto" w:fill="FFFFFF"/>
+        </w:rPr>
+        <w:t>sagittis</w:t>
+      </w:r>
+      <w:proofErr w:type="spellEnd"/>
+      <w:r>
+        <w:rPr>
+          <w:rFonts w:ascii="Arial" w:hAnsi="Arial" w:cs="Arial"/>
+          <w:color w:val="000000"/>
+          <w:sz w:val="21"/>
+          <w:szCs w:val="21"/>
+          <w:shd w:val="clear" w:color="auto" w:fill="FFFFFF"/>
+        </w:rPr>
+        <w:t xml:space="preserve"> </w:t>
+      </w:r>
+      <w:proofErr w:type="spellStart"/>
+      <w:r>
+        <w:rPr>
+          <w:rFonts w:ascii="Arial" w:hAnsi="Arial" w:cs="Arial"/>
+          <w:color w:val="000000"/>
+          <w:sz w:val="21"/>
+          <w:szCs w:val="21"/>
+          <w:shd w:val="clear" w:color="auto" w:fill="FFFFFF"/>
+        </w:rPr>
+        <w:t>tellus</w:t>
+      </w:r>
+      <w:proofErr w:type="spellEnd"/>
+      <w:r>
+        <w:rPr>
+          <w:rFonts w:ascii="Arial" w:hAnsi="Arial" w:cs="Arial"/>
+          <w:color w:val="000000"/>
+          <w:sz w:val="21"/>
+          <w:szCs w:val="21"/>
+          <w:shd w:val="clear" w:color="auto" w:fill="FFFFFF"/>
+        </w:rPr>
+        <w:t xml:space="preserve"> </w:t>
+      </w:r>
+      <w:proofErr w:type="spellStart"/>
+      <w:r>
+        <w:rPr>
+          <w:rFonts w:ascii="Arial" w:hAnsi="Arial" w:cs="Arial"/>
+          <w:color w:val="000000"/>
+          <w:sz w:val="21"/>
+          <w:szCs w:val="21"/>
+          <w:shd w:val="clear" w:color="auto" w:fill="FFFFFF"/>
+        </w:rPr>
+        <w:t>maximus</w:t>
+      </w:r>
+      <w:proofErr w:type="spellEnd"/>
+      <w:r>
+        <w:rPr>
+          <w:rFonts w:ascii="Arial" w:hAnsi="Arial" w:cs="Arial"/>
+          <w:color w:val="000000"/>
+          <w:sz w:val="21"/>
+          <w:szCs w:val="21"/>
+          <w:shd w:val="clear" w:color="auto" w:fill="FFFFFF"/>
+        </w:rPr>
+        <w:t xml:space="preserve"> vitae. </w:t>
+      </w:r>
+      <w:proofErr w:type="spellStart"/>
+      <w:r>
+        <w:rPr>
+          <w:rFonts w:ascii="Arial" w:hAnsi="Arial" w:cs="Arial"/>
+          <w:color w:val="000000"/>
+          <w:sz w:val="21"/>
+          <w:szCs w:val="21"/>
+          <w:shd w:val="clear" w:color="auto" w:fill="FFFFFF"/>
+        </w:rPr>
+        <w:t>Pellentesque</w:t>
+      </w:r>
+      <w:proofErr w:type="spellEnd"/>
+      <w:r>
+        <w:rPr>
+          <w:rFonts w:ascii="Arial" w:hAnsi="Arial" w:cs="Arial"/>
+          <w:color w:val="000000"/>
+          <w:sz w:val="21"/>
+          <w:szCs w:val="21"/>
+          <w:shd w:val="clear" w:color="auto" w:fill="FFFFFF"/>
+        </w:rPr>
+        <w:t xml:space="preserve"> habitant </w:t>
+      </w:r>
+      <w:proofErr w:type="spellStart"/>
+      <w:r>
+        <w:rPr>
+          <w:rFonts w:ascii="Arial" w:hAnsi="Arial" w:cs="Arial"/>
+          <w:color w:val="000000"/>
+          <w:sz w:val="21"/>
+          <w:szCs w:val="21"/>
+          <w:shd w:val="clear" w:color="auto" w:fill="FFFFFF"/>
+        </w:rPr>
+        <w:t>morbi</w:t>
+      </w:r>
+      <w:proofErr w:type="spellEnd"/>
+      <w:r>
+        <w:rPr>
+          <w:rFonts w:ascii="Arial" w:hAnsi="Arial" w:cs="Arial"/>
+          <w:color w:val="000000"/>
+          <w:sz w:val="21"/>
+          <w:szCs w:val="21"/>
+          <w:shd w:val="clear" w:color="auto" w:fill="FFFFFF"/>
+        </w:rPr>
+        <w:t xml:space="preserve"> </w:t>
+      </w:r>
+      <w:proofErr w:type="spellStart"/>
+      <w:r>
+        <w:rPr>
+          <w:rFonts w:ascii="Arial" w:hAnsi="Arial" w:cs="Arial"/>
+          <w:color w:val="000000"/>
+          <w:sz w:val="21"/>
+          <w:szCs w:val="21"/>
+          <w:shd w:val="clear" w:color="auto" w:fill="FFFFFF"/>
+        </w:rPr>
+        <w:t>tristique</w:t>
+      </w:r>
+      <w:proofErr w:type="spellEnd"/>
+      <w:r>
+        <w:rPr>
+          <w:rFonts w:ascii="Arial" w:hAnsi="Arial" w:cs="Arial"/>
+          <w:color w:val="000000"/>
+          <w:sz w:val="21"/>
+          <w:szCs w:val="21"/>
+          <w:shd w:val="clear" w:color="auto" w:fill="FFFFFF"/>
+        </w:rPr>
+        <w:t xml:space="preserve"> </w:t>
+      </w:r>
+      <w:proofErr w:type="spellStart"/>
+      <w:r>
+        <w:rPr>
+          <w:rFonts w:ascii="Arial" w:hAnsi="Arial" w:cs="Arial"/>
+          <w:color w:val="000000"/>
+          <w:sz w:val="21"/>
+          <w:szCs w:val="21"/>
+          <w:shd w:val="clear" w:color="auto" w:fill="FFFFFF"/>
+        </w:rPr>
+        <w:t>senectus</w:t>
+      </w:r>
+      <w:proofErr w:type="spellEnd"/>
+      <w:r>
+        <w:rPr>
+          <w:rFonts w:ascii="Arial" w:hAnsi="Arial" w:cs="Arial"/>
+          <w:color w:val="000000"/>
+          <w:sz w:val="21"/>
+          <w:szCs w:val="21"/>
+          <w:shd w:val="clear" w:color="auto" w:fill="FFFFFF"/>
+        </w:rPr>
+        <w:t xml:space="preserve"> </w:t>
+      </w:r>
+      <w:proofErr w:type="gramStart"/>
+      <w:r>
+        <w:rPr>
+          <w:rFonts w:ascii="Arial" w:hAnsi="Arial" w:cs="Arial"/>
+          <w:color w:val="000000"/>
+          <w:sz w:val="21"/>
+          <w:szCs w:val="21"/>
+          <w:shd w:val="clear" w:color="auto" w:fill="FFFFFF"/>
+        </w:rPr>
+        <w:t>et</w:t>
+      </w:r>
+      <w:proofErr w:type="gramEnd"/>
+      <w:r>
+        <w:rPr>
+          <w:rFonts w:ascii="Arial" w:hAnsi="Arial" w:cs="Arial"/>
+          <w:color w:val="000000"/>
+          <w:sz w:val="21"/>
+          <w:szCs w:val="21"/>
+          <w:shd w:val="clear" w:color="auto" w:fill="FFFFFF"/>
+        </w:rPr>
+        <w:t xml:space="preserve"> </w:t>
+      </w:r>
+      <w:proofErr w:type="spellStart"/>
+      <w:r>
+        <w:rPr>
+          <w:rFonts w:ascii="Arial" w:hAnsi="Arial" w:cs="Arial"/>
+          <w:color w:val="000000"/>
+          <w:sz w:val="21"/>
+          <w:szCs w:val="21"/>
+          <w:shd w:val="clear" w:color="auto" w:fill="FFFFFF"/>
+        </w:rPr>
+        <w:t>netus</w:t>
+      </w:r>
+      <w:proofErr w:type="spellEnd"/>
+      <w:r>
+        <w:rPr>
+          <w:rFonts w:ascii="Arial" w:hAnsi="Arial" w:cs="Arial"/>
+          <w:color w:val="000000"/>
+          <w:sz w:val="21"/>
+          <w:szCs w:val="21"/>
+          <w:shd w:val="clear" w:color="auto" w:fill="FFFFFF"/>
+        </w:rPr>
+        <w:t xml:space="preserve"> et </w:t>
+      </w:r>
+      <w:proofErr w:type="spellStart"/>
+      <w:r>
+        <w:rPr>
+          <w:rFonts w:ascii="Arial" w:hAnsi="Arial" w:cs="Arial"/>
+          <w:color w:val="000000"/>
+          <w:sz w:val="21"/>
+          <w:szCs w:val="21"/>
+          <w:shd w:val="clear" w:color="auto" w:fill="FFFFFF"/>
+        </w:rPr>
+        <w:t>malesuada</w:t>
+      </w:r>
+      <w:proofErr w:type="spellEnd"/>
+      <w:r>
+        <w:rPr>
+          <w:rFonts w:ascii="Arial" w:hAnsi="Arial" w:cs="Arial"/>
+          <w:color w:val="000000"/>
+          <w:sz w:val="21"/>
+          <w:szCs w:val="21"/>
+          <w:shd w:val="clear" w:color="auto" w:fill="FFFFFF"/>
+        </w:rPr>
+        <w:t xml:space="preserve"> fames ac </w:t>
+      </w:r>
+      <w:proofErr w:type="spellStart"/>
+      <w:r>
+        <w:rPr>
+          <w:rFonts w:ascii="Arial" w:hAnsi="Arial" w:cs="Arial"/>
+          <w:color w:val="000000"/>
+          <w:sz w:val="21"/>
+          <w:szCs w:val="21"/>
+          <w:shd w:val="clear" w:color="auto" w:fill="FFFFFF"/>
+        </w:rPr>
+        <w:t>turpis</w:t>
+      </w:r>
+      <w:proofErr w:type="spellEnd"/>
+      <w:r>
+        <w:rPr>
+          <w:rFonts w:ascii="Arial" w:hAnsi="Arial" w:cs="Arial"/>
+          <w:color w:val="000000"/>
+          <w:sz w:val="21"/>
+          <w:szCs w:val="21"/>
+          <w:shd w:val="clear" w:color="auto" w:fill="FFFFFF"/>
+        </w:rPr>
+        <w:t xml:space="preserve"> </w:t>
+      </w:r>
+      <w:proofErr w:type="spellStart"/>
+      <w:r>
+        <w:rPr>
+          <w:rFonts w:ascii="Arial" w:hAnsi="Arial" w:cs="Arial"/>
+          <w:color w:val="000000"/>
+          <w:sz w:val="21"/>
+          <w:szCs w:val="21"/>
+          <w:shd w:val="clear" w:color="auto" w:fill="FFFFFF"/>
+        </w:rPr>
+        <w:t>egestas</w:t>
+      </w:r>
+      <w:proofErr w:type="spellEnd"/>
+      <w:r>
+        <w:rPr>
+          <w:rFonts w:ascii="Arial" w:hAnsi="Arial" w:cs="Arial"/>
+          <w:color w:val="000000"/>
+          <w:sz w:val="21"/>
+          <w:szCs w:val="21"/>
+          <w:shd w:val="clear" w:color="auto" w:fill="FFFFFF"/>
+        </w:rPr>
+        <w:t xml:space="preserve">. </w:t>
+      </w:r>
+      <w:proofErr w:type="spellStart"/>
+      <w:r>
+        <w:rPr>
+          <w:rFonts w:ascii="Arial" w:hAnsi="Arial" w:cs="Arial"/>
+          <w:color w:val="000000"/>
+          <w:sz w:val="21"/>
+          <w:szCs w:val="21"/>
+          <w:shd w:val="clear" w:color="auto" w:fill="FFFFFF"/>
+        </w:rPr>
+        <w:t>Donec</w:t>
+      </w:r>
+      <w:proofErr w:type="spellEnd"/>
+      <w:r>
+        <w:rPr>
+          <w:rFonts w:ascii="Arial" w:hAnsi="Arial" w:cs="Arial"/>
+          <w:color w:val="000000"/>
+          <w:sz w:val="21"/>
+          <w:szCs w:val="21"/>
+          <w:shd w:val="clear" w:color="auto" w:fill="FFFFFF"/>
+        </w:rPr>
+        <w:t>.</w:t>
+      </w:r>
+    </w:p>
+    <w:p>
+      <w:pPr>
+        <w:pStyle w:val="IntenseQuote"/>
+      </w:pPr>
+      <w:r>
+        <w:lastRenderedPageBreak/>
         <w:t>References</w:t>
       </w:r>
     </w:p>
@@ -4522,7 +4570,6 @@
           <w:szCs w:val="21"/>
           <w:shd w:val="clear" w:color="auto" w:fill="FFFFFF"/>
         </w:rPr>
-        <w:lastRenderedPageBreak/>
         <w:t xml:space="preserve">Lorem ipsum </w:t>
       </w:r>
       <w:proofErr w:type="spellStart"/>
@@ -5363,8 +5410,123 @@
       </w:rPr>
     </w:lvl>
   </w:abstractNum>
+  <w:abstractNum w:abstractNumId="1" w15:restartNumberingAfterBreak="0">
+    <w:nsid w:val="3ECC6500"/>
+    <w:multiLevelType w:val="hybridMultilevel"/>
+    <w:tmpl w:val="0DCA6D56"/>
+    <w:lvl w:ilvl="0" w:tplc="3FC85144">
+      <w:numFmt w:val="bullet"/>
+      <w:lvlText w:val="-"/>
+      <w:lvlJc w:val="left"/>
+      <w:pPr>
+        <w:ind w:left="720" w:hanging="360"/>
+      </w:pPr>
+      <w:rPr>
+        <w:rFonts w:ascii="Calibri" w:eastAsiaTheme="minorHAnsi" w:hAnsi="Calibri" w:cstheme="minorBidi" w:hint="default"/>
+      </w:rPr>
+    </w:lvl>
+    <w:lvl w:ilvl="1" w:tplc="08090003" w:tentative="1">
+      <w:start w:val="1"/>
+      <w:numFmt w:val="bullet"/>
+      <w:lvlText w:val="o"/>
+      <w:lvlJc w:val="left"/>
+      <w:pPr>
+        <w:ind w:left="1440" w:hanging="360"/>
+      </w:pPr>
+      <w:rPr>
+        <w:rFonts w:ascii="Courier New" w:hAnsi="Courier New" w:cs="Courier New" w:hint="default"/>
+      </w:rPr>
+    </w:lvl>
+    <w:lvl w:ilvl="2" w:tplc="08090005" w:tentative="1">
+      <w:start w:val="1"/>
+      <w:numFmt w:val="bullet"/>
+      <w:lvlText w:val=""/>
+      <w:lvlJc w:val="left"/>
+      <w:pPr>
+        <w:ind w:left="2160" w:hanging="360"/>
+      </w:pPr>
+      <w:rPr>
+        <w:rFonts w:ascii="Wingdings" w:hAnsi="Wingdings" w:hint="default"/>
+      </w:rPr>
+    </w:lvl>
+    <w:lvl w:ilvl="3" w:tplc="08090001" w:tentative="1">
+      <w:start w:val="1"/>
+      <w:numFmt w:val="bullet"/>
+      <w:lvlText w:val=""/>
+      <w:lvlJc w:val="left"/>
+      <w:pPr>
+        <w:ind w:left="2880" w:hanging="360"/>
+      </w:pPr>
+      <w:rPr>
+        <w:rFonts w:ascii="Symbol" w:hAnsi="Symbol" w:hint="default"/>
+      </w:rPr>
+    </w:lvl>
+    <w:lvl w:ilvl="4" w:tplc="08090003" w:tentative="1">
+      <w:start w:val="1"/>
+      <w:numFmt w:val="bullet"/>
+      <w:lvlText w:val="o"/>
+      <w:lvlJc w:val="left"/>
+      <w:pPr>
+        <w:ind w:left="3600" w:hanging="360"/>
+      </w:pPr>
+      <w:rPr>
+        <w:rFonts w:ascii="Courier New" w:hAnsi="Courier New" w:cs="Courier New" w:hint="default"/>
+      </w:rPr>
+    </w:lvl>
+    <w:lvl w:ilvl="5" w:tplc="08090005" w:tentative="1">
+      <w:start w:val="1"/>
+      <w:numFmt w:val="bullet"/>
+      <w:lvlText w:val=""/>
+      <w:lvlJc w:val="left"/>
+      <w:pPr>
+        <w:ind w:left="4320" w:hanging="360"/>
+      </w:pPr>
+      <w:rPr>
+        <w:rFonts w:ascii="Wingdings" w:hAnsi="Wingdings" w:hint="default"/>
+      </w:rPr>
+    </w:lvl>
+    <w:lvl w:ilvl="6" w:tplc="08090001" w:tentative="1">
+      <w:start w:val="1"/>
+      <w:numFmt w:val="bullet"/>
+      <w:lvlText w:val=""/>
+      <w:lvlJc w:val="left"/>
+      <w:pPr>
+        <w:ind w:left="5040" w:hanging="360"/>
+      </w:pPr>
+      <w:rPr>
+        <w:rFonts w:ascii="Symbol" w:hAnsi="Symbol" w:hint="default"/>
+      </w:rPr>
+    </w:lvl>
+    <w:lvl w:ilvl="7" w:tplc="08090003" w:tentative="1">
+      <w:start w:val="1"/>
+      <w:numFmt w:val="bullet"/>
+      <w:lvlText w:val="o"/>
+      <w:lvlJc w:val="left"/>
+      <w:pPr>
+        <w:ind w:left="5760" w:hanging="360"/>
+      </w:pPr>
+      <w:rPr>
+        <w:rFonts w:ascii="Courier New" w:hAnsi="Courier New" w:cs="Courier New" w:hint="default"/>
+      </w:rPr>
+    </w:lvl>
+    <w:lvl w:ilvl="8" w:tplc="08090005" w:tentative="1">
+      <w:start w:val="1"/>
+      <w:numFmt w:val="bullet"/>
+      <w:lvlText w:val=""/>
+      <w:lvlJc w:val="left"/>
+      <w:pPr>
+        <w:ind w:left="6480" w:hanging="360"/>
+      </w:pPr>
+      <w:rPr>
+        <w:rFonts w:ascii="Wingdings" w:hAnsi="Wingdings" w:hint="default"/>
+      </w:rPr>
+    </w:lvl>
+  </w:abstractNum>
   <w:num w:numId="1">
     <w:abstractNumId w:val="0"/>
+  </w:num>
+  <w:num w:numId="2">
+    <w:abstractNumId w:val="1"/>
   </w:num>
 </w:numbering>
 </file>

</xml_diff>

<commit_message>
Figured out what was cuasing the issues with the graphical issues. The system is now good for over one thousand models per tree.
</commit_message>
<xml_diff>
--- a/ProceduralMethodsReport.docx
+++ b/ProceduralMethodsReport.docx
@@ -466,6 +466,7 @@
                             <w:dataBinding w:prefixMappings="xmlns:ns0='http://purl.org/dc/elements/1.1/' xmlns:ns1='http://schemas.openxmlformats.org/package/2006/metadata/core-properties' " w:xpath="/ns1:coreProperties[1]/ns0:creator[1]" w:storeItemID="{6C3C8BC8-F283-45AE-878A-BAB7291924A1}"/>
                             <w:text/>
                           </w:sdtPr>
+                          <w:sdtEndPr/>
                           <w:sdtContent>
                             <w:p>
                               <w:pPr>
@@ -512,6 +513,7 @@
                               <w:dataBinding w:prefixMappings="xmlns:ns0='http://schemas.microsoft.com/office/2006/coverPageProps' " w:xpath="/ns0:CoverPageProperties[1]/ns0:CompanyEmail[1]" w:storeItemID="{55AF091B-3C7A-41E3-B477-F2FDAA23CFDA}"/>
                               <w:text/>
                             </w:sdtPr>
+                            <w:sdtEndPr/>
                             <w:sdtContent>
                               <w:r>
                                 <w:rPr>
@@ -719,6 +721,7 @@
                             <w:dataBinding w:prefixMappings="xmlns:ns0='http://schemas.microsoft.com/office/2006/coverPageProps' " w:xpath="/ns0:CoverPageProperties[1]/ns0:Abstract[1]" w:storeItemID="{55AF091B-3C7A-41E3-B477-F2FDAA23CFDA}"/>
                             <w:text w:multiLine="1"/>
                           </w:sdtPr>
+                          <w:sdtEndPr/>
                           <w:sdtContent>
                             <w:p>
                               <w:pPr>
@@ -980,6 +983,7 @@
                             <w:dataBinding w:prefixMappings="xmlns:ns0='http://purl.org/dc/elements/1.1/' xmlns:ns1='http://schemas.openxmlformats.org/package/2006/metadata/core-properties' " w:xpath="/ns1:coreProperties[1]/ns0:subject[1]" w:storeItemID="{6C3C8BC8-F283-45AE-878A-BAB7291924A1}"/>
                             <w:text/>
                           </w:sdtPr>
+                          <w:sdtEndPr/>
                           <w:sdtContent>
                             <w:p>
                               <w:pPr>
@@ -1286,10 +1290,8 @@
           <w:szCs w:val="21"/>
           <w:shd w:val="clear" w:color="auto" w:fill="FFFFFF"/>
         </w:rPr>
-        <w:t>(</w:t>
-      </w:r>
-      <w:bookmarkStart w:id="0" w:name="_GoBack"/>
-      <w:bookmarkEnd w:id="0"/>
+        <w:t xml:space="preserve">(from </w:t>
+      </w:r>
       <w:r>
         <w:rPr>
           <w:rFonts w:ascii="Arial" w:hAnsi="Arial" w:cs="Arial"/>
@@ -1298,7 +1300,7 @@
           <w:szCs w:val="21"/>
           <w:shd w:val="clear" w:color="auto" w:fill="FFFFFF"/>
         </w:rPr>
-        <w:t xml:space="preserve">from </w:t>
+        <w:t>https://en.wikipedia.org/wiki/Matrix_multiplication#General_properties</w:t>
       </w:r>
       <w:r>
         <w:rPr>
@@ -1308,9 +1310,11 @@
           <w:szCs w:val="21"/>
           <w:shd w:val="clear" w:color="auto" w:fill="FFFFFF"/>
         </w:rPr>
-        <w:t>https://en.wikipedia.org/wiki/Matrix_multiplication#General_properties</w:t>
-      </w:r>
-      <w:r>
+        <w:t>)</w:t>
+      </w:r>
+    </w:p>
+    <w:p>
+      <w:pPr>
         <w:rPr>
           <w:rFonts w:ascii="Arial" w:hAnsi="Arial" w:cs="Arial"/>
           <w:color w:val="000000"/>
@@ -1318,11 +1322,15 @@
           <w:szCs w:val="21"/>
           <w:shd w:val="clear" w:color="auto" w:fill="FFFFFF"/>
         </w:rPr>
-        <w:t>)</w:t>
-      </w:r>
-    </w:p>
-    <w:p>
-      <w:pPr>
+      </w:pPr>
+    </w:p>
+    <w:p>
+      <w:pPr>
+        <w:pStyle w:val="ListParagraph"/>
+        <w:numPr>
+          <w:ilvl w:val="0"/>
+          <w:numId w:val="2"/>
+        </w:numPr>
         <w:rPr>
           <w:rFonts w:ascii="Arial" w:hAnsi="Arial" w:cs="Arial"/>
           <w:color w:val="000000"/>
@@ -1331,6 +1339,28 @@
           <w:shd w:val="clear" w:color="auto" w:fill="FFFFFF"/>
         </w:rPr>
       </w:pPr>
+      <w:r>
+        <w:rPr>
+          <w:rFonts w:ascii="Arial" w:hAnsi="Arial" w:cs="Arial"/>
+          <w:color w:val="000000"/>
+          <w:sz w:val="21"/>
+          <w:szCs w:val="21"/>
+          <w:shd w:val="clear" w:color="auto" w:fill="FFFFFF"/>
+        </w:rPr>
+        <w:t>Rule Pars</w:t>
+      </w:r>
+      <w:bookmarkStart w:id="0" w:name="_GoBack"/>
+      <w:bookmarkEnd w:id="0"/>
+      <w:r>
+        <w:rPr>
+          <w:rFonts w:ascii="Arial" w:hAnsi="Arial" w:cs="Arial"/>
+          <w:color w:val="000000"/>
+          <w:sz w:val="21"/>
+          <w:szCs w:val="21"/>
+          <w:shd w:val="clear" w:color="auto" w:fill="FFFFFF"/>
+        </w:rPr>
+        <w:t>ing</w:t>
+      </w:r>
     </w:p>
     <w:p>
       <w:pPr>
@@ -1339,6 +1369,185 @@
           <w:ilvl w:val="0"/>
           <w:numId w:val="2"/>
         </w:numPr>
+        <w:spacing w:line="256" w:lineRule="auto"/>
+      </w:pPr>
+      <w:r>
+        <w:t>“+”</w:t>
+      </w:r>
+    </w:p>
+    <w:p>
+      <w:pPr>
+        <w:pStyle w:val="ListParagraph"/>
+        <w:numPr>
+          <w:ilvl w:val="1"/>
+          <w:numId w:val="2"/>
+        </w:numPr>
+        <w:spacing w:line="256" w:lineRule="auto"/>
+      </w:pPr>
+      <w:r>
+        <w:t>Rotate m_transform</w:t>
+      </w:r>
+    </w:p>
+    <w:p>
+      <w:pPr>
+        <w:pStyle w:val="ListParagraph"/>
+        <w:numPr>
+          <w:ilvl w:val="0"/>
+          <w:numId w:val="2"/>
+        </w:numPr>
+        <w:spacing w:line="256" w:lineRule="auto"/>
+      </w:pPr>
+      <w:r>
+        <w:lastRenderedPageBreak/>
+        <w:t>“–“</w:t>
+      </w:r>
+    </w:p>
+    <w:p>
+      <w:pPr>
+        <w:pStyle w:val="ListParagraph"/>
+        <w:numPr>
+          <w:ilvl w:val="1"/>
+          <w:numId w:val="2"/>
+        </w:numPr>
+        <w:spacing w:line="256" w:lineRule="auto"/>
+      </w:pPr>
+      <w:r>
+        <w:t>Rotate m_transform</w:t>
+      </w:r>
+    </w:p>
+    <w:p>
+      <w:pPr>
+        <w:pStyle w:val="ListParagraph"/>
+        <w:numPr>
+          <w:ilvl w:val="0"/>
+          <w:numId w:val="2"/>
+        </w:numPr>
+        <w:spacing w:line="256" w:lineRule="auto"/>
+      </w:pPr>
+      <w:r>
+        <w:t>“F”</w:t>
+      </w:r>
+    </w:p>
+    <w:p>
+      <w:pPr>
+        <w:pStyle w:val="ListParagraph"/>
+        <w:numPr>
+          <w:ilvl w:val="1"/>
+          <w:numId w:val="2"/>
+        </w:numPr>
+        <w:spacing w:line="256" w:lineRule="auto"/>
+      </w:pPr>
+      <w:r>
+        <w:t>Translate m_transform out one</w:t>
+      </w:r>
+    </w:p>
+    <w:p>
+      <w:pPr>
+        <w:pStyle w:val="ListParagraph"/>
+        <w:numPr>
+          <w:ilvl w:val="1"/>
+          <w:numId w:val="2"/>
+        </w:numPr>
+        <w:spacing w:line="256" w:lineRule="auto"/>
+      </w:pPr>
+      <w:r>
+        <w:t>Multiply m_transfrom by the transform of its parent node.</w:t>
+      </w:r>
+    </w:p>
+    <w:p>
+      <w:pPr>
+        <w:pStyle w:val="ListParagraph"/>
+        <w:numPr>
+          <w:ilvl w:val="1"/>
+          <w:numId w:val="2"/>
+        </w:numPr>
+        <w:spacing w:line="256" w:lineRule="auto"/>
+      </w:pPr>
+      <w:r>
+        <w:t>Make m_transform the parent of the next segment</w:t>
+      </w:r>
+    </w:p>
+    <w:p>
+      <w:pPr>
+        <w:pStyle w:val="ListParagraph"/>
+        <w:numPr>
+          <w:ilvl w:val="1"/>
+          <w:numId w:val="2"/>
+        </w:numPr>
+        <w:spacing w:line="256" w:lineRule="auto"/>
+      </w:pPr>
+      <w:r>
+        <w:t>Reset m_transform to the Identity Matrix</w:t>
+      </w:r>
+    </w:p>
+    <w:p>
+      <w:pPr>
+        <w:pStyle w:val="ListParagraph"/>
+        <w:numPr>
+          <w:ilvl w:val="0"/>
+          <w:numId w:val="2"/>
+        </w:numPr>
+        <w:spacing w:line="256" w:lineRule="auto"/>
+      </w:pPr>
+      <w:r>
+        <w:t>“[“</w:t>
+      </w:r>
+    </w:p>
+    <w:p>
+      <w:pPr>
+        <w:pStyle w:val="ListParagraph"/>
+        <w:numPr>
+          <w:ilvl w:val="1"/>
+          <w:numId w:val="2"/>
+        </w:numPr>
+        <w:spacing w:line="256" w:lineRule="auto"/>
+      </w:pPr>
+      <w:r>
+        <w:t>Push the current m_parent (or m_transform?) onto the stack</w:t>
+      </w:r>
+    </w:p>
+    <w:p>
+      <w:pPr>
+        <w:pStyle w:val="ListParagraph"/>
+        <w:numPr>
+          <w:ilvl w:val="0"/>
+          <w:numId w:val="2"/>
+        </w:numPr>
+        <w:spacing w:line="256" w:lineRule="auto"/>
+      </w:pPr>
+      <w:r>
+        <w:t>“]”</w:t>
+      </w:r>
+    </w:p>
+    <w:p>
+      <w:pPr>
+        <w:pStyle w:val="ListParagraph"/>
+        <w:numPr>
+          <w:ilvl w:val="1"/>
+          <w:numId w:val="2"/>
+        </w:numPr>
+        <w:spacing w:line="256" w:lineRule="auto"/>
+      </w:pPr>
+      <w:r>
+        <w:t>Set the parent of the current instance to be the matrix at the top of the stack</w:t>
+      </w:r>
+    </w:p>
+    <w:p>
+      <w:pPr>
+        <w:pStyle w:val="ListParagraph"/>
+        <w:numPr>
+          <w:ilvl w:val="1"/>
+          <w:numId w:val="2"/>
+        </w:numPr>
+        <w:spacing w:line="256" w:lineRule="auto"/>
+      </w:pPr>
+      <w:r>
+        <w:t>Pop the stack</w:t>
+      </w:r>
+    </w:p>
+    <w:p>
+      <w:pPr>
+        <w:pStyle w:val="ListParagraph"/>
         <w:rPr>
           <w:rFonts w:ascii="Arial" w:hAnsi="Arial" w:cs="Arial"/>
           <w:color w:val="000000"/>
@@ -1347,7 +1556,14 @@
           <w:shd w:val="clear" w:color="auto" w:fill="FFFFFF"/>
         </w:rPr>
       </w:pPr>
-      <w:r>
+    </w:p>
+    <w:p>
+      <w:pPr>
+        <w:pStyle w:val="ListParagraph"/>
+        <w:numPr>
+          <w:ilvl w:val="0"/>
+          <w:numId w:val="2"/>
+        </w:numPr>
         <w:rPr>
           <w:rFonts w:ascii="Arial" w:hAnsi="Arial" w:cs="Arial"/>
           <w:color w:val="000000"/>
@@ -1355,6 +1571,15 @@
           <w:szCs w:val="21"/>
           <w:shd w:val="clear" w:color="auto" w:fill="FFFFFF"/>
         </w:rPr>
+      </w:pPr>
+      <w:r>
+        <w:rPr>
+          <w:rFonts w:ascii="Arial" w:hAnsi="Arial" w:cs="Arial"/>
+          <w:color w:val="000000"/>
+          <w:sz w:val="21"/>
+          <w:szCs w:val="21"/>
+          <w:shd w:val="clear" w:color="auto" w:fill="FFFFFF"/>
+        </w:rPr>
         <w:t>Implementing a Matrix Stack</w:t>
       </w:r>
     </w:p>
@@ -1363,7 +1588,6 @@
         <w:pStyle w:val="IntenseQuote"/>
       </w:pPr>
       <w:r>
-        <w:lastRenderedPageBreak/>
         <w:t>Results</w:t>
       </w:r>
     </w:p>
@@ -1484,6 +1708,92 @@
 <file path=word/numbering.xml><?xml version="1.0" encoding="utf-8"?>
 <w:numbering xmlns:wpc="http://schemas.microsoft.com/office/word/2010/wordprocessingCanvas" xmlns:cx="http://schemas.microsoft.com/office/drawing/2014/chartex" xmlns:cx1="http://schemas.microsoft.com/office/drawing/2015/9/8/chartex" xmlns:mc="http://schemas.openxmlformats.org/markup-compatibility/2006" xmlns:o="urn:schemas-microsoft-com:office:office" xmlns:r="http://schemas.openxmlformats.org/officeDocument/2006/relationships" xmlns:m="http://schemas.openxmlformats.org/officeDocument/2006/math" xmlns:v="urn:schemas-microsoft-com:vml" xmlns:wp14="http://schemas.microsoft.com/office/word/2010/wordprocessingDrawing" xmlns:wp="http://schemas.openxmlformats.org/drawingml/2006/wordprocessingDrawing" xmlns:w10="urn:schemas-microsoft-com:office:word" xmlns:w="http://schemas.openxmlformats.org/wordprocessingml/2006/main" xmlns:w14="http://schemas.microsoft.com/office/word/2010/wordml" xmlns:w15="http://schemas.microsoft.com/office/word/2012/wordml" xmlns:w16se="http://schemas.microsoft.com/office/word/2015/wordml/symex" xmlns:wpg="http://schemas.microsoft.com/office/word/2010/wordprocessingGroup" xmlns:wpi="http://schemas.microsoft.com/office/word/2010/wordprocessingInk" xmlns:wne="http://schemas.microsoft.com/office/word/2006/wordml" xmlns:wps="http://schemas.microsoft.com/office/word/2010/wordprocessingShape" mc:Ignorable="w14 w15 w16se wp14">
   <w:abstractNum w:abstractNumId="0" w15:restartNumberingAfterBreak="0">
+    <w:nsid w:val="0D257560"/>
+    <w:multiLevelType w:val="hybridMultilevel"/>
+    <w:tmpl w:val="241A54CC"/>
+    <w:lvl w:ilvl="0" w:tplc="08090011">
+      <w:start w:val="1"/>
+      <w:numFmt w:val="decimal"/>
+      <w:lvlText w:val="%1)"/>
+      <w:lvlJc w:val="left"/>
+      <w:pPr>
+        <w:ind w:left="720" w:hanging="360"/>
+      </w:pPr>
+    </w:lvl>
+    <w:lvl w:ilvl="1" w:tplc="08090019">
+      <w:start w:val="1"/>
+      <w:numFmt w:val="lowerLetter"/>
+      <w:lvlText w:val="%2."/>
+      <w:lvlJc w:val="left"/>
+      <w:pPr>
+        <w:ind w:left="1440" w:hanging="360"/>
+      </w:pPr>
+    </w:lvl>
+    <w:lvl w:ilvl="2" w:tplc="0809001B">
+      <w:start w:val="1"/>
+      <w:numFmt w:val="lowerRoman"/>
+      <w:lvlText w:val="%3."/>
+      <w:lvlJc w:val="right"/>
+      <w:pPr>
+        <w:ind w:left="2160" w:hanging="180"/>
+      </w:pPr>
+    </w:lvl>
+    <w:lvl w:ilvl="3" w:tplc="0809000F">
+      <w:start w:val="1"/>
+      <w:numFmt w:val="decimal"/>
+      <w:lvlText w:val="%4."/>
+      <w:lvlJc w:val="left"/>
+      <w:pPr>
+        <w:ind w:left="2880" w:hanging="360"/>
+      </w:pPr>
+    </w:lvl>
+    <w:lvl w:ilvl="4" w:tplc="08090019">
+      <w:start w:val="1"/>
+      <w:numFmt w:val="lowerLetter"/>
+      <w:lvlText w:val="%5."/>
+      <w:lvlJc w:val="left"/>
+      <w:pPr>
+        <w:ind w:left="3600" w:hanging="360"/>
+      </w:pPr>
+    </w:lvl>
+    <w:lvl w:ilvl="5" w:tplc="0809001B">
+      <w:start w:val="1"/>
+      <w:numFmt w:val="lowerRoman"/>
+      <w:lvlText w:val="%6."/>
+      <w:lvlJc w:val="right"/>
+      <w:pPr>
+        <w:ind w:left="4320" w:hanging="180"/>
+      </w:pPr>
+    </w:lvl>
+    <w:lvl w:ilvl="6" w:tplc="0809000F">
+      <w:start w:val="1"/>
+      <w:numFmt w:val="decimal"/>
+      <w:lvlText w:val="%7."/>
+      <w:lvlJc w:val="left"/>
+      <w:pPr>
+        <w:ind w:left="5040" w:hanging="360"/>
+      </w:pPr>
+    </w:lvl>
+    <w:lvl w:ilvl="7" w:tplc="08090019">
+      <w:start w:val="1"/>
+      <w:numFmt w:val="lowerLetter"/>
+      <w:lvlText w:val="%8."/>
+      <w:lvlJc w:val="left"/>
+      <w:pPr>
+        <w:ind w:left="5760" w:hanging="360"/>
+      </w:pPr>
+    </w:lvl>
+    <w:lvl w:ilvl="8" w:tplc="0809001B">
+      <w:start w:val="1"/>
+      <w:numFmt w:val="lowerRoman"/>
+      <w:lvlText w:val="%9."/>
+      <w:lvlJc w:val="right"/>
+      <w:pPr>
+        <w:ind w:left="6480" w:hanging="180"/>
+      </w:pPr>
+    </w:lvl>
+  </w:abstractNum>
+  <w:abstractNum w:abstractNumId="1" w15:restartNumberingAfterBreak="0">
     <w:nsid w:val="1D2B43F7"/>
     <w:multiLevelType w:val="hybridMultilevel"/>
     <w:tmpl w:val="2B36289C"/>
@@ -1595,7 +1905,7 @@
       </w:rPr>
     </w:lvl>
   </w:abstractNum>
-  <w:abstractNum w:abstractNumId="1" w15:restartNumberingAfterBreak="0">
+  <w:abstractNum w:abstractNumId="2" w15:restartNumberingAfterBreak="0">
     <w:nsid w:val="3ECC6500"/>
     <w:multiLevelType w:val="hybridMultilevel"/>
     <w:tmpl w:val="0DCA6D56"/>
@@ -1610,7 +1920,7 @@
         <w:rFonts w:ascii="Calibri" w:eastAsiaTheme="minorHAnsi" w:hAnsi="Calibri" w:cstheme="minorBidi" w:hint="default"/>
       </w:rPr>
     </w:lvl>
-    <w:lvl w:ilvl="1" w:tplc="08090003" w:tentative="1">
+    <w:lvl w:ilvl="1" w:tplc="08090003">
       <w:start w:val="1"/>
       <w:numFmt w:val="bullet"/>
       <w:lvlText w:val="o"/>
@@ -1708,10 +2018,40 @@
     </w:lvl>
   </w:abstractNum>
   <w:num w:numId="1">
-    <w:abstractNumId w:val="0"/>
+    <w:abstractNumId w:val="1"/>
   </w:num>
   <w:num w:numId="2">
-    <w:abstractNumId w:val="1"/>
+    <w:abstractNumId w:val="2"/>
+  </w:num>
+  <w:num w:numId="3">
+    <w:abstractNumId w:val="0"/>
+    <w:lvlOverride w:ilvl="0">
+      <w:startOverride w:val="1"/>
+    </w:lvlOverride>
+    <w:lvlOverride w:ilvl="1">
+      <w:startOverride w:val="1"/>
+    </w:lvlOverride>
+    <w:lvlOverride w:ilvl="2">
+      <w:startOverride w:val="1"/>
+    </w:lvlOverride>
+    <w:lvlOverride w:ilvl="3">
+      <w:startOverride w:val="1"/>
+    </w:lvlOverride>
+    <w:lvlOverride w:ilvl="4">
+      <w:startOverride w:val="1"/>
+    </w:lvlOverride>
+    <w:lvlOverride w:ilvl="5">
+      <w:startOverride w:val="1"/>
+    </w:lvlOverride>
+    <w:lvlOverride w:ilvl="6">
+      <w:startOverride w:val="1"/>
+    </w:lvlOverride>
+    <w:lvlOverride w:ilvl="7">
+      <w:startOverride w:val="1"/>
+    </w:lvlOverride>
+    <w:lvlOverride w:ilvl="8">
+      <w:startOverride w:val="1"/>
+    </w:lvlOverride>
   </w:num>
 </w:numbering>
 </file>

</xml_diff>

<commit_message>
- Tested a few more Axioms and Rules from research material. Screenshots will be included in the next commit. - I can confrim that branching does not currently work properly. This commit is to allow me to strip back my current system to create all branches from the root and (Hopefully) finally get branching to work properly.
</commit_message>
<xml_diff>
--- a/ProceduralMethodsReport.docx
+++ b/ProceduralMethodsReport.docx
@@ -1044,7 +1044,667 @@
           <w:szCs w:val="21"/>
           <w:shd w:val="clear" w:color="auto" w:fill="FFFFFF"/>
         </w:rPr>
-        <w:t>Lorem ipsum dolor sit amet, consectetur adipiscing elit. Nullam at felis feugiat, efficitur nisl et, accumsan sapien. Mauris facilisis posuere lorem, quis sagittis tellus maximus vitae. Pellentesque habitant morbi tristique senectus et netus et malesuada fames ac turpis egestas. Donec.</w:t>
+        <w:t xml:space="preserve">Lorem ipsum </w:t>
+      </w:r>
+      <w:proofErr w:type="spellStart"/>
+      <w:r>
+        <w:rPr>
+          <w:rFonts w:ascii="Arial" w:hAnsi="Arial" w:cs="Arial"/>
+          <w:color w:val="000000"/>
+          <w:sz w:val="21"/>
+          <w:szCs w:val="21"/>
+          <w:shd w:val="clear" w:color="auto" w:fill="FFFFFF"/>
+        </w:rPr>
+        <w:t>dolor</w:t>
+      </w:r>
+      <w:proofErr w:type="spellEnd"/>
+      <w:r>
+        <w:rPr>
+          <w:rFonts w:ascii="Arial" w:hAnsi="Arial" w:cs="Arial"/>
+          <w:color w:val="000000"/>
+          <w:sz w:val="21"/>
+          <w:szCs w:val="21"/>
+          <w:shd w:val="clear" w:color="auto" w:fill="FFFFFF"/>
+        </w:rPr>
+        <w:t xml:space="preserve"> sit </w:t>
+      </w:r>
+      <w:proofErr w:type="spellStart"/>
+      <w:r>
+        <w:rPr>
+          <w:rFonts w:ascii="Arial" w:hAnsi="Arial" w:cs="Arial"/>
+          <w:color w:val="000000"/>
+          <w:sz w:val="21"/>
+          <w:szCs w:val="21"/>
+          <w:shd w:val="clear" w:color="auto" w:fill="FFFFFF"/>
+        </w:rPr>
+        <w:t>amet</w:t>
+      </w:r>
+      <w:proofErr w:type="spellEnd"/>
+      <w:r>
+        <w:rPr>
+          <w:rFonts w:ascii="Arial" w:hAnsi="Arial" w:cs="Arial"/>
+          <w:color w:val="000000"/>
+          <w:sz w:val="21"/>
+          <w:szCs w:val="21"/>
+          <w:shd w:val="clear" w:color="auto" w:fill="FFFFFF"/>
+        </w:rPr>
+        <w:t xml:space="preserve">, </w:t>
+      </w:r>
+      <w:proofErr w:type="spellStart"/>
+      <w:r>
+        <w:rPr>
+          <w:rFonts w:ascii="Arial" w:hAnsi="Arial" w:cs="Arial"/>
+          <w:color w:val="000000"/>
+          <w:sz w:val="21"/>
+          <w:szCs w:val="21"/>
+          <w:shd w:val="clear" w:color="auto" w:fill="FFFFFF"/>
+        </w:rPr>
+        <w:t>consectetur</w:t>
+      </w:r>
+      <w:proofErr w:type="spellEnd"/>
+      <w:r>
+        <w:rPr>
+          <w:rFonts w:ascii="Arial" w:hAnsi="Arial" w:cs="Arial"/>
+          <w:color w:val="000000"/>
+          <w:sz w:val="21"/>
+          <w:szCs w:val="21"/>
+          <w:shd w:val="clear" w:color="auto" w:fill="FFFFFF"/>
+        </w:rPr>
+        <w:t xml:space="preserve"> </w:t>
+      </w:r>
+      <w:proofErr w:type="spellStart"/>
+      <w:r>
+        <w:rPr>
+          <w:rFonts w:ascii="Arial" w:hAnsi="Arial" w:cs="Arial"/>
+          <w:color w:val="000000"/>
+          <w:sz w:val="21"/>
+          <w:szCs w:val="21"/>
+          <w:shd w:val="clear" w:color="auto" w:fill="FFFFFF"/>
+        </w:rPr>
+        <w:t>adipiscing</w:t>
+      </w:r>
+      <w:proofErr w:type="spellEnd"/>
+      <w:r>
+        <w:rPr>
+          <w:rFonts w:ascii="Arial" w:hAnsi="Arial" w:cs="Arial"/>
+          <w:color w:val="000000"/>
+          <w:sz w:val="21"/>
+          <w:szCs w:val="21"/>
+          <w:shd w:val="clear" w:color="auto" w:fill="FFFFFF"/>
+        </w:rPr>
+        <w:t xml:space="preserve"> </w:t>
+      </w:r>
+      <w:proofErr w:type="spellStart"/>
+      <w:r>
+        <w:rPr>
+          <w:rFonts w:ascii="Arial" w:hAnsi="Arial" w:cs="Arial"/>
+          <w:color w:val="000000"/>
+          <w:sz w:val="21"/>
+          <w:szCs w:val="21"/>
+          <w:shd w:val="clear" w:color="auto" w:fill="FFFFFF"/>
+        </w:rPr>
+        <w:t>elit</w:t>
+      </w:r>
+      <w:proofErr w:type="spellEnd"/>
+      <w:r>
+        <w:rPr>
+          <w:rFonts w:ascii="Arial" w:hAnsi="Arial" w:cs="Arial"/>
+          <w:color w:val="000000"/>
+          <w:sz w:val="21"/>
+          <w:szCs w:val="21"/>
+          <w:shd w:val="clear" w:color="auto" w:fill="FFFFFF"/>
+        </w:rPr>
+        <w:t xml:space="preserve">. </w:t>
+      </w:r>
+      <w:proofErr w:type="spellStart"/>
+      <w:r>
+        <w:rPr>
+          <w:rFonts w:ascii="Arial" w:hAnsi="Arial" w:cs="Arial"/>
+          <w:color w:val="000000"/>
+          <w:sz w:val="21"/>
+          <w:szCs w:val="21"/>
+          <w:shd w:val="clear" w:color="auto" w:fill="FFFFFF"/>
+        </w:rPr>
+        <w:t>Nullam</w:t>
+      </w:r>
+      <w:proofErr w:type="spellEnd"/>
+      <w:r>
+        <w:rPr>
+          <w:rFonts w:ascii="Arial" w:hAnsi="Arial" w:cs="Arial"/>
+          <w:color w:val="000000"/>
+          <w:sz w:val="21"/>
+          <w:szCs w:val="21"/>
+          <w:shd w:val="clear" w:color="auto" w:fill="FFFFFF"/>
+        </w:rPr>
+        <w:t xml:space="preserve"> at </w:t>
+      </w:r>
+      <w:proofErr w:type="spellStart"/>
+      <w:r>
+        <w:rPr>
+          <w:rFonts w:ascii="Arial" w:hAnsi="Arial" w:cs="Arial"/>
+          <w:color w:val="000000"/>
+          <w:sz w:val="21"/>
+          <w:szCs w:val="21"/>
+          <w:shd w:val="clear" w:color="auto" w:fill="FFFFFF"/>
+        </w:rPr>
+        <w:t>felis</w:t>
+      </w:r>
+      <w:proofErr w:type="spellEnd"/>
+      <w:r>
+        <w:rPr>
+          <w:rFonts w:ascii="Arial" w:hAnsi="Arial" w:cs="Arial"/>
+          <w:color w:val="000000"/>
+          <w:sz w:val="21"/>
+          <w:szCs w:val="21"/>
+          <w:shd w:val="clear" w:color="auto" w:fill="FFFFFF"/>
+        </w:rPr>
+        <w:t xml:space="preserve"> </w:t>
+      </w:r>
+      <w:proofErr w:type="spellStart"/>
+      <w:r>
+        <w:rPr>
+          <w:rFonts w:ascii="Arial" w:hAnsi="Arial" w:cs="Arial"/>
+          <w:color w:val="000000"/>
+          <w:sz w:val="21"/>
+          <w:szCs w:val="21"/>
+          <w:shd w:val="clear" w:color="auto" w:fill="FFFFFF"/>
+        </w:rPr>
+        <w:t>feugiat</w:t>
+      </w:r>
+      <w:proofErr w:type="spellEnd"/>
+      <w:r>
+        <w:rPr>
+          <w:rFonts w:ascii="Arial" w:hAnsi="Arial" w:cs="Arial"/>
+          <w:color w:val="000000"/>
+          <w:sz w:val="21"/>
+          <w:szCs w:val="21"/>
+          <w:shd w:val="clear" w:color="auto" w:fill="FFFFFF"/>
+        </w:rPr>
+        <w:t xml:space="preserve">, </w:t>
+      </w:r>
+      <w:proofErr w:type="spellStart"/>
+      <w:r>
+        <w:rPr>
+          <w:rFonts w:ascii="Arial" w:hAnsi="Arial" w:cs="Arial"/>
+          <w:color w:val="000000"/>
+          <w:sz w:val="21"/>
+          <w:szCs w:val="21"/>
+          <w:shd w:val="clear" w:color="auto" w:fill="FFFFFF"/>
+        </w:rPr>
+        <w:t>efficitur</w:t>
+      </w:r>
+      <w:proofErr w:type="spellEnd"/>
+      <w:r>
+        <w:rPr>
+          <w:rFonts w:ascii="Arial" w:hAnsi="Arial" w:cs="Arial"/>
+          <w:color w:val="000000"/>
+          <w:sz w:val="21"/>
+          <w:szCs w:val="21"/>
+          <w:shd w:val="clear" w:color="auto" w:fill="FFFFFF"/>
+        </w:rPr>
+        <w:t xml:space="preserve"> </w:t>
+      </w:r>
+      <w:proofErr w:type="spellStart"/>
+      <w:r>
+        <w:rPr>
+          <w:rFonts w:ascii="Arial" w:hAnsi="Arial" w:cs="Arial"/>
+          <w:color w:val="000000"/>
+          <w:sz w:val="21"/>
+          <w:szCs w:val="21"/>
+          <w:shd w:val="clear" w:color="auto" w:fill="FFFFFF"/>
+        </w:rPr>
+        <w:t>nisl</w:t>
+      </w:r>
+      <w:proofErr w:type="spellEnd"/>
+      <w:r>
+        <w:rPr>
+          <w:rFonts w:ascii="Arial" w:hAnsi="Arial" w:cs="Arial"/>
+          <w:color w:val="000000"/>
+          <w:sz w:val="21"/>
+          <w:szCs w:val="21"/>
+          <w:shd w:val="clear" w:color="auto" w:fill="FFFFFF"/>
+        </w:rPr>
+        <w:t xml:space="preserve"> </w:t>
+      </w:r>
+      <w:proofErr w:type="gramStart"/>
+      <w:r>
+        <w:rPr>
+          <w:rFonts w:ascii="Arial" w:hAnsi="Arial" w:cs="Arial"/>
+          <w:color w:val="000000"/>
+          <w:sz w:val="21"/>
+          <w:szCs w:val="21"/>
+          <w:shd w:val="clear" w:color="auto" w:fill="FFFFFF"/>
+        </w:rPr>
+        <w:t>et</w:t>
+      </w:r>
+      <w:proofErr w:type="gramEnd"/>
+      <w:r>
+        <w:rPr>
+          <w:rFonts w:ascii="Arial" w:hAnsi="Arial" w:cs="Arial"/>
+          <w:color w:val="000000"/>
+          <w:sz w:val="21"/>
+          <w:szCs w:val="21"/>
+          <w:shd w:val="clear" w:color="auto" w:fill="FFFFFF"/>
+        </w:rPr>
+        <w:t xml:space="preserve">, </w:t>
+      </w:r>
+      <w:proofErr w:type="spellStart"/>
+      <w:r>
+        <w:rPr>
+          <w:rFonts w:ascii="Arial" w:hAnsi="Arial" w:cs="Arial"/>
+          <w:color w:val="000000"/>
+          <w:sz w:val="21"/>
+          <w:szCs w:val="21"/>
+          <w:shd w:val="clear" w:color="auto" w:fill="FFFFFF"/>
+        </w:rPr>
+        <w:t>accumsan</w:t>
+      </w:r>
+      <w:proofErr w:type="spellEnd"/>
+      <w:r>
+        <w:rPr>
+          <w:rFonts w:ascii="Arial" w:hAnsi="Arial" w:cs="Arial"/>
+          <w:color w:val="000000"/>
+          <w:sz w:val="21"/>
+          <w:szCs w:val="21"/>
+          <w:shd w:val="clear" w:color="auto" w:fill="FFFFFF"/>
+        </w:rPr>
+        <w:t xml:space="preserve"> </w:t>
+      </w:r>
+      <w:proofErr w:type="spellStart"/>
+      <w:r>
+        <w:rPr>
+          <w:rFonts w:ascii="Arial" w:hAnsi="Arial" w:cs="Arial"/>
+          <w:color w:val="000000"/>
+          <w:sz w:val="21"/>
+          <w:szCs w:val="21"/>
+          <w:shd w:val="clear" w:color="auto" w:fill="FFFFFF"/>
+        </w:rPr>
+        <w:t>sapien</w:t>
+      </w:r>
+      <w:proofErr w:type="spellEnd"/>
+      <w:r>
+        <w:rPr>
+          <w:rFonts w:ascii="Arial" w:hAnsi="Arial" w:cs="Arial"/>
+          <w:color w:val="000000"/>
+          <w:sz w:val="21"/>
+          <w:szCs w:val="21"/>
+          <w:shd w:val="clear" w:color="auto" w:fill="FFFFFF"/>
+        </w:rPr>
+        <w:t xml:space="preserve">. </w:t>
+      </w:r>
+      <w:proofErr w:type="spellStart"/>
+      <w:r>
+        <w:rPr>
+          <w:rFonts w:ascii="Arial" w:hAnsi="Arial" w:cs="Arial"/>
+          <w:color w:val="000000"/>
+          <w:sz w:val="21"/>
+          <w:szCs w:val="21"/>
+          <w:shd w:val="clear" w:color="auto" w:fill="FFFFFF"/>
+        </w:rPr>
+        <w:t>Mauris</w:t>
+      </w:r>
+      <w:proofErr w:type="spellEnd"/>
+      <w:r>
+        <w:rPr>
+          <w:rFonts w:ascii="Arial" w:hAnsi="Arial" w:cs="Arial"/>
+          <w:color w:val="000000"/>
+          <w:sz w:val="21"/>
+          <w:szCs w:val="21"/>
+          <w:shd w:val="clear" w:color="auto" w:fill="FFFFFF"/>
+        </w:rPr>
+        <w:t xml:space="preserve"> </w:t>
+      </w:r>
+      <w:proofErr w:type="spellStart"/>
+      <w:r>
+        <w:rPr>
+          <w:rFonts w:ascii="Arial" w:hAnsi="Arial" w:cs="Arial"/>
+          <w:color w:val="000000"/>
+          <w:sz w:val="21"/>
+          <w:szCs w:val="21"/>
+          <w:shd w:val="clear" w:color="auto" w:fill="FFFFFF"/>
+        </w:rPr>
+        <w:t>facilisis</w:t>
+      </w:r>
+      <w:proofErr w:type="spellEnd"/>
+      <w:r>
+        <w:rPr>
+          <w:rFonts w:ascii="Arial" w:hAnsi="Arial" w:cs="Arial"/>
+          <w:color w:val="000000"/>
+          <w:sz w:val="21"/>
+          <w:szCs w:val="21"/>
+          <w:shd w:val="clear" w:color="auto" w:fill="FFFFFF"/>
+        </w:rPr>
+        <w:t xml:space="preserve"> </w:t>
+      </w:r>
+      <w:proofErr w:type="spellStart"/>
+      <w:r>
+        <w:rPr>
+          <w:rFonts w:ascii="Arial" w:hAnsi="Arial" w:cs="Arial"/>
+          <w:color w:val="000000"/>
+          <w:sz w:val="21"/>
+          <w:szCs w:val="21"/>
+          <w:shd w:val="clear" w:color="auto" w:fill="FFFFFF"/>
+        </w:rPr>
+        <w:t>posuere</w:t>
+      </w:r>
+      <w:proofErr w:type="spellEnd"/>
+      <w:r>
+        <w:rPr>
+          <w:rFonts w:ascii="Arial" w:hAnsi="Arial" w:cs="Arial"/>
+          <w:color w:val="000000"/>
+          <w:sz w:val="21"/>
+          <w:szCs w:val="21"/>
+          <w:shd w:val="clear" w:color="auto" w:fill="FFFFFF"/>
+        </w:rPr>
+        <w:t xml:space="preserve"> lorem, </w:t>
+      </w:r>
+      <w:proofErr w:type="spellStart"/>
+      <w:r>
+        <w:rPr>
+          <w:rFonts w:ascii="Arial" w:hAnsi="Arial" w:cs="Arial"/>
+          <w:color w:val="000000"/>
+          <w:sz w:val="21"/>
+          <w:szCs w:val="21"/>
+          <w:shd w:val="clear" w:color="auto" w:fill="FFFFFF"/>
+        </w:rPr>
+        <w:t>quis</w:t>
+      </w:r>
+      <w:proofErr w:type="spellEnd"/>
+      <w:r>
+        <w:rPr>
+          <w:rFonts w:ascii="Arial" w:hAnsi="Arial" w:cs="Arial"/>
+          <w:color w:val="000000"/>
+          <w:sz w:val="21"/>
+          <w:szCs w:val="21"/>
+          <w:shd w:val="clear" w:color="auto" w:fill="FFFFFF"/>
+        </w:rPr>
+        <w:t xml:space="preserve"> </w:t>
+      </w:r>
+      <w:proofErr w:type="spellStart"/>
+      <w:r>
+        <w:rPr>
+          <w:rFonts w:ascii="Arial" w:hAnsi="Arial" w:cs="Arial"/>
+          <w:color w:val="000000"/>
+          <w:sz w:val="21"/>
+          <w:szCs w:val="21"/>
+          <w:shd w:val="clear" w:color="auto" w:fill="FFFFFF"/>
+        </w:rPr>
+        <w:t>sagittis</w:t>
+      </w:r>
+      <w:proofErr w:type="spellEnd"/>
+      <w:r>
+        <w:rPr>
+          <w:rFonts w:ascii="Arial" w:hAnsi="Arial" w:cs="Arial"/>
+          <w:color w:val="000000"/>
+          <w:sz w:val="21"/>
+          <w:szCs w:val="21"/>
+          <w:shd w:val="clear" w:color="auto" w:fill="FFFFFF"/>
+        </w:rPr>
+        <w:t xml:space="preserve"> </w:t>
+      </w:r>
+      <w:proofErr w:type="spellStart"/>
+      <w:r>
+        <w:rPr>
+          <w:rFonts w:ascii="Arial" w:hAnsi="Arial" w:cs="Arial"/>
+          <w:color w:val="000000"/>
+          <w:sz w:val="21"/>
+          <w:szCs w:val="21"/>
+          <w:shd w:val="clear" w:color="auto" w:fill="FFFFFF"/>
+        </w:rPr>
+        <w:t>tellus</w:t>
+      </w:r>
+      <w:proofErr w:type="spellEnd"/>
+      <w:r>
+        <w:rPr>
+          <w:rFonts w:ascii="Arial" w:hAnsi="Arial" w:cs="Arial"/>
+          <w:color w:val="000000"/>
+          <w:sz w:val="21"/>
+          <w:szCs w:val="21"/>
+          <w:shd w:val="clear" w:color="auto" w:fill="FFFFFF"/>
+        </w:rPr>
+        <w:t xml:space="preserve"> </w:t>
+      </w:r>
+      <w:proofErr w:type="spellStart"/>
+      <w:r>
+        <w:rPr>
+          <w:rFonts w:ascii="Arial" w:hAnsi="Arial" w:cs="Arial"/>
+          <w:color w:val="000000"/>
+          <w:sz w:val="21"/>
+          <w:szCs w:val="21"/>
+          <w:shd w:val="clear" w:color="auto" w:fill="FFFFFF"/>
+        </w:rPr>
+        <w:t>maximus</w:t>
+      </w:r>
+      <w:proofErr w:type="spellEnd"/>
+      <w:r>
+        <w:rPr>
+          <w:rFonts w:ascii="Arial" w:hAnsi="Arial" w:cs="Arial"/>
+          <w:color w:val="000000"/>
+          <w:sz w:val="21"/>
+          <w:szCs w:val="21"/>
+          <w:shd w:val="clear" w:color="auto" w:fill="FFFFFF"/>
+        </w:rPr>
+        <w:t xml:space="preserve"> vitae. </w:t>
+      </w:r>
+      <w:proofErr w:type="spellStart"/>
+      <w:r>
+        <w:rPr>
+          <w:rFonts w:ascii="Arial" w:hAnsi="Arial" w:cs="Arial"/>
+          <w:color w:val="000000"/>
+          <w:sz w:val="21"/>
+          <w:szCs w:val="21"/>
+          <w:shd w:val="clear" w:color="auto" w:fill="FFFFFF"/>
+        </w:rPr>
+        <w:t>Pellentesque</w:t>
+      </w:r>
+      <w:proofErr w:type="spellEnd"/>
+      <w:r>
+        <w:rPr>
+          <w:rFonts w:ascii="Arial" w:hAnsi="Arial" w:cs="Arial"/>
+          <w:color w:val="000000"/>
+          <w:sz w:val="21"/>
+          <w:szCs w:val="21"/>
+          <w:shd w:val="clear" w:color="auto" w:fill="FFFFFF"/>
+        </w:rPr>
+        <w:t xml:space="preserve"> habitant </w:t>
+      </w:r>
+      <w:proofErr w:type="spellStart"/>
+      <w:r>
+        <w:rPr>
+          <w:rFonts w:ascii="Arial" w:hAnsi="Arial" w:cs="Arial"/>
+          <w:color w:val="000000"/>
+          <w:sz w:val="21"/>
+          <w:szCs w:val="21"/>
+          <w:shd w:val="clear" w:color="auto" w:fill="FFFFFF"/>
+        </w:rPr>
+        <w:t>morbi</w:t>
+      </w:r>
+      <w:proofErr w:type="spellEnd"/>
+      <w:r>
+        <w:rPr>
+          <w:rFonts w:ascii="Arial" w:hAnsi="Arial" w:cs="Arial"/>
+          <w:color w:val="000000"/>
+          <w:sz w:val="21"/>
+          <w:szCs w:val="21"/>
+          <w:shd w:val="clear" w:color="auto" w:fill="FFFFFF"/>
+        </w:rPr>
+        <w:t xml:space="preserve"> </w:t>
+      </w:r>
+      <w:proofErr w:type="spellStart"/>
+      <w:r>
+        <w:rPr>
+          <w:rFonts w:ascii="Arial" w:hAnsi="Arial" w:cs="Arial"/>
+          <w:color w:val="000000"/>
+          <w:sz w:val="21"/>
+          <w:szCs w:val="21"/>
+          <w:shd w:val="clear" w:color="auto" w:fill="FFFFFF"/>
+        </w:rPr>
+        <w:t>tristique</w:t>
+      </w:r>
+      <w:proofErr w:type="spellEnd"/>
+      <w:r>
+        <w:rPr>
+          <w:rFonts w:ascii="Arial" w:hAnsi="Arial" w:cs="Arial"/>
+          <w:color w:val="000000"/>
+          <w:sz w:val="21"/>
+          <w:szCs w:val="21"/>
+          <w:shd w:val="clear" w:color="auto" w:fill="FFFFFF"/>
+        </w:rPr>
+        <w:t xml:space="preserve"> </w:t>
+      </w:r>
+      <w:proofErr w:type="spellStart"/>
+      <w:r>
+        <w:rPr>
+          <w:rFonts w:ascii="Arial" w:hAnsi="Arial" w:cs="Arial"/>
+          <w:color w:val="000000"/>
+          <w:sz w:val="21"/>
+          <w:szCs w:val="21"/>
+          <w:shd w:val="clear" w:color="auto" w:fill="FFFFFF"/>
+        </w:rPr>
+        <w:t>senectus</w:t>
+      </w:r>
+      <w:proofErr w:type="spellEnd"/>
+      <w:r>
+        <w:rPr>
+          <w:rFonts w:ascii="Arial" w:hAnsi="Arial" w:cs="Arial"/>
+          <w:color w:val="000000"/>
+          <w:sz w:val="21"/>
+          <w:szCs w:val="21"/>
+          <w:shd w:val="clear" w:color="auto" w:fill="FFFFFF"/>
+        </w:rPr>
+        <w:t xml:space="preserve"> </w:t>
+      </w:r>
+      <w:proofErr w:type="gramStart"/>
+      <w:r>
+        <w:rPr>
+          <w:rFonts w:ascii="Arial" w:hAnsi="Arial" w:cs="Arial"/>
+          <w:color w:val="000000"/>
+          <w:sz w:val="21"/>
+          <w:szCs w:val="21"/>
+          <w:shd w:val="clear" w:color="auto" w:fill="FFFFFF"/>
+        </w:rPr>
+        <w:t>et</w:t>
+      </w:r>
+      <w:proofErr w:type="gramEnd"/>
+      <w:r>
+        <w:rPr>
+          <w:rFonts w:ascii="Arial" w:hAnsi="Arial" w:cs="Arial"/>
+          <w:color w:val="000000"/>
+          <w:sz w:val="21"/>
+          <w:szCs w:val="21"/>
+          <w:shd w:val="clear" w:color="auto" w:fill="FFFFFF"/>
+        </w:rPr>
+        <w:t xml:space="preserve"> </w:t>
+      </w:r>
+      <w:proofErr w:type="spellStart"/>
+      <w:r>
+        <w:rPr>
+          <w:rFonts w:ascii="Arial" w:hAnsi="Arial" w:cs="Arial"/>
+          <w:color w:val="000000"/>
+          <w:sz w:val="21"/>
+          <w:szCs w:val="21"/>
+          <w:shd w:val="clear" w:color="auto" w:fill="FFFFFF"/>
+        </w:rPr>
+        <w:t>netus</w:t>
+      </w:r>
+      <w:proofErr w:type="spellEnd"/>
+      <w:r>
+        <w:rPr>
+          <w:rFonts w:ascii="Arial" w:hAnsi="Arial" w:cs="Arial"/>
+          <w:color w:val="000000"/>
+          <w:sz w:val="21"/>
+          <w:szCs w:val="21"/>
+          <w:shd w:val="clear" w:color="auto" w:fill="FFFFFF"/>
+        </w:rPr>
+        <w:t xml:space="preserve"> et </w:t>
+      </w:r>
+      <w:proofErr w:type="spellStart"/>
+      <w:r>
+        <w:rPr>
+          <w:rFonts w:ascii="Arial" w:hAnsi="Arial" w:cs="Arial"/>
+          <w:color w:val="000000"/>
+          <w:sz w:val="21"/>
+          <w:szCs w:val="21"/>
+          <w:shd w:val="clear" w:color="auto" w:fill="FFFFFF"/>
+        </w:rPr>
+        <w:t>malesuada</w:t>
+      </w:r>
+      <w:proofErr w:type="spellEnd"/>
+      <w:r>
+        <w:rPr>
+          <w:rFonts w:ascii="Arial" w:hAnsi="Arial" w:cs="Arial"/>
+          <w:color w:val="000000"/>
+          <w:sz w:val="21"/>
+          <w:szCs w:val="21"/>
+          <w:shd w:val="clear" w:color="auto" w:fill="FFFFFF"/>
+        </w:rPr>
+        <w:t xml:space="preserve"> fames ac </w:t>
+      </w:r>
+      <w:proofErr w:type="spellStart"/>
+      <w:r>
+        <w:rPr>
+          <w:rFonts w:ascii="Arial" w:hAnsi="Arial" w:cs="Arial"/>
+          <w:color w:val="000000"/>
+          <w:sz w:val="21"/>
+          <w:szCs w:val="21"/>
+          <w:shd w:val="clear" w:color="auto" w:fill="FFFFFF"/>
+        </w:rPr>
+        <w:t>turpis</w:t>
+      </w:r>
+      <w:proofErr w:type="spellEnd"/>
+      <w:r>
+        <w:rPr>
+          <w:rFonts w:ascii="Arial" w:hAnsi="Arial" w:cs="Arial"/>
+          <w:color w:val="000000"/>
+          <w:sz w:val="21"/>
+          <w:szCs w:val="21"/>
+          <w:shd w:val="clear" w:color="auto" w:fill="FFFFFF"/>
+        </w:rPr>
+        <w:t xml:space="preserve"> </w:t>
+      </w:r>
+      <w:proofErr w:type="spellStart"/>
+      <w:r>
+        <w:rPr>
+          <w:rFonts w:ascii="Arial" w:hAnsi="Arial" w:cs="Arial"/>
+          <w:color w:val="000000"/>
+          <w:sz w:val="21"/>
+          <w:szCs w:val="21"/>
+          <w:shd w:val="clear" w:color="auto" w:fill="FFFFFF"/>
+        </w:rPr>
+        <w:t>egestas</w:t>
+      </w:r>
+      <w:proofErr w:type="spellEnd"/>
+      <w:r>
+        <w:rPr>
+          <w:rFonts w:ascii="Arial" w:hAnsi="Arial" w:cs="Arial"/>
+          <w:color w:val="000000"/>
+          <w:sz w:val="21"/>
+          <w:szCs w:val="21"/>
+          <w:shd w:val="clear" w:color="auto" w:fill="FFFFFF"/>
+        </w:rPr>
+        <w:t xml:space="preserve">. </w:t>
+      </w:r>
+      <w:proofErr w:type="spellStart"/>
+      <w:r>
+        <w:rPr>
+          <w:rFonts w:ascii="Arial" w:hAnsi="Arial" w:cs="Arial"/>
+          <w:color w:val="000000"/>
+          <w:sz w:val="21"/>
+          <w:szCs w:val="21"/>
+          <w:shd w:val="clear" w:color="auto" w:fill="FFFFFF"/>
+        </w:rPr>
+        <w:t>Donec</w:t>
+      </w:r>
+      <w:proofErr w:type="spellEnd"/>
+      <w:r>
+        <w:rPr>
+          <w:rFonts w:ascii="Arial" w:hAnsi="Arial" w:cs="Arial"/>
+          <w:color w:val="000000"/>
+          <w:sz w:val="21"/>
+          <w:szCs w:val="21"/>
+          <w:shd w:val="clear" w:color="auto" w:fill="FFFFFF"/>
+        </w:rPr>
+        <w:t>.</w:t>
       </w:r>
     </w:p>
     <w:p>
@@ -1064,7 +1724,667 @@
           <w:szCs w:val="21"/>
           <w:shd w:val="clear" w:color="auto" w:fill="FFFFFF"/>
         </w:rPr>
-        <w:t>Lorem ipsum dolor sit amet, consectetur adipiscing elit. Nullam at felis feugiat, efficitur nisl et, accumsan sapien. Mauris facilisis posuere lorem, quis sagittis tellus maximus vitae. Pellentesque habitant morbi tristique senectus et netus et malesuada fames ac turpis egestas. Donec.</w:t>
+        <w:t xml:space="preserve">Lorem ipsum </w:t>
+      </w:r>
+      <w:proofErr w:type="spellStart"/>
+      <w:r>
+        <w:rPr>
+          <w:rFonts w:ascii="Arial" w:hAnsi="Arial" w:cs="Arial"/>
+          <w:color w:val="000000"/>
+          <w:sz w:val="21"/>
+          <w:szCs w:val="21"/>
+          <w:shd w:val="clear" w:color="auto" w:fill="FFFFFF"/>
+        </w:rPr>
+        <w:t>dolor</w:t>
+      </w:r>
+      <w:proofErr w:type="spellEnd"/>
+      <w:r>
+        <w:rPr>
+          <w:rFonts w:ascii="Arial" w:hAnsi="Arial" w:cs="Arial"/>
+          <w:color w:val="000000"/>
+          <w:sz w:val="21"/>
+          <w:szCs w:val="21"/>
+          <w:shd w:val="clear" w:color="auto" w:fill="FFFFFF"/>
+        </w:rPr>
+        <w:t xml:space="preserve"> sit </w:t>
+      </w:r>
+      <w:proofErr w:type="spellStart"/>
+      <w:r>
+        <w:rPr>
+          <w:rFonts w:ascii="Arial" w:hAnsi="Arial" w:cs="Arial"/>
+          <w:color w:val="000000"/>
+          <w:sz w:val="21"/>
+          <w:szCs w:val="21"/>
+          <w:shd w:val="clear" w:color="auto" w:fill="FFFFFF"/>
+        </w:rPr>
+        <w:t>amet</w:t>
+      </w:r>
+      <w:proofErr w:type="spellEnd"/>
+      <w:r>
+        <w:rPr>
+          <w:rFonts w:ascii="Arial" w:hAnsi="Arial" w:cs="Arial"/>
+          <w:color w:val="000000"/>
+          <w:sz w:val="21"/>
+          <w:szCs w:val="21"/>
+          <w:shd w:val="clear" w:color="auto" w:fill="FFFFFF"/>
+        </w:rPr>
+        <w:t xml:space="preserve">, </w:t>
+      </w:r>
+      <w:proofErr w:type="spellStart"/>
+      <w:r>
+        <w:rPr>
+          <w:rFonts w:ascii="Arial" w:hAnsi="Arial" w:cs="Arial"/>
+          <w:color w:val="000000"/>
+          <w:sz w:val="21"/>
+          <w:szCs w:val="21"/>
+          <w:shd w:val="clear" w:color="auto" w:fill="FFFFFF"/>
+        </w:rPr>
+        <w:t>consectetur</w:t>
+      </w:r>
+      <w:proofErr w:type="spellEnd"/>
+      <w:r>
+        <w:rPr>
+          <w:rFonts w:ascii="Arial" w:hAnsi="Arial" w:cs="Arial"/>
+          <w:color w:val="000000"/>
+          <w:sz w:val="21"/>
+          <w:szCs w:val="21"/>
+          <w:shd w:val="clear" w:color="auto" w:fill="FFFFFF"/>
+        </w:rPr>
+        <w:t xml:space="preserve"> </w:t>
+      </w:r>
+      <w:proofErr w:type="spellStart"/>
+      <w:r>
+        <w:rPr>
+          <w:rFonts w:ascii="Arial" w:hAnsi="Arial" w:cs="Arial"/>
+          <w:color w:val="000000"/>
+          <w:sz w:val="21"/>
+          <w:szCs w:val="21"/>
+          <w:shd w:val="clear" w:color="auto" w:fill="FFFFFF"/>
+        </w:rPr>
+        <w:t>adipiscing</w:t>
+      </w:r>
+      <w:proofErr w:type="spellEnd"/>
+      <w:r>
+        <w:rPr>
+          <w:rFonts w:ascii="Arial" w:hAnsi="Arial" w:cs="Arial"/>
+          <w:color w:val="000000"/>
+          <w:sz w:val="21"/>
+          <w:szCs w:val="21"/>
+          <w:shd w:val="clear" w:color="auto" w:fill="FFFFFF"/>
+        </w:rPr>
+        <w:t xml:space="preserve"> </w:t>
+      </w:r>
+      <w:proofErr w:type="spellStart"/>
+      <w:r>
+        <w:rPr>
+          <w:rFonts w:ascii="Arial" w:hAnsi="Arial" w:cs="Arial"/>
+          <w:color w:val="000000"/>
+          <w:sz w:val="21"/>
+          <w:szCs w:val="21"/>
+          <w:shd w:val="clear" w:color="auto" w:fill="FFFFFF"/>
+        </w:rPr>
+        <w:t>elit</w:t>
+      </w:r>
+      <w:proofErr w:type="spellEnd"/>
+      <w:r>
+        <w:rPr>
+          <w:rFonts w:ascii="Arial" w:hAnsi="Arial" w:cs="Arial"/>
+          <w:color w:val="000000"/>
+          <w:sz w:val="21"/>
+          <w:szCs w:val="21"/>
+          <w:shd w:val="clear" w:color="auto" w:fill="FFFFFF"/>
+        </w:rPr>
+        <w:t xml:space="preserve">. </w:t>
+      </w:r>
+      <w:proofErr w:type="spellStart"/>
+      <w:r>
+        <w:rPr>
+          <w:rFonts w:ascii="Arial" w:hAnsi="Arial" w:cs="Arial"/>
+          <w:color w:val="000000"/>
+          <w:sz w:val="21"/>
+          <w:szCs w:val="21"/>
+          <w:shd w:val="clear" w:color="auto" w:fill="FFFFFF"/>
+        </w:rPr>
+        <w:t>Nullam</w:t>
+      </w:r>
+      <w:proofErr w:type="spellEnd"/>
+      <w:r>
+        <w:rPr>
+          <w:rFonts w:ascii="Arial" w:hAnsi="Arial" w:cs="Arial"/>
+          <w:color w:val="000000"/>
+          <w:sz w:val="21"/>
+          <w:szCs w:val="21"/>
+          <w:shd w:val="clear" w:color="auto" w:fill="FFFFFF"/>
+        </w:rPr>
+        <w:t xml:space="preserve"> at </w:t>
+      </w:r>
+      <w:proofErr w:type="spellStart"/>
+      <w:r>
+        <w:rPr>
+          <w:rFonts w:ascii="Arial" w:hAnsi="Arial" w:cs="Arial"/>
+          <w:color w:val="000000"/>
+          <w:sz w:val="21"/>
+          <w:szCs w:val="21"/>
+          <w:shd w:val="clear" w:color="auto" w:fill="FFFFFF"/>
+        </w:rPr>
+        <w:t>felis</w:t>
+      </w:r>
+      <w:proofErr w:type="spellEnd"/>
+      <w:r>
+        <w:rPr>
+          <w:rFonts w:ascii="Arial" w:hAnsi="Arial" w:cs="Arial"/>
+          <w:color w:val="000000"/>
+          <w:sz w:val="21"/>
+          <w:szCs w:val="21"/>
+          <w:shd w:val="clear" w:color="auto" w:fill="FFFFFF"/>
+        </w:rPr>
+        <w:t xml:space="preserve"> </w:t>
+      </w:r>
+      <w:proofErr w:type="spellStart"/>
+      <w:r>
+        <w:rPr>
+          <w:rFonts w:ascii="Arial" w:hAnsi="Arial" w:cs="Arial"/>
+          <w:color w:val="000000"/>
+          <w:sz w:val="21"/>
+          <w:szCs w:val="21"/>
+          <w:shd w:val="clear" w:color="auto" w:fill="FFFFFF"/>
+        </w:rPr>
+        <w:t>feugiat</w:t>
+      </w:r>
+      <w:proofErr w:type="spellEnd"/>
+      <w:r>
+        <w:rPr>
+          <w:rFonts w:ascii="Arial" w:hAnsi="Arial" w:cs="Arial"/>
+          <w:color w:val="000000"/>
+          <w:sz w:val="21"/>
+          <w:szCs w:val="21"/>
+          <w:shd w:val="clear" w:color="auto" w:fill="FFFFFF"/>
+        </w:rPr>
+        <w:t xml:space="preserve">, </w:t>
+      </w:r>
+      <w:proofErr w:type="spellStart"/>
+      <w:r>
+        <w:rPr>
+          <w:rFonts w:ascii="Arial" w:hAnsi="Arial" w:cs="Arial"/>
+          <w:color w:val="000000"/>
+          <w:sz w:val="21"/>
+          <w:szCs w:val="21"/>
+          <w:shd w:val="clear" w:color="auto" w:fill="FFFFFF"/>
+        </w:rPr>
+        <w:t>efficitur</w:t>
+      </w:r>
+      <w:proofErr w:type="spellEnd"/>
+      <w:r>
+        <w:rPr>
+          <w:rFonts w:ascii="Arial" w:hAnsi="Arial" w:cs="Arial"/>
+          <w:color w:val="000000"/>
+          <w:sz w:val="21"/>
+          <w:szCs w:val="21"/>
+          <w:shd w:val="clear" w:color="auto" w:fill="FFFFFF"/>
+        </w:rPr>
+        <w:t xml:space="preserve"> </w:t>
+      </w:r>
+      <w:proofErr w:type="spellStart"/>
+      <w:r>
+        <w:rPr>
+          <w:rFonts w:ascii="Arial" w:hAnsi="Arial" w:cs="Arial"/>
+          <w:color w:val="000000"/>
+          <w:sz w:val="21"/>
+          <w:szCs w:val="21"/>
+          <w:shd w:val="clear" w:color="auto" w:fill="FFFFFF"/>
+        </w:rPr>
+        <w:t>nisl</w:t>
+      </w:r>
+      <w:proofErr w:type="spellEnd"/>
+      <w:r>
+        <w:rPr>
+          <w:rFonts w:ascii="Arial" w:hAnsi="Arial" w:cs="Arial"/>
+          <w:color w:val="000000"/>
+          <w:sz w:val="21"/>
+          <w:szCs w:val="21"/>
+          <w:shd w:val="clear" w:color="auto" w:fill="FFFFFF"/>
+        </w:rPr>
+        <w:t xml:space="preserve"> </w:t>
+      </w:r>
+      <w:proofErr w:type="gramStart"/>
+      <w:r>
+        <w:rPr>
+          <w:rFonts w:ascii="Arial" w:hAnsi="Arial" w:cs="Arial"/>
+          <w:color w:val="000000"/>
+          <w:sz w:val="21"/>
+          <w:szCs w:val="21"/>
+          <w:shd w:val="clear" w:color="auto" w:fill="FFFFFF"/>
+        </w:rPr>
+        <w:t>et</w:t>
+      </w:r>
+      <w:proofErr w:type="gramEnd"/>
+      <w:r>
+        <w:rPr>
+          <w:rFonts w:ascii="Arial" w:hAnsi="Arial" w:cs="Arial"/>
+          <w:color w:val="000000"/>
+          <w:sz w:val="21"/>
+          <w:szCs w:val="21"/>
+          <w:shd w:val="clear" w:color="auto" w:fill="FFFFFF"/>
+        </w:rPr>
+        <w:t xml:space="preserve">, </w:t>
+      </w:r>
+      <w:proofErr w:type="spellStart"/>
+      <w:r>
+        <w:rPr>
+          <w:rFonts w:ascii="Arial" w:hAnsi="Arial" w:cs="Arial"/>
+          <w:color w:val="000000"/>
+          <w:sz w:val="21"/>
+          <w:szCs w:val="21"/>
+          <w:shd w:val="clear" w:color="auto" w:fill="FFFFFF"/>
+        </w:rPr>
+        <w:t>accumsan</w:t>
+      </w:r>
+      <w:proofErr w:type="spellEnd"/>
+      <w:r>
+        <w:rPr>
+          <w:rFonts w:ascii="Arial" w:hAnsi="Arial" w:cs="Arial"/>
+          <w:color w:val="000000"/>
+          <w:sz w:val="21"/>
+          <w:szCs w:val="21"/>
+          <w:shd w:val="clear" w:color="auto" w:fill="FFFFFF"/>
+        </w:rPr>
+        <w:t xml:space="preserve"> </w:t>
+      </w:r>
+      <w:proofErr w:type="spellStart"/>
+      <w:r>
+        <w:rPr>
+          <w:rFonts w:ascii="Arial" w:hAnsi="Arial" w:cs="Arial"/>
+          <w:color w:val="000000"/>
+          <w:sz w:val="21"/>
+          <w:szCs w:val="21"/>
+          <w:shd w:val="clear" w:color="auto" w:fill="FFFFFF"/>
+        </w:rPr>
+        <w:t>sapien</w:t>
+      </w:r>
+      <w:proofErr w:type="spellEnd"/>
+      <w:r>
+        <w:rPr>
+          <w:rFonts w:ascii="Arial" w:hAnsi="Arial" w:cs="Arial"/>
+          <w:color w:val="000000"/>
+          <w:sz w:val="21"/>
+          <w:szCs w:val="21"/>
+          <w:shd w:val="clear" w:color="auto" w:fill="FFFFFF"/>
+        </w:rPr>
+        <w:t xml:space="preserve">. </w:t>
+      </w:r>
+      <w:proofErr w:type="spellStart"/>
+      <w:r>
+        <w:rPr>
+          <w:rFonts w:ascii="Arial" w:hAnsi="Arial" w:cs="Arial"/>
+          <w:color w:val="000000"/>
+          <w:sz w:val="21"/>
+          <w:szCs w:val="21"/>
+          <w:shd w:val="clear" w:color="auto" w:fill="FFFFFF"/>
+        </w:rPr>
+        <w:t>Mauris</w:t>
+      </w:r>
+      <w:proofErr w:type="spellEnd"/>
+      <w:r>
+        <w:rPr>
+          <w:rFonts w:ascii="Arial" w:hAnsi="Arial" w:cs="Arial"/>
+          <w:color w:val="000000"/>
+          <w:sz w:val="21"/>
+          <w:szCs w:val="21"/>
+          <w:shd w:val="clear" w:color="auto" w:fill="FFFFFF"/>
+        </w:rPr>
+        <w:t xml:space="preserve"> </w:t>
+      </w:r>
+      <w:proofErr w:type="spellStart"/>
+      <w:r>
+        <w:rPr>
+          <w:rFonts w:ascii="Arial" w:hAnsi="Arial" w:cs="Arial"/>
+          <w:color w:val="000000"/>
+          <w:sz w:val="21"/>
+          <w:szCs w:val="21"/>
+          <w:shd w:val="clear" w:color="auto" w:fill="FFFFFF"/>
+        </w:rPr>
+        <w:t>facilisis</w:t>
+      </w:r>
+      <w:proofErr w:type="spellEnd"/>
+      <w:r>
+        <w:rPr>
+          <w:rFonts w:ascii="Arial" w:hAnsi="Arial" w:cs="Arial"/>
+          <w:color w:val="000000"/>
+          <w:sz w:val="21"/>
+          <w:szCs w:val="21"/>
+          <w:shd w:val="clear" w:color="auto" w:fill="FFFFFF"/>
+        </w:rPr>
+        <w:t xml:space="preserve"> </w:t>
+      </w:r>
+      <w:proofErr w:type="spellStart"/>
+      <w:r>
+        <w:rPr>
+          <w:rFonts w:ascii="Arial" w:hAnsi="Arial" w:cs="Arial"/>
+          <w:color w:val="000000"/>
+          <w:sz w:val="21"/>
+          <w:szCs w:val="21"/>
+          <w:shd w:val="clear" w:color="auto" w:fill="FFFFFF"/>
+        </w:rPr>
+        <w:t>posuere</w:t>
+      </w:r>
+      <w:proofErr w:type="spellEnd"/>
+      <w:r>
+        <w:rPr>
+          <w:rFonts w:ascii="Arial" w:hAnsi="Arial" w:cs="Arial"/>
+          <w:color w:val="000000"/>
+          <w:sz w:val="21"/>
+          <w:szCs w:val="21"/>
+          <w:shd w:val="clear" w:color="auto" w:fill="FFFFFF"/>
+        </w:rPr>
+        <w:t xml:space="preserve"> lorem, </w:t>
+      </w:r>
+      <w:proofErr w:type="spellStart"/>
+      <w:r>
+        <w:rPr>
+          <w:rFonts w:ascii="Arial" w:hAnsi="Arial" w:cs="Arial"/>
+          <w:color w:val="000000"/>
+          <w:sz w:val="21"/>
+          <w:szCs w:val="21"/>
+          <w:shd w:val="clear" w:color="auto" w:fill="FFFFFF"/>
+        </w:rPr>
+        <w:t>quis</w:t>
+      </w:r>
+      <w:proofErr w:type="spellEnd"/>
+      <w:r>
+        <w:rPr>
+          <w:rFonts w:ascii="Arial" w:hAnsi="Arial" w:cs="Arial"/>
+          <w:color w:val="000000"/>
+          <w:sz w:val="21"/>
+          <w:szCs w:val="21"/>
+          <w:shd w:val="clear" w:color="auto" w:fill="FFFFFF"/>
+        </w:rPr>
+        <w:t xml:space="preserve"> </w:t>
+      </w:r>
+      <w:proofErr w:type="spellStart"/>
+      <w:r>
+        <w:rPr>
+          <w:rFonts w:ascii="Arial" w:hAnsi="Arial" w:cs="Arial"/>
+          <w:color w:val="000000"/>
+          <w:sz w:val="21"/>
+          <w:szCs w:val="21"/>
+          <w:shd w:val="clear" w:color="auto" w:fill="FFFFFF"/>
+        </w:rPr>
+        <w:t>sagittis</w:t>
+      </w:r>
+      <w:proofErr w:type="spellEnd"/>
+      <w:r>
+        <w:rPr>
+          <w:rFonts w:ascii="Arial" w:hAnsi="Arial" w:cs="Arial"/>
+          <w:color w:val="000000"/>
+          <w:sz w:val="21"/>
+          <w:szCs w:val="21"/>
+          <w:shd w:val="clear" w:color="auto" w:fill="FFFFFF"/>
+        </w:rPr>
+        <w:t xml:space="preserve"> </w:t>
+      </w:r>
+      <w:proofErr w:type="spellStart"/>
+      <w:r>
+        <w:rPr>
+          <w:rFonts w:ascii="Arial" w:hAnsi="Arial" w:cs="Arial"/>
+          <w:color w:val="000000"/>
+          <w:sz w:val="21"/>
+          <w:szCs w:val="21"/>
+          <w:shd w:val="clear" w:color="auto" w:fill="FFFFFF"/>
+        </w:rPr>
+        <w:t>tellus</w:t>
+      </w:r>
+      <w:proofErr w:type="spellEnd"/>
+      <w:r>
+        <w:rPr>
+          <w:rFonts w:ascii="Arial" w:hAnsi="Arial" w:cs="Arial"/>
+          <w:color w:val="000000"/>
+          <w:sz w:val="21"/>
+          <w:szCs w:val="21"/>
+          <w:shd w:val="clear" w:color="auto" w:fill="FFFFFF"/>
+        </w:rPr>
+        <w:t xml:space="preserve"> </w:t>
+      </w:r>
+      <w:proofErr w:type="spellStart"/>
+      <w:r>
+        <w:rPr>
+          <w:rFonts w:ascii="Arial" w:hAnsi="Arial" w:cs="Arial"/>
+          <w:color w:val="000000"/>
+          <w:sz w:val="21"/>
+          <w:szCs w:val="21"/>
+          <w:shd w:val="clear" w:color="auto" w:fill="FFFFFF"/>
+        </w:rPr>
+        <w:t>maximus</w:t>
+      </w:r>
+      <w:proofErr w:type="spellEnd"/>
+      <w:r>
+        <w:rPr>
+          <w:rFonts w:ascii="Arial" w:hAnsi="Arial" w:cs="Arial"/>
+          <w:color w:val="000000"/>
+          <w:sz w:val="21"/>
+          <w:szCs w:val="21"/>
+          <w:shd w:val="clear" w:color="auto" w:fill="FFFFFF"/>
+        </w:rPr>
+        <w:t xml:space="preserve"> vitae. </w:t>
+      </w:r>
+      <w:proofErr w:type="spellStart"/>
+      <w:r>
+        <w:rPr>
+          <w:rFonts w:ascii="Arial" w:hAnsi="Arial" w:cs="Arial"/>
+          <w:color w:val="000000"/>
+          <w:sz w:val="21"/>
+          <w:szCs w:val="21"/>
+          <w:shd w:val="clear" w:color="auto" w:fill="FFFFFF"/>
+        </w:rPr>
+        <w:t>Pellentesque</w:t>
+      </w:r>
+      <w:proofErr w:type="spellEnd"/>
+      <w:r>
+        <w:rPr>
+          <w:rFonts w:ascii="Arial" w:hAnsi="Arial" w:cs="Arial"/>
+          <w:color w:val="000000"/>
+          <w:sz w:val="21"/>
+          <w:szCs w:val="21"/>
+          <w:shd w:val="clear" w:color="auto" w:fill="FFFFFF"/>
+        </w:rPr>
+        <w:t xml:space="preserve"> habitant </w:t>
+      </w:r>
+      <w:proofErr w:type="spellStart"/>
+      <w:r>
+        <w:rPr>
+          <w:rFonts w:ascii="Arial" w:hAnsi="Arial" w:cs="Arial"/>
+          <w:color w:val="000000"/>
+          <w:sz w:val="21"/>
+          <w:szCs w:val="21"/>
+          <w:shd w:val="clear" w:color="auto" w:fill="FFFFFF"/>
+        </w:rPr>
+        <w:t>morbi</w:t>
+      </w:r>
+      <w:proofErr w:type="spellEnd"/>
+      <w:r>
+        <w:rPr>
+          <w:rFonts w:ascii="Arial" w:hAnsi="Arial" w:cs="Arial"/>
+          <w:color w:val="000000"/>
+          <w:sz w:val="21"/>
+          <w:szCs w:val="21"/>
+          <w:shd w:val="clear" w:color="auto" w:fill="FFFFFF"/>
+        </w:rPr>
+        <w:t xml:space="preserve"> </w:t>
+      </w:r>
+      <w:proofErr w:type="spellStart"/>
+      <w:r>
+        <w:rPr>
+          <w:rFonts w:ascii="Arial" w:hAnsi="Arial" w:cs="Arial"/>
+          <w:color w:val="000000"/>
+          <w:sz w:val="21"/>
+          <w:szCs w:val="21"/>
+          <w:shd w:val="clear" w:color="auto" w:fill="FFFFFF"/>
+        </w:rPr>
+        <w:t>tristique</w:t>
+      </w:r>
+      <w:proofErr w:type="spellEnd"/>
+      <w:r>
+        <w:rPr>
+          <w:rFonts w:ascii="Arial" w:hAnsi="Arial" w:cs="Arial"/>
+          <w:color w:val="000000"/>
+          <w:sz w:val="21"/>
+          <w:szCs w:val="21"/>
+          <w:shd w:val="clear" w:color="auto" w:fill="FFFFFF"/>
+        </w:rPr>
+        <w:t xml:space="preserve"> </w:t>
+      </w:r>
+      <w:proofErr w:type="spellStart"/>
+      <w:r>
+        <w:rPr>
+          <w:rFonts w:ascii="Arial" w:hAnsi="Arial" w:cs="Arial"/>
+          <w:color w:val="000000"/>
+          <w:sz w:val="21"/>
+          <w:szCs w:val="21"/>
+          <w:shd w:val="clear" w:color="auto" w:fill="FFFFFF"/>
+        </w:rPr>
+        <w:t>senectus</w:t>
+      </w:r>
+      <w:proofErr w:type="spellEnd"/>
+      <w:r>
+        <w:rPr>
+          <w:rFonts w:ascii="Arial" w:hAnsi="Arial" w:cs="Arial"/>
+          <w:color w:val="000000"/>
+          <w:sz w:val="21"/>
+          <w:szCs w:val="21"/>
+          <w:shd w:val="clear" w:color="auto" w:fill="FFFFFF"/>
+        </w:rPr>
+        <w:t xml:space="preserve"> </w:t>
+      </w:r>
+      <w:proofErr w:type="gramStart"/>
+      <w:r>
+        <w:rPr>
+          <w:rFonts w:ascii="Arial" w:hAnsi="Arial" w:cs="Arial"/>
+          <w:color w:val="000000"/>
+          <w:sz w:val="21"/>
+          <w:szCs w:val="21"/>
+          <w:shd w:val="clear" w:color="auto" w:fill="FFFFFF"/>
+        </w:rPr>
+        <w:t>et</w:t>
+      </w:r>
+      <w:proofErr w:type="gramEnd"/>
+      <w:r>
+        <w:rPr>
+          <w:rFonts w:ascii="Arial" w:hAnsi="Arial" w:cs="Arial"/>
+          <w:color w:val="000000"/>
+          <w:sz w:val="21"/>
+          <w:szCs w:val="21"/>
+          <w:shd w:val="clear" w:color="auto" w:fill="FFFFFF"/>
+        </w:rPr>
+        <w:t xml:space="preserve"> </w:t>
+      </w:r>
+      <w:proofErr w:type="spellStart"/>
+      <w:r>
+        <w:rPr>
+          <w:rFonts w:ascii="Arial" w:hAnsi="Arial" w:cs="Arial"/>
+          <w:color w:val="000000"/>
+          <w:sz w:val="21"/>
+          <w:szCs w:val="21"/>
+          <w:shd w:val="clear" w:color="auto" w:fill="FFFFFF"/>
+        </w:rPr>
+        <w:t>netus</w:t>
+      </w:r>
+      <w:proofErr w:type="spellEnd"/>
+      <w:r>
+        <w:rPr>
+          <w:rFonts w:ascii="Arial" w:hAnsi="Arial" w:cs="Arial"/>
+          <w:color w:val="000000"/>
+          <w:sz w:val="21"/>
+          <w:szCs w:val="21"/>
+          <w:shd w:val="clear" w:color="auto" w:fill="FFFFFF"/>
+        </w:rPr>
+        <w:t xml:space="preserve"> et </w:t>
+      </w:r>
+      <w:proofErr w:type="spellStart"/>
+      <w:r>
+        <w:rPr>
+          <w:rFonts w:ascii="Arial" w:hAnsi="Arial" w:cs="Arial"/>
+          <w:color w:val="000000"/>
+          <w:sz w:val="21"/>
+          <w:szCs w:val="21"/>
+          <w:shd w:val="clear" w:color="auto" w:fill="FFFFFF"/>
+        </w:rPr>
+        <w:t>malesuada</w:t>
+      </w:r>
+      <w:proofErr w:type="spellEnd"/>
+      <w:r>
+        <w:rPr>
+          <w:rFonts w:ascii="Arial" w:hAnsi="Arial" w:cs="Arial"/>
+          <w:color w:val="000000"/>
+          <w:sz w:val="21"/>
+          <w:szCs w:val="21"/>
+          <w:shd w:val="clear" w:color="auto" w:fill="FFFFFF"/>
+        </w:rPr>
+        <w:t xml:space="preserve"> fames ac </w:t>
+      </w:r>
+      <w:proofErr w:type="spellStart"/>
+      <w:r>
+        <w:rPr>
+          <w:rFonts w:ascii="Arial" w:hAnsi="Arial" w:cs="Arial"/>
+          <w:color w:val="000000"/>
+          <w:sz w:val="21"/>
+          <w:szCs w:val="21"/>
+          <w:shd w:val="clear" w:color="auto" w:fill="FFFFFF"/>
+        </w:rPr>
+        <w:t>turpis</w:t>
+      </w:r>
+      <w:proofErr w:type="spellEnd"/>
+      <w:r>
+        <w:rPr>
+          <w:rFonts w:ascii="Arial" w:hAnsi="Arial" w:cs="Arial"/>
+          <w:color w:val="000000"/>
+          <w:sz w:val="21"/>
+          <w:szCs w:val="21"/>
+          <w:shd w:val="clear" w:color="auto" w:fill="FFFFFF"/>
+        </w:rPr>
+        <w:t xml:space="preserve"> </w:t>
+      </w:r>
+      <w:proofErr w:type="spellStart"/>
+      <w:r>
+        <w:rPr>
+          <w:rFonts w:ascii="Arial" w:hAnsi="Arial" w:cs="Arial"/>
+          <w:color w:val="000000"/>
+          <w:sz w:val="21"/>
+          <w:szCs w:val="21"/>
+          <w:shd w:val="clear" w:color="auto" w:fill="FFFFFF"/>
+        </w:rPr>
+        <w:t>egestas</w:t>
+      </w:r>
+      <w:proofErr w:type="spellEnd"/>
+      <w:r>
+        <w:rPr>
+          <w:rFonts w:ascii="Arial" w:hAnsi="Arial" w:cs="Arial"/>
+          <w:color w:val="000000"/>
+          <w:sz w:val="21"/>
+          <w:szCs w:val="21"/>
+          <w:shd w:val="clear" w:color="auto" w:fill="FFFFFF"/>
+        </w:rPr>
+        <w:t xml:space="preserve">. </w:t>
+      </w:r>
+      <w:proofErr w:type="spellStart"/>
+      <w:r>
+        <w:rPr>
+          <w:rFonts w:ascii="Arial" w:hAnsi="Arial" w:cs="Arial"/>
+          <w:color w:val="000000"/>
+          <w:sz w:val="21"/>
+          <w:szCs w:val="21"/>
+          <w:shd w:val="clear" w:color="auto" w:fill="FFFFFF"/>
+        </w:rPr>
+        <w:t>Donec</w:t>
+      </w:r>
+      <w:proofErr w:type="spellEnd"/>
+      <w:r>
+        <w:rPr>
+          <w:rFonts w:ascii="Arial" w:hAnsi="Arial" w:cs="Arial"/>
+          <w:color w:val="000000"/>
+          <w:sz w:val="21"/>
+          <w:szCs w:val="21"/>
+          <w:shd w:val="clear" w:color="auto" w:fill="FFFFFF"/>
+        </w:rPr>
+        <w:t>.</w:t>
       </w:r>
     </w:p>
     <w:p>
@@ -1093,7 +2413,667 @@
           <w:szCs w:val="21"/>
           <w:shd w:val="clear" w:color="auto" w:fill="FFFFFF"/>
         </w:rPr>
-        <w:t>Lorem ipsum dolor sit amet, consectetur adipiscing elit. Nullam at felis feugiat, efficitur nisl et, accumsan sapien. Mauris facilisis posuere lorem, quis sagittis tellus maximus vitae. Pellentesque habitant morbi tristique senectus et netus et malesuada fames ac turpis egestas. Donec.</w:t>
+        <w:t xml:space="preserve">Lorem ipsum </w:t>
+      </w:r>
+      <w:proofErr w:type="spellStart"/>
+      <w:r>
+        <w:rPr>
+          <w:rFonts w:ascii="Arial" w:hAnsi="Arial" w:cs="Arial"/>
+          <w:color w:val="000000"/>
+          <w:sz w:val="21"/>
+          <w:szCs w:val="21"/>
+          <w:shd w:val="clear" w:color="auto" w:fill="FFFFFF"/>
+        </w:rPr>
+        <w:t>dolor</w:t>
+      </w:r>
+      <w:proofErr w:type="spellEnd"/>
+      <w:r>
+        <w:rPr>
+          <w:rFonts w:ascii="Arial" w:hAnsi="Arial" w:cs="Arial"/>
+          <w:color w:val="000000"/>
+          <w:sz w:val="21"/>
+          <w:szCs w:val="21"/>
+          <w:shd w:val="clear" w:color="auto" w:fill="FFFFFF"/>
+        </w:rPr>
+        <w:t xml:space="preserve"> sit </w:t>
+      </w:r>
+      <w:proofErr w:type="spellStart"/>
+      <w:r>
+        <w:rPr>
+          <w:rFonts w:ascii="Arial" w:hAnsi="Arial" w:cs="Arial"/>
+          <w:color w:val="000000"/>
+          <w:sz w:val="21"/>
+          <w:szCs w:val="21"/>
+          <w:shd w:val="clear" w:color="auto" w:fill="FFFFFF"/>
+        </w:rPr>
+        <w:t>amet</w:t>
+      </w:r>
+      <w:proofErr w:type="spellEnd"/>
+      <w:r>
+        <w:rPr>
+          <w:rFonts w:ascii="Arial" w:hAnsi="Arial" w:cs="Arial"/>
+          <w:color w:val="000000"/>
+          <w:sz w:val="21"/>
+          <w:szCs w:val="21"/>
+          <w:shd w:val="clear" w:color="auto" w:fill="FFFFFF"/>
+        </w:rPr>
+        <w:t xml:space="preserve">, </w:t>
+      </w:r>
+      <w:proofErr w:type="spellStart"/>
+      <w:r>
+        <w:rPr>
+          <w:rFonts w:ascii="Arial" w:hAnsi="Arial" w:cs="Arial"/>
+          <w:color w:val="000000"/>
+          <w:sz w:val="21"/>
+          <w:szCs w:val="21"/>
+          <w:shd w:val="clear" w:color="auto" w:fill="FFFFFF"/>
+        </w:rPr>
+        <w:t>consectetur</w:t>
+      </w:r>
+      <w:proofErr w:type="spellEnd"/>
+      <w:r>
+        <w:rPr>
+          <w:rFonts w:ascii="Arial" w:hAnsi="Arial" w:cs="Arial"/>
+          <w:color w:val="000000"/>
+          <w:sz w:val="21"/>
+          <w:szCs w:val="21"/>
+          <w:shd w:val="clear" w:color="auto" w:fill="FFFFFF"/>
+        </w:rPr>
+        <w:t xml:space="preserve"> </w:t>
+      </w:r>
+      <w:proofErr w:type="spellStart"/>
+      <w:r>
+        <w:rPr>
+          <w:rFonts w:ascii="Arial" w:hAnsi="Arial" w:cs="Arial"/>
+          <w:color w:val="000000"/>
+          <w:sz w:val="21"/>
+          <w:szCs w:val="21"/>
+          <w:shd w:val="clear" w:color="auto" w:fill="FFFFFF"/>
+        </w:rPr>
+        <w:t>adipiscing</w:t>
+      </w:r>
+      <w:proofErr w:type="spellEnd"/>
+      <w:r>
+        <w:rPr>
+          <w:rFonts w:ascii="Arial" w:hAnsi="Arial" w:cs="Arial"/>
+          <w:color w:val="000000"/>
+          <w:sz w:val="21"/>
+          <w:szCs w:val="21"/>
+          <w:shd w:val="clear" w:color="auto" w:fill="FFFFFF"/>
+        </w:rPr>
+        <w:t xml:space="preserve"> </w:t>
+      </w:r>
+      <w:proofErr w:type="spellStart"/>
+      <w:r>
+        <w:rPr>
+          <w:rFonts w:ascii="Arial" w:hAnsi="Arial" w:cs="Arial"/>
+          <w:color w:val="000000"/>
+          <w:sz w:val="21"/>
+          <w:szCs w:val="21"/>
+          <w:shd w:val="clear" w:color="auto" w:fill="FFFFFF"/>
+        </w:rPr>
+        <w:t>elit</w:t>
+      </w:r>
+      <w:proofErr w:type="spellEnd"/>
+      <w:r>
+        <w:rPr>
+          <w:rFonts w:ascii="Arial" w:hAnsi="Arial" w:cs="Arial"/>
+          <w:color w:val="000000"/>
+          <w:sz w:val="21"/>
+          <w:szCs w:val="21"/>
+          <w:shd w:val="clear" w:color="auto" w:fill="FFFFFF"/>
+        </w:rPr>
+        <w:t xml:space="preserve">. </w:t>
+      </w:r>
+      <w:proofErr w:type="spellStart"/>
+      <w:r>
+        <w:rPr>
+          <w:rFonts w:ascii="Arial" w:hAnsi="Arial" w:cs="Arial"/>
+          <w:color w:val="000000"/>
+          <w:sz w:val="21"/>
+          <w:szCs w:val="21"/>
+          <w:shd w:val="clear" w:color="auto" w:fill="FFFFFF"/>
+        </w:rPr>
+        <w:t>Nullam</w:t>
+      </w:r>
+      <w:proofErr w:type="spellEnd"/>
+      <w:r>
+        <w:rPr>
+          <w:rFonts w:ascii="Arial" w:hAnsi="Arial" w:cs="Arial"/>
+          <w:color w:val="000000"/>
+          <w:sz w:val="21"/>
+          <w:szCs w:val="21"/>
+          <w:shd w:val="clear" w:color="auto" w:fill="FFFFFF"/>
+        </w:rPr>
+        <w:t xml:space="preserve"> at </w:t>
+      </w:r>
+      <w:proofErr w:type="spellStart"/>
+      <w:r>
+        <w:rPr>
+          <w:rFonts w:ascii="Arial" w:hAnsi="Arial" w:cs="Arial"/>
+          <w:color w:val="000000"/>
+          <w:sz w:val="21"/>
+          <w:szCs w:val="21"/>
+          <w:shd w:val="clear" w:color="auto" w:fill="FFFFFF"/>
+        </w:rPr>
+        <w:t>felis</w:t>
+      </w:r>
+      <w:proofErr w:type="spellEnd"/>
+      <w:r>
+        <w:rPr>
+          <w:rFonts w:ascii="Arial" w:hAnsi="Arial" w:cs="Arial"/>
+          <w:color w:val="000000"/>
+          <w:sz w:val="21"/>
+          <w:szCs w:val="21"/>
+          <w:shd w:val="clear" w:color="auto" w:fill="FFFFFF"/>
+        </w:rPr>
+        <w:t xml:space="preserve"> </w:t>
+      </w:r>
+      <w:proofErr w:type="spellStart"/>
+      <w:r>
+        <w:rPr>
+          <w:rFonts w:ascii="Arial" w:hAnsi="Arial" w:cs="Arial"/>
+          <w:color w:val="000000"/>
+          <w:sz w:val="21"/>
+          <w:szCs w:val="21"/>
+          <w:shd w:val="clear" w:color="auto" w:fill="FFFFFF"/>
+        </w:rPr>
+        <w:t>feugiat</w:t>
+      </w:r>
+      <w:proofErr w:type="spellEnd"/>
+      <w:r>
+        <w:rPr>
+          <w:rFonts w:ascii="Arial" w:hAnsi="Arial" w:cs="Arial"/>
+          <w:color w:val="000000"/>
+          <w:sz w:val="21"/>
+          <w:szCs w:val="21"/>
+          <w:shd w:val="clear" w:color="auto" w:fill="FFFFFF"/>
+        </w:rPr>
+        <w:t xml:space="preserve">, </w:t>
+      </w:r>
+      <w:proofErr w:type="spellStart"/>
+      <w:r>
+        <w:rPr>
+          <w:rFonts w:ascii="Arial" w:hAnsi="Arial" w:cs="Arial"/>
+          <w:color w:val="000000"/>
+          <w:sz w:val="21"/>
+          <w:szCs w:val="21"/>
+          <w:shd w:val="clear" w:color="auto" w:fill="FFFFFF"/>
+        </w:rPr>
+        <w:t>efficitur</w:t>
+      </w:r>
+      <w:proofErr w:type="spellEnd"/>
+      <w:r>
+        <w:rPr>
+          <w:rFonts w:ascii="Arial" w:hAnsi="Arial" w:cs="Arial"/>
+          <w:color w:val="000000"/>
+          <w:sz w:val="21"/>
+          <w:szCs w:val="21"/>
+          <w:shd w:val="clear" w:color="auto" w:fill="FFFFFF"/>
+        </w:rPr>
+        <w:t xml:space="preserve"> </w:t>
+      </w:r>
+      <w:proofErr w:type="spellStart"/>
+      <w:r>
+        <w:rPr>
+          <w:rFonts w:ascii="Arial" w:hAnsi="Arial" w:cs="Arial"/>
+          <w:color w:val="000000"/>
+          <w:sz w:val="21"/>
+          <w:szCs w:val="21"/>
+          <w:shd w:val="clear" w:color="auto" w:fill="FFFFFF"/>
+        </w:rPr>
+        <w:t>nisl</w:t>
+      </w:r>
+      <w:proofErr w:type="spellEnd"/>
+      <w:r>
+        <w:rPr>
+          <w:rFonts w:ascii="Arial" w:hAnsi="Arial" w:cs="Arial"/>
+          <w:color w:val="000000"/>
+          <w:sz w:val="21"/>
+          <w:szCs w:val="21"/>
+          <w:shd w:val="clear" w:color="auto" w:fill="FFFFFF"/>
+        </w:rPr>
+        <w:t xml:space="preserve"> </w:t>
+      </w:r>
+      <w:proofErr w:type="gramStart"/>
+      <w:r>
+        <w:rPr>
+          <w:rFonts w:ascii="Arial" w:hAnsi="Arial" w:cs="Arial"/>
+          <w:color w:val="000000"/>
+          <w:sz w:val="21"/>
+          <w:szCs w:val="21"/>
+          <w:shd w:val="clear" w:color="auto" w:fill="FFFFFF"/>
+        </w:rPr>
+        <w:t>et</w:t>
+      </w:r>
+      <w:proofErr w:type="gramEnd"/>
+      <w:r>
+        <w:rPr>
+          <w:rFonts w:ascii="Arial" w:hAnsi="Arial" w:cs="Arial"/>
+          <w:color w:val="000000"/>
+          <w:sz w:val="21"/>
+          <w:szCs w:val="21"/>
+          <w:shd w:val="clear" w:color="auto" w:fill="FFFFFF"/>
+        </w:rPr>
+        <w:t xml:space="preserve">, </w:t>
+      </w:r>
+      <w:proofErr w:type="spellStart"/>
+      <w:r>
+        <w:rPr>
+          <w:rFonts w:ascii="Arial" w:hAnsi="Arial" w:cs="Arial"/>
+          <w:color w:val="000000"/>
+          <w:sz w:val="21"/>
+          <w:szCs w:val="21"/>
+          <w:shd w:val="clear" w:color="auto" w:fill="FFFFFF"/>
+        </w:rPr>
+        <w:t>accumsan</w:t>
+      </w:r>
+      <w:proofErr w:type="spellEnd"/>
+      <w:r>
+        <w:rPr>
+          <w:rFonts w:ascii="Arial" w:hAnsi="Arial" w:cs="Arial"/>
+          <w:color w:val="000000"/>
+          <w:sz w:val="21"/>
+          <w:szCs w:val="21"/>
+          <w:shd w:val="clear" w:color="auto" w:fill="FFFFFF"/>
+        </w:rPr>
+        <w:t xml:space="preserve"> </w:t>
+      </w:r>
+      <w:proofErr w:type="spellStart"/>
+      <w:r>
+        <w:rPr>
+          <w:rFonts w:ascii="Arial" w:hAnsi="Arial" w:cs="Arial"/>
+          <w:color w:val="000000"/>
+          <w:sz w:val="21"/>
+          <w:szCs w:val="21"/>
+          <w:shd w:val="clear" w:color="auto" w:fill="FFFFFF"/>
+        </w:rPr>
+        <w:t>sapien</w:t>
+      </w:r>
+      <w:proofErr w:type="spellEnd"/>
+      <w:r>
+        <w:rPr>
+          <w:rFonts w:ascii="Arial" w:hAnsi="Arial" w:cs="Arial"/>
+          <w:color w:val="000000"/>
+          <w:sz w:val="21"/>
+          <w:szCs w:val="21"/>
+          <w:shd w:val="clear" w:color="auto" w:fill="FFFFFF"/>
+        </w:rPr>
+        <w:t xml:space="preserve">. </w:t>
+      </w:r>
+      <w:proofErr w:type="spellStart"/>
+      <w:r>
+        <w:rPr>
+          <w:rFonts w:ascii="Arial" w:hAnsi="Arial" w:cs="Arial"/>
+          <w:color w:val="000000"/>
+          <w:sz w:val="21"/>
+          <w:szCs w:val="21"/>
+          <w:shd w:val="clear" w:color="auto" w:fill="FFFFFF"/>
+        </w:rPr>
+        <w:t>Mauris</w:t>
+      </w:r>
+      <w:proofErr w:type="spellEnd"/>
+      <w:r>
+        <w:rPr>
+          <w:rFonts w:ascii="Arial" w:hAnsi="Arial" w:cs="Arial"/>
+          <w:color w:val="000000"/>
+          <w:sz w:val="21"/>
+          <w:szCs w:val="21"/>
+          <w:shd w:val="clear" w:color="auto" w:fill="FFFFFF"/>
+        </w:rPr>
+        <w:t xml:space="preserve"> </w:t>
+      </w:r>
+      <w:proofErr w:type="spellStart"/>
+      <w:r>
+        <w:rPr>
+          <w:rFonts w:ascii="Arial" w:hAnsi="Arial" w:cs="Arial"/>
+          <w:color w:val="000000"/>
+          <w:sz w:val="21"/>
+          <w:szCs w:val="21"/>
+          <w:shd w:val="clear" w:color="auto" w:fill="FFFFFF"/>
+        </w:rPr>
+        <w:t>facilisis</w:t>
+      </w:r>
+      <w:proofErr w:type="spellEnd"/>
+      <w:r>
+        <w:rPr>
+          <w:rFonts w:ascii="Arial" w:hAnsi="Arial" w:cs="Arial"/>
+          <w:color w:val="000000"/>
+          <w:sz w:val="21"/>
+          <w:szCs w:val="21"/>
+          <w:shd w:val="clear" w:color="auto" w:fill="FFFFFF"/>
+        </w:rPr>
+        <w:t xml:space="preserve"> </w:t>
+      </w:r>
+      <w:proofErr w:type="spellStart"/>
+      <w:r>
+        <w:rPr>
+          <w:rFonts w:ascii="Arial" w:hAnsi="Arial" w:cs="Arial"/>
+          <w:color w:val="000000"/>
+          <w:sz w:val="21"/>
+          <w:szCs w:val="21"/>
+          <w:shd w:val="clear" w:color="auto" w:fill="FFFFFF"/>
+        </w:rPr>
+        <w:t>posuere</w:t>
+      </w:r>
+      <w:proofErr w:type="spellEnd"/>
+      <w:r>
+        <w:rPr>
+          <w:rFonts w:ascii="Arial" w:hAnsi="Arial" w:cs="Arial"/>
+          <w:color w:val="000000"/>
+          <w:sz w:val="21"/>
+          <w:szCs w:val="21"/>
+          <w:shd w:val="clear" w:color="auto" w:fill="FFFFFF"/>
+        </w:rPr>
+        <w:t xml:space="preserve"> lorem, </w:t>
+      </w:r>
+      <w:proofErr w:type="spellStart"/>
+      <w:r>
+        <w:rPr>
+          <w:rFonts w:ascii="Arial" w:hAnsi="Arial" w:cs="Arial"/>
+          <w:color w:val="000000"/>
+          <w:sz w:val="21"/>
+          <w:szCs w:val="21"/>
+          <w:shd w:val="clear" w:color="auto" w:fill="FFFFFF"/>
+        </w:rPr>
+        <w:t>quis</w:t>
+      </w:r>
+      <w:proofErr w:type="spellEnd"/>
+      <w:r>
+        <w:rPr>
+          <w:rFonts w:ascii="Arial" w:hAnsi="Arial" w:cs="Arial"/>
+          <w:color w:val="000000"/>
+          <w:sz w:val="21"/>
+          <w:szCs w:val="21"/>
+          <w:shd w:val="clear" w:color="auto" w:fill="FFFFFF"/>
+        </w:rPr>
+        <w:t xml:space="preserve"> </w:t>
+      </w:r>
+      <w:proofErr w:type="spellStart"/>
+      <w:r>
+        <w:rPr>
+          <w:rFonts w:ascii="Arial" w:hAnsi="Arial" w:cs="Arial"/>
+          <w:color w:val="000000"/>
+          <w:sz w:val="21"/>
+          <w:szCs w:val="21"/>
+          <w:shd w:val="clear" w:color="auto" w:fill="FFFFFF"/>
+        </w:rPr>
+        <w:t>sagittis</w:t>
+      </w:r>
+      <w:proofErr w:type="spellEnd"/>
+      <w:r>
+        <w:rPr>
+          <w:rFonts w:ascii="Arial" w:hAnsi="Arial" w:cs="Arial"/>
+          <w:color w:val="000000"/>
+          <w:sz w:val="21"/>
+          <w:szCs w:val="21"/>
+          <w:shd w:val="clear" w:color="auto" w:fill="FFFFFF"/>
+        </w:rPr>
+        <w:t xml:space="preserve"> </w:t>
+      </w:r>
+      <w:proofErr w:type="spellStart"/>
+      <w:r>
+        <w:rPr>
+          <w:rFonts w:ascii="Arial" w:hAnsi="Arial" w:cs="Arial"/>
+          <w:color w:val="000000"/>
+          <w:sz w:val="21"/>
+          <w:szCs w:val="21"/>
+          <w:shd w:val="clear" w:color="auto" w:fill="FFFFFF"/>
+        </w:rPr>
+        <w:t>tellus</w:t>
+      </w:r>
+      <w:proofErr w:type="spellEnd"/>
+      <w:r>
+        <w:rPr>
+          <w:rFonts w:ascii="Arial" w:hAnsi="Arial" w:cs="Arial"/>
+          <w:color w:val="000000"/>
+          <w:sz w:val="21"/>
+          <w:szCs w:val="21"/>
+          <w:shd w:val="clear" w:color="auto" w:fill="FFFFFF"/>
+        </w:rPr>
+        <w:t xml:space="preserve"> </w:t>
+      </w:r>
+      <w:proofErr w:type="spellStart"/>
+      <w:r>
+        <w:rPr>
+          <w:rFonts w:ascii="Arial" w:hAnsi="Arial" w:cs="Arial"/>
+          <w:color w:val="000000"/>
+          <w:sz w:val="21"/>
+          <w:szCs w:val="21"/>
+          <w:shd w:val="clear" w:color="auto" w:fill="FFFFFF"/>
+        </w:rPr>
+        <w:t>maximus</w:t>
+      </w:r>
+      <w:proofErr w:type="spellEnd"/>
+      <w:r>
+        <w:rPr>
+          <w:rFonts w:ascii="Arial" w:hAnsi="Arial" w:cs="Arial"/>
+          <w:color w:val="000000"/>
+          <w:sz w:val="21"/>
+          <w:szCs w:val="21"/>
+          <w:shd w:val="clear" w:color="auto" w:fill="FFFFFF"/>
+        </w:rPr>
+        <w:t xml:space="preserve"> vitae. </w:t>
+      </w:r>
+      <w:proofErr w:type="spellStart"/>
+      <w:r>
+        <w:rPr>
+          <w:rFonts w:ascii="Arial" w:hAnsi="Arial" w:cs="Arial"/>
+          <w:color w:val="000000"/>
+          <w:sz w:val="21"/>
+          <w:szCs w:val="21"/>
+          <w:shd w:val="clear" w:color="auto" w:fill="FFFFFF"/>
+        </w:rPr>
+        <w:t>Pellentesque</w:t>
+      </w:r>
+      <w:proofErr w:type="spellEnd"/>
+      <w:r>
+        <w:rPr>
+          <w:rFonts w:ascii="Arial" w:hAnsi="Arial" w:cs="Arial"/>
+          <w:color w:val="000000"/>
+          <w:sz w:val="21"/>
+          <w:szCs w:val="21"/>
+          <w:shd w:val="clear" w:color="auto" w:fill="FFFFFF"/>
+        </w:rPr>
+        <w:t xml:space="preserve"> habitant </w:t>
+      </w:r>
+      <w:proofErr w:type="spellStart"/>
+      <w:r>
+        <w:rPr>
+          <w:rFonts w:ascii="Arial" w:hAnsi="Arial" w:cs="Arial"/>
+          <w:color w:val="000000"/>
+          <w:sz w:val="21"/>
+          <w:szCs w:val="21"/>
+          <w:shd w:val="clear" w:color="auto" w:fill="FFFFFF"/>
+        </w:rPr>
+        <w:t>morbi</w:t>
+      </w:r>
+      <w:proofErr w:type="spellEnd"/>
+      <w:r>
+        <w:rPr>
+          <w:rFonts w:ascii="Arial" w:hAnsi="Arial" w:cs="Arial"/>
+          <w:color w:val="000000"/>
+          <w:sz w:val="21"/>
+          <w:szCs w:val="21"/>
+          <w:shd w:val="clear" w:color="auto" w:fill="FFFFFF"/>
+        </w:rPr>
+        <w:t xml:space="preserve"> </w:t>
+      </w:r>
+      <w:proofErr w:type="spellStart"/>
+      <w:r>
+        <w:rPr>
+          <w:rFonts w:ascii="Arial" w:hAnsi="Arial" w:cs="Arial"/>
+          <w:color w:val="000000"/>
+          <w:sz w:val="21"/>
+          <w:szCs w:val="21"/>
+          <w:shd w:val="clear" w:color="auto" w:fill="FFFFFF"/>
+        </w:rPr>
+        <w:t>tristique</w:t>
+      </w:r>
+      <w:proofErr w:type="spellEnd"/>
+      <w:r>
+        <w:rPr>
+          <w:rFonts w:ascii="Arial" w:hAnsi="Arial" w:cs="Arial"/>
+          <w:color w:val="000000"/>
+          <w:sz w:val="21"/>
+          <w:szCs w:val="21"/>
+          <w:shd w:val="clear" w:color="auto" w:fill="FFFFFF"/>
+        </w:rPr>
+        <w:t xml:space="preserve"> </w:t>
+      </w:r>
+      <w:proofErr w:type="spellStart"/>
+      <w:r>
+        <w:rPr>
+          <w:rFonts w:ascii="Arial" w:hAnsi="Arial" w:cs="Arial"/>
+          <w:color w:val="000000"/>
+          <w:sz w:val="21"/>
+          <w:szCs w:val="21"/>
+          <w:shd w:val="clear" w:color="auto" w:fill="FFFFFF"/>
+        </w:rPr>
+        <w:t>senectus</w:t>
+      </w:r>
+      <w:proofErr w:type="spellEnd"/>
+      <w:r>
+        <w:rPr>
+          <w:rFonts w:ascii="Arial" w:hAnsi="Arial" w:cs="Arial"/>
+          <w:color w:val="000000"/>
+          <w:sz w:val="21"/>
+          <w:szCs w:val="21"/>
+          <w:shd w:val="clear" w:color="auto" w:fill="FFFFFF"/>
+        </w:rPr>
+        <w:t xml:space="preserve"> </w:t>
+      </w:r>
+      <w:proofErr w:type="gramStart"/>
+      <w:r>
+        <w:rPr>
+          <w:rFonts w:ascii="Arial" w:hAnsi="Arial" w:cs="Arial"/>
+          <w:color w:val="000000"/>
+          <w:sz w:val="21"/>
+          <w:szCs w:val="21"/>
+          <w:shd w:val="clear" w:color="auto" w:fill="FFFFFF"/>
+        </w:rPr>
+        <w:t>et</w:t>
+      </w:r>
+      <w:proofErr w:type="gramEnd"/>
+      <w:r>
+        <w:rPr>
+          <w:rFonts w:ascii="Arial" w:hAnsi="Arial" w:cs="Arial"/>
+          <w:color w:val="000000"/>
+          <w:sz w:val="21"/>
+          <w:szCs w:val="21"/>
+          <w:shd w:val="clear" w:color="auto" w:fill="FFFFFF"/>
+        </w:rPr>
+        <w:t xml:space="preserve"> </w:t>
+      </w:r>
+      <w:proofErr w:type="spellStart"/>
+      <w:r>
+        <w:rPr>
+          <w:rFonts w:ascii="Arial" w:hAnsi="Arial" w:cs="Arial"/>
+          <w:color w:val="000000"/>
+          <w:sz w:val="21"/>
+          <w:szCs w:val="21"/>
+          <w:shd w:val="clear" w:color="auto" w:fill="FFFFFF"/>
+        </w:rPr>
+        <w:t>netus</w:t>
+      </w:r>
+      <w:proofErr w:type="spellEnd"/>
+      <w:r>
+        <w:rPr>
+          <w:rFonts w:ascii="Arial" w:hAnsi="Arial" w:cs="Arial"/>
+          <w:color w:val="000000"/>
+          <w:sz w:val="21"/>
+          <w:szCs w:val="21"/>
+          <w:shd w:val="clear" w:color="auto" w:fill="FFFFFF"/>
+        </w:rPr>
+        <w:t xml:space="preserve"> et </w:t>
+      </w:r>
+      <w:proofErr w:type="spellStart"/>
+      <w:r>
+        <w:rPr>
+          <w:rFonts w:ascii="Arial" w:hAnsi="Arial" w:cs="Arial"/>
+          <w:color w:val="000000"/>
+          <w:sz w:val="21"/>
+          <w:szCs w:val="21"/>
+          <w:shd w:val="clear" w:color="auto" w:fill="FFFFFF"/>
+        </w:rPr>
+        <w:t>malesuada</w:t>
+      </w:r>
+      <w:proofErr w:type="spellEnd"/>
+      <w:r>
+        <w:rPr>
+          <w:rFonts w:ascii="Arial" w:hAnsi="Arial" w:cs="Arial"/>
+          <w:color w:val="000000"/>
+          <w:sz w:val="21"/>
+          <w:szCs w:val="21"/>
+          <w:shd w:val="clear" w:color="auto" w:fill="FFFFFF"/>
+        </w:rPr>
+        <w:t xml:space="preserve"> fames ac </w:t>
+      </w:r>
+      <w:proofErr w:type="spellStart"/>
+      <w:r>
+        <w:rPr>
+          <w:rFonts w:ascii="Arial" w:hAnsi="Arial" w:cs="Arial"/>
+          <w:color w:val="000000"/>
+          <w:sz w:val="21"/>
+          <w:szCs w:val="21"/>
+          <w:shd w:val="clear" w:color="auto" w:fill="FFFFFF"/>
+        </w:rPr>
+        <w:t>turpis</w:t>
+      </w:r>
+      <w:proofErr w:type="spellEnd"/>
+      <w:r>
+        <w:rPr>
+          <w:rFonts w:ascii="Arial" w:hAnsi="Arial" w:cs="Arial"/>
+          <w:color w:val="000000"/>
+          <w:sz w:val="21"/>
+          <w:szCs w:val="21"/>
+          <w:shd w:val="clear" w:color="auto" w:fill="FFFFFF"/>
+        </w:rPr>
+        <w:t xml:space="preserve"> </w:t>
+      </w:r>
+      <w:proofErr w:type="spellStart"/>
+      <w:r>
+        <w:rPr>
+          <w:rFonts w:ascii="Arial" w:hAnsi="Arial" w:cs="Arial"/>
+          <w:color w:val="000000"/>
+          <w:sz w:val="21"/>
+          <w:szCs w:val="21"/>
+          <w:shd w:val="clear" w:color="auto" w:fill="FFFFFF"/>
+        </w:rPr>
+        <w:t>egestas</w:t>
+      </w:r>
+      <w:proofErr w:type="spellEnd"/>
+      <w:r>
+        <w:rPr>
+          <w:rFonts w:ascii="Arial" w:hAnsi="Arial" w:cs="Arial"/>
+          <w:color w:val="000000"/>
+          <w:sz w:val="21"/>
+          <w:szCs w:val="21"/>
+          <w:shd w:val="clear" w:color="auto" w:fill="FFFFFF"/>
+        </w:rPr>
+        <w:t xml:space="preserve">. </w:t>
+      </w:r>
+      <w:proofErr w:type="spellStart"/>
+      <w:r>
+        <w:rPr>
+          <w:rFonts w:ascii="Arial" w:hAnsi="Arial" w:cs="Arial"/>
+          <w:color w:val="000000"/>
+          <w:sz w:val="21"/>
+          <w:szCs w:val="21"/>
+          <w:shd w:val="clear" w:color="auto" w:fill="FFFFFF"/>
+        </w:rPr>
+        <w:t>Donec</w:t>
+      </w:r>
+      <w:proofErr w:type="spellEnd"/>
+      <w:r>
+        <w:rPr>
+          <w:rFonts w:ascii="Arial" w:hAnsi="Arial" w:cs="Arial"/>
+          <w:color w:val="000000"/>
+          <w:sz w:val="21"/>
+          <w:szCs w:val="21"/>
+          <w:shd w:val="clear" w:color="auto" w:fill="FFFFFF"/>
+        </w:rPr>
+        <w:t>.</w:t>
       </w:r>
     </w:p>
     <w:p>
@@ -1143,6 +3123,8 @@
           <w:shd w:val="clear" w:color="auto" w:fill="FFFFFF"/>
         </w:rPr>
       </w:pPr>
+      <w:bookmarkStart w:id="0" w:name="_GoBack"/>
+      <w:bookmarkEnd w:id="0"/>
     </w:p>
     <w:p>
       <w:pPr>
@@ -1290,7 +3272,29 @@
           <w:szCs w:val="21"/>
           <w:shd w:val="clear" w:color="auto" w:fill="FFFFFF"/>
         </w:rPr>
-        <w:t xml:space="preserve">(from </w:t>
+        <w:t>(</w:t>
+      </w:r>
+      <w:proofErr w:type="gramStart"/>
+      <w:r>
+        <w:rPr>
+          <w:rFonts w:ascii="Arial" w:hAnsi="Arial" w:cs="Arial"/>
+          <w:color w:val="000000"/>
+          <w:sz w:val="21"/>
+          <w:szCs w:val="21"/>
+          <w:shd w:val="clear" w:color="auto" w:fill="FFFFFF"/>
+        </w:rPr>
+        <w:t>from</w:t>
+      </w:r>
+      <w:proofErr w:type="gramEnd"/>
+      <w:r>
+        <w:rPr>
+          <w:rFonts w:ascii="Arial" w:hAnsi="Arial" w:cs="Arial"/>
+          <w:color w:val="000000"/>
+          <w:sz w:val="21"/>
+          <w:szCs w:val="21"/>
+          <w:shd w:val="clear" w:color="auto" w:fill="FFFFFF"/>
+        </w:rPr>
+        <w:t xml:space="preserve"> </w:t>
       </w:r>
       <w:r>
         <w:rPr>
@@ -1347,19 +3351,7 @@
           <w:szCs w:val="21"/>
           <w:shd w:val="clear" w:color="auto" w:fill="FFFFFF"/>
         </w:rPr>
-        <w:t>Rule Pars</w:t>
-      </w:r>
-      <w:bookmarkStart w:id="0" w:name="_GoBack"/>
-      <w:bookmarkEnd w:id="0"/>
-      <w:r>
-        <w:rPr>
-          <w:rFonts w:ascii="Arial" w:hAnsi="Arial" w:cs="Arial"/>
-          <w:color w:val="000000"/>
-          <w:sz w:val="21"/>
-          <w:szCs w:val="21"/>
-          <w:shd w:val="clear" w:color="auto" w:fill="FFFFFF"/>
-        </w:rPr>
-        <w:t>ing</w:t>
+        <w:t>Rule Parsing</w:t>
       </w:r>
     </w:p>
     <w:p>
@@ -1385,8 +3377,13 @@
         <w:spacing w:line="256" w:lineRule="auto"/>
       </w:pPr>
       <w:r>
-        <w:t>Rotate m_transform</w:t>
-      </w:r>
+        <w:t xml:space="preserve">Rotate </w:t>
+      </w:r>
+      <w:proofErr w:type="spellStart"/>
+      <w:r>
+        <w:t>m_transform</w:t>
+      </w:r>
+      <w:proofErr w:type="spellEnd"/>
     </w:p>
     <w:p>
       <w:pPr>
@@ -1412,8 +3409,13 @@
         <w:spacing w:line="256" w:lineRule="auto"/>
       </w:pPr>
       <w:r>
-        <w:t>Rotate m_transform</w:t>
-      </w:r>
+        <w:t xml:space="preserve">Rotate </w:t>
+      </w:r>
+      <w:proofErr w:type="spellStart"/>
+      <w:r>
+        <w:t>m_transform</w:t>
+      </w:r>
+      <w:proofErr w:type="spellEnd"/>
     </w:p>
     <w:p>
       <w:pPr>
@@ -1438,7 +3440,15 @@
         <w:spacing w:line="256" w:lineRule="auto"/>
       </w:pPr>
       <w:r>
-        <w:t>Translate m_transform out one</w:t>
+        <w:t xml:space="preserve">Translate </w:t>
+      </w:r>
+      <w:proofErr w:type="spellStart"/>
+      <w:r>
+        <w:t>m_transform</w:t>
+      </w:r>
+      <w:proofErr w:type="spellEnd"/>
+      <w:r>
+        <w:t xml:space="preserve"> out one</w:t>
       </w:r>
     </w:p>
     <w:p>
@@ -1451,7 +3461,15 @@
         <w:spacing w:line="256" w:lineRule="auto"/>
       </w:pPr>
       <w:r>
-        <w:t>Multiply m_transfrom by the transform of its parent node.</w:t>
+        <w:t xml:space="preserve">Multiply </w:t>
+      </w:r>
+      <w:proofErr w:type="spellStart"/>
+      <w:r>
+        <w:t>m_transfrom</w:t>
+      </w:r>
+      <w:proofErr w:type="spellEnd"/>
+      <w:r>
+        <w:t xml:space="preserve"> by the transform of its parent node.</w:t>
       </w:r>
     </w:p>
     <w:p>
@@ -1464,7 +3482,15 @@
         <w:spacing w:line="256" w:lineRule="auto"/>
       </w:pPr>
       <w:r>
-        <w:t>Make m_transform the parent of the next segment</w:t>
+        <w:t xml:space="preserve">Make </w:t>
+      </w:r>
+      <w:proofErr w:type="spellStart"/>
+      <w:r>
+        <w:t>m_transform</w:t>
+      </w:r>
+      <w:proofErr w:type="spellEnd"/>
+      <w:r>
+        <w:t xml:space="preserve"> the parent of the next segment</w:t>
       </w:r>
     </w:p>
     <w:p>
@@ -1477,7 +3503,15 @@
         <w:spacing w:line="256" w:lineRule="auto"/>
       </w:pPr>
       <w:r>
-        <w:t>Reset m_transform to the Identity Matrix</w:t>
+        <w:t xml:space="preserve">Reset </w:t>
+      </w:r>
+      <w:proofErr w:type="spellStart"/>
+      <w:r>
+        <w:t>m_transform</w:t>
+      </w:r>
+      <w:proofErr w:type="spellEnd"/>
+      <w:r>
+        <w:t xml:space="preserve"> to the Identity Matrix</w:t>
       </w:r>
     </w:p>
     <w:p>
@@ -1503,7 +3537,23 @@
         <w:spacing w:line="256" w:lineRule="auto"/>
       </w:pPr>
       <w:r>
-        <w:t>Push the current m_parent (or m_transform?) onto the stack</w:t>
+        <w:t xml:space="preserve">Push the current </w:t>
+      </w:r>
+      <w:proofErr w:type="spellStart"/>
+      <w:r>
+        <w:t>m_parent</w:t>
+      </w:r>
+      <w:proofErr w:type="spellEnd"/>
+      <w:r>
+        <w:t xml:space="preserve"> (or </w:t>
+      </w:r>
+      <w:proofErr w:type="spellStart"/>
+      <w:r>
+        <w:t>m_transform</w:t>
+      </w:r>
+      <w:proofErr w:type="spellEnd"/>
+      <w:r>
+        <w:t>?) onto the stack</w:t>
       </w:r>
     </w:p>
     <w:p>
@@ -1600,7 +3650,667 @@
           <w:szCs w:val="21"/>
           <w:shd w:val="clear" w:color="auto" w:fill="FFFFFF"/>
         </w:rPr>
-        <w:t>Lorem ipsum dolor sit amet, consectetur adipiscing elit. Nullam at felis feugiat, efficitur nisl et, accumsan sapien. Mauris facilisis posuere lorem, quis sagittis tellus maximus vitae. Pellentesque habitant morbi tristique senectus et netus et malesuada fames ac turpis egestas. Donec.</w:t>
+        <w:t xml:space="preserve">Lorem ipsum </w:t>
+      </w:r>
+      <w:proofErr w:type="spellStart"/>
+      <w:r>
+        <w:rPr>
+          <w:rFonts w:ascii="Arial" w:hAnsi="Arial" w:cs="Arial"/>
+          <w:color w:val="000000"/>
+          <w:sz w:val="21"/>
+          <w:szCs w:val="21"/>
+          <w:shd w:val="clear" w:color="auto" w:fill="FFFFFF"/>
+        </w:rPr>
+        <w:t>dolor</w:t>
+      </w:r>
+      <w:proofErr w:type="spellEnd"/>
+      <w:r>
+        <w:rPr>
+          <w:rFonts w:ascii="Arial" w:hAnsi="Arial" w:cs="Arial"/>
+          <w:color w:val="000000"/>
+          <w:sz w:val="21"/>
+          <w:szCs w:val="21"/>
+          <w:shd w:val="clear" w:color="auto" w:fill="FFFFFF"/>
+        </w:rPr>
+        <w:t xml:space="preserve"> sit </w:t>
+      </w:r>
+      <w:proofErr w:type="spellStart"/>
+      <w:r>
+        <w:rPr>
+          <w:rFonts w:ascii="Arial" w:hAnsi="Arial" w:cs="Arial"/>
+          <w:color w:val="000000"/>
+          <w:sz w:val="21"/>
+          <w:szCs w:val="21"/>
+          <w:shd w:val="clear" w:color="auto" w:fill="FFFFFF"/>
+        </w:rPr>
+        <w:t>amet</w:t>
+      </w:r>
+      <w:proofErr w:type="spellEnd"/>
+      <w:r>
+        <w:rPr>
+          <w:rFonts w:ascii="Arial" w:hAnsi="Arial" w:cs="Arial"/>
+          <w:color w:val="000000"/>
+          <w:sz w:val="21"/>
+          <w:szCs w:val="21"/>
+          <w:shd w:val="clear" w:color="auto" w:fill="FFFFFF"/>
+        </w:rPr>
+        <w:t xml:space="preserve">, </w:t>
+      </w:r>
+      <w:proofErr w:type="spellStart"/>
+      <w:r>
+        <w:rPr>
+          <w:rFonts w:ascii="Arial" w:hAnsi="Arial" w:cs="Arial"/>
+          <w:color w:val="000000"/>
+          <w:sz w:val="21"/>
+          <w:szCs w:val="21"/>
+          <w:shd w:val="clear" w:color="auto" w:fill="FFFFFF"/>
+        </w:rPr>
+        <w:t>consectetur</w:t>
+      </w:r>
+      <w:proofErr w:type="spellEnd"/>
+      <w:r>
+        <w:rPr>
+          <w:rFonts w:ascii="Arial" w:hAnsi="Arial" w:cs="Arial"/>
+          <w:color w:val="000000"/>
+          <w:sz w:val="21"/>
+          <w:szCs w:val="21"/>
+          <w:shd w:val="clear" w:color="auto" w:fill="FFFFFF"/>
+        </w:rPr>
+        <w:t xml:space="preserve"> </w:t>
+      </w:r>
+      <w:proofErr w:type="spellStart"/>
+      <w:r>
+        <w:rPr>
+          <w:rFonts w:ascii="Arial" w:hAnsi="Arial" w:cs="Arial"/>
+          <w:color w:val="000000"/>
+          <w:sz w:val="21"/>
+          <w:szCs w:val="21"/>
+          <w:shd w:val="clear" w:color="auto" w:fill="FFFFFF"/>
+        </w:rPr>
+        <w:t>adipiscing</w:t>
+      </w:r>
+      <w:proofErr w:type="spellEnd"/>
+      <w:r>
+        <w:rPr>
+          <w:rFonts w:ascii="Arial" w:hAnsi="Arial" w:cs="Arial"/>
+          <w:color w:val="000000"/>
+          <w:sz w:val="21"/>
+          <w:szCs w:val="21"/>
+          <w:shd w:val="clear" w:color="auto" w:fill="FFFFFF"/>
+        </w:rPr>
+        <w:t xml:space="preserve"> </w:t>
+      </w:r>
+      <w:proofErr w:type="spellStart"/>
+      <w:r>
+        <w:rPr>
+          <w:rFonts w:ascii="Arial" w:hAnsi="Arial" w:cs="Arial"/>
+          <w:color w:val="000000"/>
+          <w:sz w:val="21"/>
+          <w:szCs w:val="21"/>
+          <w:shd w:val="clear" w:color="auto" w:fill="FFFFFF"/>
+        </w:rPr>
+        <w:t>elit</w:t>
+      </w:r>
+      <w:proofErr w:type="spellEnd"/>
+      <w:r>
+        <w:rPr>
+          <w:rFonts w:ascii="Arial" w:hAnsi="Arial" w:cs="Arial"/>
+          <w:color w:val="000000"/>
+          <w:sz w:val="21"/>
+          <w:szCs w:val="21"/>
+          <w:shd w:val="clear" w:color="auto" w:fill="FFFFFF"/>
+        </w:rPr>
+        <w:t xml:space="preserve">. </w:t>
+      </w:r>
+      <w:proofErr w:type="spellStart"/>
+      <w:r>
+        <w:rPr>
+          <w:rFonts w:ascii="Arial" w:hAnsi="Arial" w:cs="Arial"/>
+          <w:color w:val="000000"/>
+          <w:sz w:val="21"/>
+          <w:szCs w:val="21"/>
+          <w:shd w:val="clear" w:color="auto" w:fill="FFFFFF"/>
+        </w:rPr>
+        <w:t>Nullam</w:t>
+      </w:r>
+      <w:proofErr w:type="spellEnd"/>
+      <w:r>
+        <w:rPr>
+          <w:rFonts w:ascii="Arial" w:hAnsi="Arial" w:cs="Arial"/>
+          <w:color w:val="000000"/>
+          <w:sz w:val="21"/>
+          <w:szCs w:val="21"/>
+          <w:shd w:val="clear" w:color="auto" w:fill="FFFFFF"/>
+        </w:rPr>
+        <w:t xml:space="preserve"> at </w:t>
+      </w:r>
+      <w:proofErr w:type="spellStart"/>
+      <w:r>
+        <w:rPr>
+          <w:rFonts w:ascii="Arial" w:hAnsi="Arial" w:cs="Arial"/>
+          <w:color w:val="000000"/>
+          <w:sz w:val="21"/>
+          <w:szCs w:val="21"/>
+          <w:shd w:val="clear" w:color="auto" w:fill="FFFFFF"/>
+        </w:rPr>
+        <w:t>felis</w:t>
+      </w:r>
+      <w:proofErr w:type="spellEnd"/>
+      <w:r>
+        <w:rPr>
+          <w:rFonts w:ascii="Arial" w:hAnsi="Arial" w:cs="Arial"/>
+          <w:color w:val="000000"/>
+          <w:sz w:val="21"/>
+          <w:szCs w:val="21"/>
+          <w:shd w:val="clear" w:color="auto" w:fill="FFFFFF"/>
+        </w:rPr>
+        <w:t xml:space="preserve"> </w:t>
+      </w:r>
+      <w:proofErr w:type="spellStart"/>
+      <w:r>
+        <w:rPr>
+          <w:rFonts w:ascii="Arial" w:hAnsi="Arial" w:cs="Arial"/>
+          <w:color w:val="000000"/>
+          <w:sz w:val="21"/>
+          <w:szCs w:val="21"/>
+          <w:shd w:val="clear" w:color="auto" w:fill="FFFFFF"/>
+        </w:rPr>
+        <w:t>feugiat</w:t>
+      </w:r>
+      <w:proofErr w:type="spellEnd"/>
+      <w:r>
+        <w:rPr>
+          <w:rFonts w:ascii="Arial" w:hAnsi="Arial" w:cs="Arial"/>
+          <w:color w:val="000000"/>
+          <w:sz w:val="21"/>
+          <w:szCs w:val="21"/>
+          <w:shd w:val="clear" w:color="auto" w:fill="FFFFFF"/>
+        </w:rPr>
+        <w:t xml:space="preserve">, </w:t>
+      </w:r>
+      <w:proofErr w:type="spellStart"/>
+      <w:r>
+        <w:rPr>
+          <w:rFonts w:ascii="Arial" w:hAnsi="Arial" w:cs="Arial"/>
+          <w:color w:val="000000"/>
+          <w:sz w:val="21"/>
+          <w:szCs w:val="21"/>
+          <w:shd w:val="clear" w:color="auto" w:fill="FFFFFF"/>
+        </w:rPr>
+        <w:t>efficitur</w:t>
+      </w:r>
+      <w:proofErr w:type="spellEnd"/>
+      <w:r>
+        <w:rPr>
+          <w:rFonts w:ascii="Arial" w:hAnsi="Arial" w:cs="Arial"/>
+          <w:color w:val="000000"/>
+          <w:sz w:val="21"/>
+          <w:szCs w:val="21"/>
+          <w:shd w:val="clear" w:color="auto" w:fill="FFFFFF"/>
+        </w:rPr>
+        <w:t xml:space="preserve"> </w:t>
+      </w:r>
+      <w:proofErr w:type="spellStart"/>
+      <w:r>
+        <w:rPr>
+          <w:rFonts w:ascii="Arial" w:hAnsi="Arial" w:cs="Arial"/>
+          <w:color w:val="000000"/>
+          <w:sz w:val="21"/>
+          <w:szCs w:val="21"/>
+          <w:shd w:val="clear" w:color="auto" w:fill="FFFFFF"/>
+        </w:rPr>
+        <w:t>nisl</w:t>
+      </w:r>
+      <w:proofErr w:type="spellEnd"/>
+      <w:r>
+        <w:rPr>
+          <w:rFonts w:ascii="Arial" w:hAnsi="Arial" w:cs="Arial"/>
+          <w:color w:val="000000"/>
+          <w:sz w:val="21"/>
+          <w:szCs w:val="21"/>
+          <w:shd w:val="clear" w:color="auto" w:fill="FFFFFF"/>
+        </w:rPr>
+        <w:t xml:space="preserve"> </w:t>
+      </w:r>
+      <w:proofErr w:type="gramStart"/>
+      <w:r>
+        <w:rPr>
+          <w:rFonts w:ascii="Arial" w:hAnsi="Arial" w:cs="Arial"/>
+          <w:color w:val="000000"/>
+          <w:sz w:val="21"/>
+          <w:szCs w:val="21"/>
+          <w:shd w:val="clear" w:color="auto" w:fill="FFFFFF"/>
+        </w:rPr>
+        <w:t>et</w:t>
+      </w:r>
+      <w:proofErr w:type="gramEnd"/>
+      <w:r>
+        <w:rPr>
+          <w:rFonts w:ascii="Arial" w:hAnsi="Arial" w:cs="Arial"/>
+          <w:color w:val="000000"/>
+          <w:sz w:val="21"/>
+          <w:szCs w:val="21"/>
+          <w:shd w:val="clear" w:color="auto" w:fill="FFFFFF"/>
+        </w:rPr>
+        <w:t xml:space="preserve">, </w:t>
+      </w:r>
+      <w:proofErr w:type="spellStart"/>
+      <w:r>
+        <w:rPr>
+          <w:rFonts w:ascii="Arial" w:hAnsi="Arial" w:cs="Arial"/>
+          <w:color w:val="000000"/>
+          <w:sz w:val="21"/>
+          <w:szCs w:val="21"/>
+          <w:shd w:val="clear" w:color="auto" w:fill="FFFFFF"/>
+        </w:rPr>
+        <w:t>accumsan</w:t>
+      </w:r>
+      <w:proofErr w:type="spellEnd"/>
+      <w:r>
+        <w:rPr>
+          <w:rFonts w:ascii="Arial" w:hAnsi="Arial" w:cs="Arial"/>
+          <w:color w:val="000000"/>
+          <w:sz w:val="21"/>
+          <w:szCs w:val="21"/>
+          <w:shd w:val="clear" w:color="auto" w:fill="FFFFFF"/>
+        </w:rPr>
+        <w:t xml:space="preserve"> </w:t>
+      </w:r>
+      <w:proofErr w:type="spellStart"/>
+      <w:r>
+        <w:rPr>
+          <w:rFonts w:ascii="Arial" w:hAnsi="Arial" w:cs="Arial"/>
+          <w:color w:val="000000"/>
+          <w:sz w:val="21"/>
+          <w:szCs w:val="21"/>
+          <w:shd w:val="clear" w:color="auto" w:fill="FFFFFF"/>
+        </w:rPr>
+        <w:t>sapien</w:t>
+      </w:r>
+      <w:proofErr w:type="spellEnd"/>
+      <w:r>
+        <w:rPr>
+          <w:rFonts w:ascii="Arial" w:hAnsi="Arial" w:cs="Arial"/>
+          <w:color w:val="000000"/>
+          <w:sz w:val="21"/>
+          <w:szCs w:val="21"/>
+          <w:shd w:val="clear" w:color="auto" w:fill="FFFFFF"/>
+        </w:rPr>
+        <w:t xml:space="preserve">. </w:t>
+      </w:r>
+      <w:proofErr w:type="spellStart"/>
+      <w:r>
+        <w:rPr>
+          <w:rFonts w:ascii="Arial" w:hAnsi="Arial" w:cs="Arial"/>
+          <w:color w:val="000000"/>
+          <w:sz w:val="21"/>
+          <w:szCs w:val="21"/>
+          <w:shd w:val="clear" w:color="auto" w:fill="FFFFFF"/>
+        </w:rPr>
+        <w:t>Mauris</w:t>
+      </w:r>
+      <w:proofErr w:type="spellEnd"/>
+      <w:r>
+        <w:rPr>
+          <w:rFonts w:ascii="Arial" w:hAnsi="Arial" w:cs="Arial"/>
+          <w:color w:val="000000"/>
+          <w:sz w:val="21"/>
+          <w:szCs w:val="21"/>
+          <w:shd w:val="clear" w:color="auto" w:fill="FFFFFF"/>
+        </w:rPr>
+        <w:t xml:space="preserve"> </w:t>
+      </w:r>
+      <w:proofErr w:type="spellStart"/>
+      <w:r>
+        <w:rPr>
+          <w:rFonts w:ascii="Arial" w:hAnsi="Arial" w:cs="Arial"/>
+          <w:color w:val="000000"/>
+          <w:sz w:val="21"/>
+          <w:szCs w:val="21"/>
+          <w:shd w:val="clear" w:color="auto" w:fill="FFFFFF"/>
+        </w:rPr>
+        <w:t>facilisis</w:t>
+      </w:r>
+      <w:proofErr w:type="spellEnd"/>
+      <w:r>
+        <w:rPr>
+          <w:rFonts w:ascii="Arial" w:hAnsi="Arial" w:cs="Arial"/>
+          <w:color w:val="000000"/>
+          <w:sz w:val="21"/>
+          <w:szCs w:val="21"/>
+          <w:shd w:val="clear" w:color="auto" w:fill="FFFFFF"/>
+        </w:rPr>
+        <w:t xml:space="preserve"> </w:t>
+      </w:r>
+      <w:proofErr w:type="spellStart"/>
+      <w:r>
+        <w:rPr>
+          <w:rFonts w:ascii="Arial" w:hAnsi="Arial" w:cs="Arial"/>
+          <w:color w:val="000000"/>
+          <w:sz w:val="21"/>
+          <w:szCs w:val="21"/>
+          <w:shd w:val="clear" w:color="auto" w:fill="FFFFFF"/>
+        </w:rPr>
+        <w:t>posuere</w:t>
+      </w:r>
+      <w:proofErr w:type="spellEnd"/>
+      <w:r>
+        <w:rPr>
+          <w:rFonts w:ascii="Arial" w:hAnsi="Arial" w:cs="Arial"/>
+          <w:color w:val="000000"/>
+          <w:sz w:val="21"/>
+          <w:szCs w:val="21"/>
+          <w:shd w:val="clear" w:color="auto" w:fill="FFFFFF"/>
+        </w:rPr>
+        <w:t xml:space="preserve"> lorem, </w:t>
+      </w:r>
+      <w:proofErr w:type="spellStart"/>
+      <w:r>
+        <w:rPr>
+          <w:rFonts w:ascii="Arial" w:hAnsi="Arial" w:cs="Arial"/>
+          <w:color w:val="000000"/>
+          <w:sz w:val="21"/>
+          <w:szCs w:val="21"/>
+          <w:shd w:val="clear" w:color="auto" w:fill="FFFFFF"/>
+        </w:rPr>
+        <w:t>quis</w:t>
+      </w:r>
+      <w:proofErr w:type="spellEnd"/>
+      <w:r>
+        <w:rPr>
+          <w:rFonts w:ascii="Arial" w:hAnsi="Arial" w:cs="Arial"/>
+          <w:color w:val="000000"/>
+          <w:sz w:val="21"/>
+          <w:szCs w:val="21"/>
+          <w:shd w:val="clear" w:color="auto" w:fill="FFFFFF"/>
+        </w:rPr>
+        <w:t xml:space="preserve"> </w:t>
+      </w:r>
+      <w:proofErr w:type="spellStart"/>
+      <w:r>
+        <w:rPr>
+          <w:rFonts w:ascii="Arial" w:hAnsi="Arial" w:cs="Arial"/>
+          <w:color w:val="000000"/>
+          <w:sz w:val="21"/>
+          <w:szCs w:val="21"/>
+          <w:shd w:val="clear" w:color="auto" w:fill="FFFFFF"/>
+        </w:rPr>
+        <w:t>sagittis</w:t>
+      </w:r>
+      <w:proofErr w:type="spellEnd"/>
+      <w:r>
+        <w:rPr>
+          <w:rFonts w:ascii="Arial" w:hAnsi="Arial" w:cs="Arial"/>
+          <w:color w:val="000000"/>
+          <w:sz w:val="21"/>
+          <w:szCs w:val="21"/>
+          <w:shd w:val="clear" w:color="auto" w:fill="FFFFFF"/>
+        </w:rPr>
+        <w:t xml:space="preserve"> </w:t>
+      </w:r>
+      <w:proofErr w:type="spellStart"/>
+      <w:r>
+        <w:rPr>
+          <w:rFonts w:ascii="Arial" w:hAnsi="Arial" w:cs="Arial"/>
+          <w:color w:val="000000"/>
+          <w:sz w:val="21"/>
+          <w:szCs w:val="21"/>
+          <w:shd w:val="clear" w:color="auto" w:fill="FFFFFF"/>
+        </w:rPr>
+        <w:t>tellus</w:t>
+      </w:r>
+      <w:proofErr w:type="spellEnd"/>
+      <w:r>
+        <w:rPr>
+          <w:rFonts w:ascii="Arial" w:hAnsi="Arial" w:cs="Arial"/>
+          <w:color w:val="000000"/>
+          <w:sz w:val="21"/>
+          <w:szCs w:val="21"/>
+          <w:shd w:val="clear" w:color="auto" w:fill="FFFFFF"/>
+        </w:rPr>
+        <w:t xml:space="preserve"> </w:t>
+      </w:r>
+      <w:proofErr w:type="spellStart"/>
+      <w:r>
+        <w:rPr>
+          <w:rFonts w:ascii="Arial" w:hAnsi="Arial" w:cs="Arial"/>
+          <w:color w:val="000000"/>
+          <w:sz w:val="21"/>
+          <w:szCs w:val="21"/>
+          <w:shd w:val="clear" w:color="auto" w:fill="FFFFFF"/>
+        </w:rPr>
+        <w:t>maximus</w:t>
+      </w:r>
+      <w:proofErr w:type="spellEnd"/>
+      <w:r>
+        <w:rPr>
+          <w:rFonts w:ascii="Arial" w:hAnsi="Arial" w:cs="Arial"/>
+          <w:color w:val="000000"/>
+          <w:sz w:val="21"/>
+          <w:szCs w:val="21"/>
+          <w:shd w:val="clear" w:color="auto" w:fill="FFFFFF"/>
+        </w:rPr>
+        <w:t xml:space="preserve"> vitae. </w:t>
+      </w:r>
+      <w:proofErr w:type="spellStart"/>
+      <w:r>
+        <w:rPr>
+          <w:rFonts w:ascii="Arial" w:hAnsi="Arial" w:cs="Arial"/>
+          <w:color w:val="000000"/>
+          <w:sz w:val="21"/>
+          <w:szCs w:val="21"/>
+          <w:shd w:val="clear" w:color="auto" w:fill="FFFFFF"/>
+        </w:rPr>
+        <w:t>Pellentesque</w:t>
+      </w:r>
+      <w:proofErr w:type="spellEnd"/>
+      <w:r>
+        <w:rPr>
+          <w:rFonts w:ascii="Arial" w:hAnsi="Arial" w:cs="Arial"/>
+          <w:color w:val="000000"/>
+          <w:sz w:val="21"/>
+          <w:szCs w:val="21"/>
+          <w:shd w:val="clear" w:color="auto" w:fill="FFFFFF"/>
+        </w:rPr>
+        <w:t xml:space="preserve"> habitant </w:t>
+      </w:r>
+      <w:proofErr w:type="spellStart"/>
+      <w:r>
+        <w:rPr>
+          <w:rFonts w:ascii="Arial" w:hAnsi="Arial" w:cs="Arial"/>
+          <w:color w:val="000000"/>
+          <w:sz w:val="21"/>
+          <w:szCs w:val="21"/>
+          <w:shd w:val="clear" w:color="auto" w:fill="FFFFFF"/>
+        </w:rPr>
+        <w:t>morbi</w:t>
+      </w:r>
+      <w:proofErr w:type="spellEnd"/>
+      <w:r>
+        <w:rPr>
+          <w:rFonts w:ascii="Arial" w:hAnsi="Arial" w:cs="Arial"/>
+          <w:color w:val="000000"/>
+          <w:sz w:val="21"/>
+          <w:szCs w:val="21"/>
+          <w:shd w:val="clear" w:color="auto" w:fill="FFFFFF"/>
+        </w:rPr>
+        <w:t xml:space="preserve"> </w:t>
+      </w:r>
+      <w:proofErr w:type="spellStart"/>
+      <w:r>
+        <w:rPr>
+          <w:rFonts w:ascii="Arial" w:hAnsi="Arial" w:cs="Arial"/>
+          <w:color w:val="000000"/>
+          <w:sz w:val="21"/>
+          <w:szCs w:val="21"/>
+          <w:shd w:val="clear" w:color="auto" w:fill="FFFFFF"/>
+        </w:rPr>
+        <w:t>tristique</w:t>
+      </w:r>
+      <w:proofErr w:type="spellEnd"/>
+      <w:r>
+        <w:rPr>
+          <w:rFonts w:ascii="Arial" w:hAnsi="Arial" w:cs="Arial"/>
+          <w:color w:val="000000"/>
+          <w:sz w:val="21"/>
+          <w:szCs w:val="21"/>
+          <w:shd w:val="clear" w:color="auto" w:fill="FFFFFF"/>
+        </w:rPr>
+        <w:t xml:space="preserve"> </w:t>
+      </w:r>
+      <w:proofErr w:type="spellStart"/>
+      <w:r>
+        <w:rPr>
+          <w:rFonts w:ascii="Arial" w:hAnsi="Arial" w:cs="Arial"/>
+          <w:color w:val="000000"/>
+          <w:sz w:val="21"/>
+          <w:szCs w:val="21"/>
+          <w:shd w:val="clear" w:color="auto" w:fill="FFFFFF"/>
+        </w:rPr>
+        <w:t>senectus</w:t>
+      </w:r>
+      <w:proofErr w:type="spellEnd"/>
+      <w:r>
+        <w:rPr>
+          <w:rFonts w:ascii="Arial" w:hAnsi="Arial" w:cs="Arial"/>
+          <w:color w:val="000000"/>
+          <w:sz w:val="21"/>
+          <w:szCs w:val="21"/>
+          <w:shd w:val="clear" w:color="auto" w:fill="FFFFFF"/>
+        </w:rPr>
+        <w:t xml:space="preserve"> </w:t>
+      </w:r>
+      <w:proofErr w:type="gramStart"/>
+      <w:r>
+        <w:rPr>
+          <w:rFonts w:ascii="Arial" w:hAnsi="Arial" w:cs="Arial"/>
+          <w:color w:val="000000"/>
+          <w:sz w:val="21"/>
+          <w:szCs w:val="21"/>
+          <w:shd w:val="clear" w:color="auto" w:fill="FFFFFF"/>
+        </w:rPr>
+        <w:t>et</w:t>
+      </w:r>
+      <w:proofErr w:type="gramEnd"/>
+      <w:r>
+        <w:rPr>
+          <w:rFonts w:ascii="Arial" w:hAnsi="Arial" w:cs="Arial"/>
+          <w:color w:val="000000"/>
+          <w:sz w:val="21"/>
+          <w:szCs w:val="21"/>
+          <w:shd w:val="clear" w:color="auto" w:fill="FFFFFF"/>
+        </w:rPr>
+        <w:t xml:space="preserve"> </w:t>
+      </w:r>
+      <w:proofErr w:type="spellStart"/>
+      <w:r>
+        <w:rPr>
+          <w:rFonts w:ascii="Arial" w:hAnsi="Arial" w:cs="Arial"/>
+          <w:color w:val="000000"/>
+          <w:sz w:val="21"/>
+          <w:szCs w:val="21"/>
+          <w:shd w:val="clear" w:color="auto" w:fill="FFFFFF"/>
+        </w:rPr>
+        <w:t>netus</w:t>
+      </w:r>
+      <w:proofErr w:type="spellEnd"/>
+      <w:r>
+        <w:rPr>
+          <w:rFonts w:ascii="Arial" w:hAnsi="Arial" w:cs="Arial"/>
+          <w:color w:val="000000"/>
+          <w:sz w:val="21"/>
+          <w:szCs w:val="21"/>
+          <w:shd w:val="clear" w:color="auto" w:fill="FFFFFF"/>
+        </w:rPr>
+        <w:t xml:space="preserve"> et </w:t>
+      </w:r>
+      <w:proofErr w:type="spellStart"/>
+      <w:r>
+        <w:rPr>
+          <w:rFonts w:ascii="Arial" w:hAnsi="Arial" w:cs="Arial"/>
+          <w:color w:val="000000"/>
+          <w:sz w:val="21"/>
+          <w:szCs w:val="21"/>
+          <w:shd w:val="clear" w:color="auto" w:fill="FFFFFF"/>
+        </w:rPr>
+        <w:t>malesuada</w:t>
+      </w:r>
+      <w:proofErr w:type="spellEnd"/>
+      <w:r>
+        <w:rPr>
+          <w:rFonts w:ascii="Arial" w:hAnsi="Arial" w:cs="Arial"/>
+          <w:color w:val="000000"/>
+          <w:sz w:val="21"/>
+          <w:szCs w:val="21"/>
+          <w:shd w:val="clear" w:color="auto" w:fill="FFFFFF"/>
+        </w:rPr>
+        <w:t xml:space="preserve"> fames ac </w:t>
+      </w:r>
+      <w:proofErr w:type="spellStart"/>
+      <w:r>
+        <w:rPr>
+          <w:rFonts w:ascii="Arial" w:hAnsi="Arial" w:cs="Arial"/>
+          <w:color w:val="000000"/>
+          <w:sz w:val="21"/>
+          <w:szCs w:val="21"/>
+          <w:shd w:val="clear" w:color="auto" w:fill="FFFFFF"/>
+        </w:rPr>
+        <w:t>turpis</w:t>
+      </w:r>
+      <w:proofErr w:type="spellEnd"/>
+      <w:r>
+        <w:rPr>
+          <w:rFonts w:ascii="Arial" w:hAnsi="Arial" w:cs="Arial"/>
+          <w:color w:val="000000"/>
+          <w:sz w:val="21"/>
+          <w:szCs w:val="21"/>
+          <w:shd w:val="clear" w:color="auto" w:fill="FFFFFF"/>
+        </w:rPr>
+        <w:t xml:space="preserve"> </w:t>
+      </w:r>
+      <w:proofErr w:type="spellStart"/>
+      <w:r>
+        <w:rPr>
+          <w:rFonts w:ascii="Arial" w:hAnsi="Arial" w:cs="Arial"/>
+          <w:color w:val="000000"/>
+          <w:sz w:val="21"/>
+          <w:szCs w:val="21"/>
+          <w:shd w:val="clear" w:color="auto" w:fill="FFFFFF"/>
+        </w:rPr>
+        <w:t>egestas</w:t>
+      </w:r>
+      <w:proofErr w:type="spellEnd"/>
+      <w:r>
+        <w:rPr>
+          <w:rFonts w:ascii="Arial" w:hAnsi="Arial" w:cs="Arial"/>
+          <w:color w:val="000000"/>
+          <w:sz w:val="21"/>
+          <w:szCs w:val="21"/>
+          <w:shd w:val="clear" w:color="auto" w:fill="FFFFFF"/>
+        </w:rPr>
+        <w:t xml:space="preserve">. </w:t>
+      </w:r>
+      <w:proofErr w:type="spellStart"/>
+      <w:r>
+        <w:rPr>
+          <w:rFonts w:ascii="Arial" w:hAnsi="Arial" w:cs="Arial"/>
+          <w:color w:val="000000"/>
+          <w:sz w:val="21"/>
+          <w:szCs w:val="21"/>
+          <w:shd w:val="clear" w:color="auto" w:fill="FFFFFF"/>
+        </w:rPr>
+        <w:t>Donec</w:t>
+      </w:r>
+      <w:proofErr w:type="spellEnd"/>
+      <w:r>
+        <w:rPr>
+          <w:rFonts w:ascii="Arial" w:hAnsi="Arial" w:cs="Arial"/>
+          <w:color w:val="000000"/>
+          <w:sz w:val="21"/>
+          <w:szCs w:val="21"/>
+          <w:shd w:val="clear" w:color="auto" w:fill="FFFFFF"/>
+        </w:rPr>
+        <w:t>.</w:t>
       </w:r>
     </w:p>
     <w:p>
@@ -1620,7 +4330,667 @@
           <w:szCs w:val="21"/>
           <w:shd w:val="clear" w:color="auto" w:fill="FFFFFF"/>
         </w:rPr>
-        <w:t>Lorem ipsum dolor sit amet, consectetur adipiscing elit. Nullam at felis feugiat, efficitur nisl et, accumsan sapien. Mauris facilisis posuere lorem, quis sagittis tellus maximus vitae. Pellentesque habitant morbi tristique senectus et netus et malesuada fames ac turpis egestas. Donec.</w:t>
+        <w:t xml:space="preserve">Lorem ipsum </w:t>
+      </w:r>
+      <w:proofErr w:type="spellStart"/>
+      <w:r>
+        <w:rPr>
+          <w:rFonts w:ascii="Arial" w:hAnsi="Arial" w:cs="Arial"/>
+          <w:color w:val="000000"/>
+          <w:sz w:val="21"/>
+          <w:szCs w:val="21"/>
+          <w:shd w:val="clear" w:color="auto" w:fill="FFFFFF"/>
+        </w:rPr>
+        <w:t>dolor</w:t>
+      </w:r>
+      <w:proofErr w:type="spellEnd"/>
+      <w:r>
+        <w:rPr>
+          <w:rFonts w:ascii="Arial" w:hAnsi="Arial" w:cs="Arial"/>
+          <w:color w:val="000000"/>
+          <w:sz w:val="21"/>
+          <w:szCs w:val="21"/>
+          <w:shd w:val="clear" w:color="auto" w:fill="FFFFFF"/>
+        </w:rPr>
+        <w:t xml:space="preserve"> sit </w:t>
+      </w:r>
+      <w:proofErr w:type="spellStart"/>
+      <w:r>
+        <w:rPr>
+          <w:rFonts w:ascii="Arial" w:hAnsi="Arial" w:cs="Arial"/>
+          <w:color w:val="000000"/>
+          <w:sz w:val="21"/>
+          <w:szCs w:val="21"/>
+          <w:shd w:val="clear" w:color="auto" w:fill="FFFFFF"/>
+        </w:rPr>
+        <w:t>amet</w:t>
+      </w:r>
+      <w:proofErr w:type="spellEnd"/>
+      <w:r>
+        <w:rPr>
+          <w:rFonts w:ascii="Arial" w:hAnsi="Arial" w:cs="Arial"/>
+          <w:color w:val="000000"/>
+          <w:sz w:val="21"/>
+          <w:szCs w:val="21"/>
+          <w:shd w:val="clear" w:color="auto" w:fill="FFFFFF"/>
+        </w:rPr>
+        <w:t xml:space="preserve">, </w:t>
+      </w:r>
+      <w:proofErr w:type="spellStart"/>
+      <w:r>
+        <w:rPr>
+          <w:rFonts w:ascii="Arial" w:hAnsi="Arial" w:cs="Arial"/>
+          <w:color w:val="000000"/>
+          <w:sz w:val="21"/>
+          <w:szCs w:val="21"/>
+          <w:shd w:val="clear" w:color="auto" w:fill="FFFFFF"/>
+        </w:rPr>
+        <w:t>consectetur</w:t>
+      </w:r>
+      <w:proofErr w:type="spellEnd"/>
+      <w:r>
+        <w:rPr>
+          <w:rFonts w:ascii="Arial" w:hAnsi="Arial" w:cs="Arial"/>
+          <w:color w:val="000000"/>
+          <w:sz w:val="21"/>
+          <w:szCs w:val="21"/>
+          <w:shd w:val="clear" w:color="auto" w:fill="FFFFFF"/>
+        </w:rPr>
+        <w:t xml:space="preserve"> </w:t>
+      </w:r>
+      <w:proofErr w:type="spellStart"/>
+      <w:r>
+        <w:rPr>
+          <w:rFonts w:ascii="Arial" w:hAnsi="Arial" w:cs="Arial"/>
+          <w:color w:val="000000"/>
+          <w:sz w:val="21"/>
+          <w:szCs w:val="21"/>
+          <w:shd w:val="clear" w:color="auto" w:fill="FFFFFF"/>
+        </w:rPr>
+        <w:t>adipiscing</w:t>
+      </w:r>
+      <w:proofErr w:type="spellEnd"/>
+      <w:r>
+        <w:rPr>
+          <w:rFonts w:ascii="Arial" w:hAnsi="Arial" w:cs="Arial"/>
+          <w:color w:val="000000"/>
+          <w:sz w:val="21"/>
+          <w:szCs w:val="21"/>
+          <w:shd w:val="clear" w:color="auto" w:fill="FFFFFF"/>
+        </w:rPr>
+        <w:t xml:space="preserve"> </w:t>
+      </w:r>
+      <w:proofErr w:type="spellStart"/>
+      <w:r>
+        <w:rPr>
+          <w:rFonts w:ascii="Arial" w:hAnsi="Arial" w:cs="Arial"/>
+          <w:color w:val="000000"/>
+          <w:sz w:val="21"/>
+          <w:szCs w:val="21"/>
+          <w:shd w:val="clear" w:color="auto" w:fill="FFFFFF"/>
+        </w:rPr>
+        <w:t>elit</w:t>
+      </w:r>
+      <w:proofErr w:type="spellEnd"/>
+      <w:r>
+        <w:rPr>
+          <w:rFonts w:ascii="Arial" w:hAnsi="Arial" w:cs="Arial"/>
+          <w:color w:val="000000"/>
+          <w:sz w:val="21"/>
+          <w:szCs w:val="21"/>
+          <w:shd w:val="clear" w:color="auto" w:fill="FFFFFF"/>
+        </w:rPr>
+        <w:t xml:space="preserve">. </w:t>
+      </w:r>
+      <w:proofErr w:type="spellStart"/>
+      <w:r>
+        <w:rPr>
+          <w:rFonts w:ascii="Arial" w:hAnsi="Arial" w:cs="Arial"/>
+          <w:color w:val="000000"/>
+          <w:sz w:val="21"/>
+          <w:szCs w:val="21"/>
+          <w:shd w:val="clear" w:color="auto" w:fill="FFFFFF"/>
+        </w:rPr>
+        <w:t>Nullam</w:t>
+      </w:r>
+      <w:proofErr w:type="spellEnd"/>
+      <w:r>
+        <w:rPr>
+          <w:rFonts w:ascii="Arial" w:hAnsi="Arial" w:cs="Arial"/>
+          <w:color w:val="000000"/>
+          <w:sz w:val="21"/>
+          <w:szCs w:val="21"/>
+          <w:shd w:val="clear" w:color="auto" w:fill="FFFFFF"/>
+        </w:rPr>
+        <w:t xml:space="preserve"> at </w:t>
+      </w:r>
+      <w:proofErr w:type="spellStart"/>
+      <w:r>
+        <w:rPr>
+          <w:rFonts w:ascii="Arial" w:hAnsi="Arial" w:cs="Arial"/>
+          <w:color w:val="000000"/>
+          <w:sz w:val="21"/>
+          <w:szCs w:val="21"/>
+          <w:shd w:val="clear" w:color="auto" w:fill="FFFFFF"/>
+        </w:rPr>
+        <w:t>felis</w:t>
+      </w:r>
+      <w:proofErr w:type="spellEnd"/>
+      <w:r>
+        <w:rPr>
+          <w:rFonts w:ascii="Arial" w:hAnsi="Arial" w:cs="Arial"/>
+          <w:color w:val="000000"/>
+          <w:sz w:val="21"/>
+          <w:szCs w:val="21"/>
+          <w:shd w:val="clear" w:color="auto" w:fill="FFFFFF"/>
+        </w:rPr>
+        <w:t xml:space="preserve"> </w:t>
+      </w:r>
+      <w:proofErr w:type="spellStart"/>
+      <w:r>
+        <w:rPr>
+          <w:rFonts w:ascii="Arial" w:hAnsi="Arial" w:cs="Arial"/>
+          <w:color w:val="000000"/>
+          <w:sz w:val="21"/>
+          <w:szCs w:val="21"/>
+          <w:shd w:val="clear" w:color="auto" w:fill="FFFFFF"/>
+        </w:rPr>
+        <w:t>feugiat</w:t>
+      </w:r>
+      <w:proofErr w:type="spellEnd"/>
+      <w:r>
+        <w:rPr>
+          <w:rFonts w:ascii="Arial" w:hAnsi="Arial" w:cs="Arial"/>
+          <w:color w:val="000000"/>
+          <w:sz w:val="21"/>
+          <w:szCs w:val="21"/>
+          <w:shd w:val="clear" w:color="auto" w:fill="FFFFFF"/>
+        </w:rPr>
+        <w:t xml:space="preserve">, </w:t>
+      </w:r>
+      <w:proofErr w:type="spellStart"/>
+      <w:r>
+        <w:rPr>
+          <w:rFonts w:ascii="Arial" w:hAnsi="Arial" w:cs="Arial"/>
+          <w:color w:val="000000"/>
+          <w:sz w:val="21"/>
+          <w:szCs w:val="21"/>
+          <w:shd w:val="clear" w:color="auto" w:fill="FFFFFF"/>
+        </w:rPr>
+        <w:t>efficitur</w:t>
+      </w:r>
+      <w:proofErr w:type="spellEnd"/>
+      <w:r>
+        <w:rPr>
+          <w:rFonts w:ascii="Arial" w:hAnsi="Arial" w:cs="Arial"/>
+          <w:color w:val="000000"/>
+          <w:sz w:val="21"/>
+          <w:szCs w:val="21"/>
+          <w:shd w:val="clear" w:color="auto" w:fill="FFFFFF"/>
+        </w:rPr>
+        <w:t xml:space="preserve"> </w:t>
+      </w:r>
+      <w:proofErr w:type="spellStart"/>
+      <w:r>
+        <w:rPr>
+          <w:rFonts w:ascii="Arial" w:hAnsi="Arial" w:cs="Arial"/>
+          <w:color w:val="000000"/>
+          <w:sz w:val="21"/>
+          <w:szCs w:val="21"/>
+          <w:shd w:val="clear" w:color="auto" w:fill="FFFFFF"/>
+        </w:rPr>
+        <w:t>nisl</w:t>
+      </w:r>
+      <w:proofErr w:type="spellEnd"/>
+      <w:r>
+        <w:rPr>
+          <w:rFonts w:ascii="Arial" w:hAnsi="Arial" w:cs="Arial"/>
+          <w:color w:val="000000"/>
+          <w:sz w:val="21"/>
+          <w:szCs w:val="21"/>
+          <w:shd w:val="clear" w:color="auto" w:fill="FFFFFF"/>
+        </w:rPr>
+        <w:t xml:space="preserve"> </w:t>
+      </w:r>
+      <w:proofErr w:type="gramStart"/>
+      <w:r>
+        <w:rPr>
+          <w:rFonts w:ascii="Arial" w:hAnsi="Arial" w:cs="Arial"/>
+          <w:color w:val="000000"/>
+          <w:sz w:val="21"/>
+          <w:szCs w:val="21"/>
+          <w:shd w:val="clear" w:color="auto" w:fill="FFFFFF"/>
+        </w:rPr>
+        <w:t>et</w:t>
+      </w:r>
+      <w:proofErr w:type="gramEnd"/>
+      <w:r>
+        <w:rPr>
+          <w:rFonts w:ascii="Arial" w:hAnsi="Arial" w:cs="Arial"/>
+          <w:color w:val="000000"/>
+          <w:sz w:val="21"/>
+          <w:szCs w:val="21"/>
+          <w:shd w:val="clear" w:color="auto" w:fill="FFFFFF"/>
+        </w:rPr>
+        <w:t xml:space="preserve">, </w:t>
+      </w:r>
+      <w:proofErr w:type="spellStart"/>
+      <w:r>
+        <w:rPr>
+          <w:rFonts w:ascii="Arial" w:hAnsi="Arial" w:cs="Arial"/>
+          <w:color w:val="000000"/>
+          <w:sz w:val="21"/>
+          <w:szCs w:val="21"/>
+          <w:shd w:val="clear" w:color="auto" w:fill="FFFFFF"/>
+        </w:rPr>
+        <w:t>accumsan</w:t>
+      </w:r>
+      <w:proofErr w:type="spellEnd"/>
+      <w:r>
+        <w:rPr>
+          <w:rFonts w:ascii="Arial" w:hAnsi="Arial" w:cs="Arial"/>
+          <w:color w:val="000000"/>
+          <w:sz w:val="21"/>
+          <w:szCs w:val="21"/>
+          <w:shd w:val="clear" w:color="auto" w:fill="FFFFFF"/>
+        </w:rPr>
+        <w:t xml:space="preserve"> </w:t>
+      </w:r>
+      <w:proofErr w:type="spellStart"/>
+      <w:r>
+        <w:rPr>
+          <w:rFonts w:ascii="Arial" w:hAnsi="Arial" w:cs="Arial"/>
+          <w:color w:val="000000"/>
+          <w:sz w:val="21"/>
+          <w:szCs w:val="21"/>
+          <w:shd w:val="clear" w:color="auto" w:fill="FFFFFF"/>
+        </w:rPr>
+        <w:t>sapien</w:t>
+      </w:r>
+      <w:proofErr w:type="spellEnd"/>
+      <w:r>
+        <w:rPr>
+          <w:rFonts w:ascii="Arial" w:hAnsi="Arial" w:cs="Arial"/>
+          <w:color w:val="000000"/>
+          <w:sz w:val="21"/>
+          <w:szCs w:val="21"/>
+          <w:shd w:val="clear" w:color="auto" w:fill="FFFFFF"/>
+        </w:rPr>
+        <w:t xml:space="preserve">. </w:t>
+      </w:r>
+      <w:proofErr w:type="spellStart"/>
+      <w:r>
+        <w:rPr>
+          <w:rFonts w:ascii="Arial" w:hAnsi="Arial" w:cs="Arial"/>
+          <w:color w:val="000000"/>
+          <w:sz w:val="21"/>
+          <w:szCs w:val="21"/>
+          <w:shd w:val="clear" w:color="auto" w:fill="FFFFFF"/>
+        </w:rPr>
+        <w:t>Mauris</w:t>
+      </w:r>
+      <w:proofErr w:type="spellEnd"/>
+      <w:r>
+        <w:rPr>
+          <w:rFonts w:ascii="Arial" w:hAnsi="Arial" w:cs="Arial"/>
+          <w:color w:val="000000"/>
+          <w:sz w:val="21"/>
+          <w:szCs w:val="21"/>
+          <w:shd w:val="clear" w:color="auto" w:fill="FFFFFF"/>
+        </w:rPr>
+        <w:t xml:space="preserve"> </w:t>
+      </w:r>
+      <w:proofErr w:type="spellStart"/>
+      <w:r>
+        <w:rPr>
+          <w:rFonts w:ascii="Arial" w:hAnsi="Arial" w:cs="Arial"/>
+          <w:color w:val="000000"/>
+          <w:sz w:val="21"/>
+          <w:szCs w:val="21"/>
+          <w:shd w:val="clear" w:color="auto" w:fill="FFFFFF"/>
+        </w:rPr>
+        <w:t>facilisis</w:t>
+      </w:r>
+      <w:proofErr w:type="spellEnd"/>
+      <w:r>
+        <w:rPr>
+          <w:rFonts w:ascii="Arial" w:hAnsi="Arial" w:cs="Arial"/>
+          <w:color w:val="000000"/>
+          <w:sz w:val="21"/>
+          <w:szCs w:val="21"/>
+          <w:shd w:val="clear" w:color="auto" w:fill="FFFFFF"/>
+        </w:rPr>
+        <w:t xml:space="preserve"> </w:t>
+      </w:r>
+      <w:proofErr w:type="spellStart"/>
+      <w:r>
+        <w:rPr>
+          <w:rFonts w:ascii="Arial" w:hAnsi="Arial" w:cs="Arial"/>
+          <w:color w:val="000000"/>
+          <w:sz w:val="21"/>
+          <w:szCs w:val="21"/>
+          <w:shd w:val="clear" w:color="auto" w:fill="FFFFFF"/>
+        </w:rPr>
+        <w:t>posuere</w:t>
+      </w:r>
+      <w:proofErr w:type="spellEnd"/>
+      <w:r>
+        <w:rPr>
+          <w:rFonts w:ascii="Arial" w:hAnsi="Arial" w:cs="Arial"/>
+          <w:color w:val="000000"/>
+          <w:sz w:val="21"/>
+          <w:szCs w:val="21"/>
+          <w:shd w:val="clear" w:color="auto" w:fill="FFFFFF"/>
+        </w:rPr>
+        <w:t xml:space="preserve"> lorem, </w:t>
+      </w:r>
+      <w:proofErr w:type="spellStart"/>
+      <w:r>
+        <w:rPr>
+          <w:rFonts w:ascii="Arial" w:hAnsi="Arial" w:cs="Arial"/>
+          <w:color w:val="000000"/>
+          <w:sz w:val="21"/>
+          <w:szCs w:val="21"/>
+          <w:shd w:val="clear" w:color="auto" w:fill="FFFFFF"/>
+        </w:rPr>
+        <w:t>quis</w:t>
+      </w:r>
+      <w:proofErr w:type="spellEnd"/>
+      <w:r>
+        <w:rPr>
+          <w:rFonts w:ascii="Arial" w:hAnsi="Arial" w:cs="Arial"/>
+          <w:color w:val="000000"/>
+          <w:sz w:val="21"/>
+          <w:szCs w:val="21"/>
+          <w:shd w:val="clear" w:color="auto" w:fill="FFFFFF"/>
+        </w:rPr>
+        <w:t xml:space="preserve"> </w:t>
+      </w:r>
+      <w:proofErr w:type="spellStart"/>
+      <w:r>
+        <w:rPr>
+          <w:rFonts w:ascii="Arial" w:hAnsi="Arial" w:cs="Arial"/>
+          <w:color w:val="000000"/>
+          <w:sz w:val="21"/>
+          <w:szCs w:val="21"/>
+          <w:shd w:val="clear" w:color="auto" w:fill="FFFFFF"/>
+        </w:rPr>
+        <w:t>sagittis</w:t>
+      </w:r>
+      <w:proofErr w:type="spellEnd"/>
+      <w:r>
+        <w:rPr>
+          <w:rFonts w:ascii="Arial" w:hAnsi="Arial" w:cs="Arial"/>
+          <w:color w:val="000000"/>
+          <w:sz w:val="21"/>
+          <w:szCs w:val="21"/>
+          <w:shd w:val="clear" w:color="auto" w:fill="FFFFFF"/>
+        </w:rPr>
+        <w:t xml:space="preserve"> </w:t>
+      </w:r>
+      <w:proofErr w:type="spellStart"/>
+      <w:r>
+        <w:rPr>
+          <w:rFonts w:ascii="Arial" w:hAnsi="Arial" w:cs="Arial"/>
+          <w:color w:val="000000"/>
+          <w:sz w:val="21"/>
+          <w:szCs w:val="21"/>
+          <w:shd w:val="clear" w:color="auto" w:fill="FFFFFF"/>
+        </w:rPr>
+        <w:t>tellus</w:t>
+      </w:r>
+      <w:proofErr w:type="spellEnd"/>
+      <w:r>
+        <w:rPr>
+          <w:rFonts w:ascii="Arial" w:hAnsi="Arial" w:cs="Arial"/>
+          <w:color w:val="000000"/>
+          <w:sz w:val="21"/>
+          <w:szCs w:val="21"/>
+          <w:shd w:val="clear" w:color="auto" w:fill="FFFFFF"/>
+        </w:rPr>
+        <w:t xml:space="preserve"> </w:t>
+      </w:r>
+      <w:proofErr w:type="spellStart"/>
+      <w:r>
+        <w:rPr>
+          <w:rFonts w:ascii="Arial" w:hAnsi="Arial" w:cs="Arial"/>
+          <w:color w:val="000000"/>
+          <w:sz w:val="21"/>
+          <w:szCs w:val="21"/>
+          <w:shd w:val="clear" w:color="auto" w:fill="FFFFFF"/>
+        </w:rPr>
+        <w:t>maximus</w:t>
+      </w:r>
+      <w:proofErr w:type="spellEnd"/>
+      <w:r>
+        <w:rPr>
+          <w:rFonts w:ascii="Arial" w:hAnsi="Arial" w:cs="Arial"/>
+          <w:color w:val="000000"/>
+          <w:sz w:val="21"/>
+          <w:szCs w:val="21"/>
+          <w:shd w:val="clear" w:color="auto" w:fill="FFFFFF"/>
+        </w:rPr>
+        <w:t xml:space="preserve"> vitae. </w:t>
+      </w:r>
+      <w:proofErr w:type="spellStart"/>
+      <w:r>
+        <w:rPr>
+          <w:rFonts w:ascii="Arial" w:hAnsi="Arial" w:cs="Arial"/>
+          <w:color w:val="000000"/>
+          <w:sz w:val="21"/>
+          <w:szCs w:val="21"/>
+          <w:shd w:val="clear" w:color="auto" w:fill="FFFFFF"/>
+        </w:rPr>
+        <w:t>Pellentesque</w:t>
+      </w:r>
+      <w:proofErr w:type="spellEnd"/>
+      <w:r>
+        <w:rPr>
+          <w:rFonts w:ascii="Arial" w:hAnsi="Arial" w:cs="Arial"/>
+          <w:color w:val="000000"/>
+          <w:sz w:val="21"/>
+          <w:szCs w:val="21"/>
+          <w:shd w:val="clear" w:color="auto" w:fill="FFFFFF"/>
+        </w:rPr>
+        <w:t xml:space="preserve"> habitant </w:t>
+      </w:r>
+      <w:proofErr w:type="spellStart"/>
+      <w:r>
+        <w:rPr>
+          <w:rFonts w:ascii="Arial" w:hAnsi="Arial" w:cs="Arial"/>
+          <w:color w:val="000000"/>
+          <w:sz w:val="21"/>
+          <w:szCs w:val="21"/>
+          <w:shd w:val="clear" w:color="auto" w:fill="FFFFFF"/>
+        </w:rPr>
+        <w:t>morbi</w:t>
+      </w:r>
+      <w:proofErr w:type="spellEnd"/>
+      <w:r>
+        <w:rPr>
+          <w:rFonts w:ascii="Arial" w:hAnsi="Arial" w:cs="Arial"/>
+          <w:color w:val="000000"/>
+          <w:sz w:val="21"/>
+          <w:szCs w:val="21"/>
+          <w:shd w:val="clear" w:color="auto" w:fill="FFFFFF"/>
+        </w:rPr>
+        <w:t xml:space="preserve"> </w:t>
+      </w:r>
+      <w:proofErr w:type="spellStart"/>
+      <w:r>
+        <w:rPr>
+          <w:rFonts w:ascii="Arial" w:hAnsi="Arial" w:cs="Arial"/>
+          <w:color w:val="000000"/>
+          <w:sz w:val="21"/>
+          <w:szCs w:val="21"/>
+          <w:shd w:val="clear" w:color="auto" w:fill="FFFFFF"/>
+        </w:rPr>
+        <w:t>tristique</w:t>
+      </w:r>
+      <w:proofErr w:type="spellEnd"/>
+      <w:r>
+        <w:rPr>
+          <w:rFonts w:ascii="Arial" w:hAnsi="Arial" w:cs="Arial"/>
+          <w:color w:val="000000"/>
+          <w:sz w:val="21"/>
+          <w:szCs w:val="21"/>
+          <w:shd w:val="clear" w:color="auto" w:fill="FFFFFF"/>
+        </w:rPr>
+        <w:t xml:space="preserve"> </w:t>
+      </w:r>
+      <w:proofErr w:type="spellStart"/>
+      <w:r>
+        <w:rPr>
+          <w:rFonts w:ascii="Arial" w:hAnsi="Arial" w:cs="Arial"/>
+          <w:color w:val="000000"/>
+          <w:sz w:val="21"/>
+          <w:szCs w:val="21"/>
+          <w:shd w:val="clear" w:color="auto" w:fill="FFFFFF"/>
+        </w:rPr>
+        <w:t>senectus</w:t>
+      </w:r>
+      <w:proofErr w:type="spellEnd"/>
+      <w:r>
+        <w:rPr>
+          <w:rFonts w:ascii="Arial" w:hAnsi="Arial" w:cs="Arial"/>
+          <w:color w:val="000000"/>
+          <w:sz w:val="21"/>
+          <w:szCs w:val="21"/>
+          <w:shd w:val="clear" w:color="auto" w:fill="FFFFFF"/>
+        </w:rPr>
+        <w:t xml:space="preserve"> </w:t>
+      </w:r>
+      <w:proofErr w:type="gramStart"/>
+      <w:r>
+        <w:rPr>
+          <w:rFonts w:ascii="Arial" w:hAnsi="Arial" w:cs="Arial"/>
+          <w:color w:val="000000"/>
+          <w:sz w:val="21"/>
+          <w:szCs w:val="21"/>
+          <w:shd w:val="clear" w:color="auto" w:fill="FFFFFF"/>
+        </w:rPr>
+        <w:t>et</w:t>
+      </w:r>
+      <w:proofErr w:type="gramEnd"/>
+      <w:r>
+        <w:rPr>
+          <w:rFonts w:ascii="Arial" w:hAnsi="Arial" w:cs="Arial"/>
+          <w:color w:val="000000"/>
+          <w:sz w:val="21"/>
+          <w:szCs w:val="21"/>
+          <w:shd w:val="clear" w:color="auto" w:fill="FFFFFF"/>
+        </w:rPr>
+        <w:t xml:space="preserve"> </w:t>
+      </w:r>
+      <w:proofErr w:type="spellStart"/>
+      <w:r>
+        <w:rPr>
+          <w:rFonts w:ascii="Arial" w:hAnsi="Arial" w:cs="Arial"/>
+          <w:color w:val="000000"/>
+          <w:sz w:val="21"/>
+          <w:szCs w:val="21"/>
+          <w:shd w:val="clear" w:color="auto" w:fill="FFFFFF"/>
+        </w:rPr>
+        <w:t>netus</w:t>
+      </w:r>
+      <w:proofErr w:type="spellEnd"/>
+      <w:r>
+        <w:rPr>
+          <w:rFonts w:ascii="Arial" w:hAnsi="Arial" w:cs="Arial"/>
+          <w:color w:val="000000"/>
+          <w:sz w:val="21"/>
+          <w:szCs w:val="21"/>
+          <w:shd w:val="clear" w:color="auto" w:fill="FFFFFF"/>
+        </w:rPr>
+        <w:t xml:space="preserve"> et </w:t>
+      </w:r>
+      <w:proofErr w:type="spellStart"/>
+      <w:r>
+        <w:rPr>
+          <w:rFonts w:ascii="Arial" w:hAnsi="Arial" w:cs="Arial"/>
+          <w:color w:val="000000"/>
+          <w:sz w:val="21"/>
+          <w:szCs w:val="21"/>
+          <w:shd w:val="clear" w:color="auto" w:fill="FFFFFF"/>
+        </w:rPr>
+        <w:t>malesuada</w:t>
+      </w:r>
+      <w:proofErr w:type="spellEnd"/>
+      <w:r>
+        <w:rPr>
+          <w:rFonts w:ascii="Arial" w:hAnsi="Arial" w:cs="Arial"/>
+          <w:color w:val="000000"/>
+          <w:sz w:val="21"/>
+          <w:szCs w:val="21"/>
+          <w:shd w:val="clear" w:color="auto" w:fill="FFFFFF"/>
+        </w:rPr>
+        <w:t xml:space="preserve"> fames ac </w:t>
+      </w:r>
+      <w:proofErr w:type="spellStart"/>
+      <w:r>
+        <w:rPr>
+          <w:rFonts w:ascii="Arial" w:hAnsi="Arial" w:cs="Arial"/>
+          <w:color w:val="000000"/>
+          <w:sz w:val="21"/>
+          <w:szCs w:val="21"/>
+          <w:shd w:val="clear" w:color="auto" w:fill="FFFFFF"/>
+        </w:rPr>
+        <w:t>turpis</w:t>
+      </w:r>
+      <w:proofErr w:type="spellEnd"/>
+      <w:r>
+        <w:rPr>
+          <w:rFonts w:ascii="Arial" w:hAnsi="Arial" w:cs="Arial"/>
+          <w:color w:val="000000"/>
+          <w:sz w:val="21"/>
+          <w:szCs w:val="21"/>
+          <w:shd w:val="clear" w:color="auto" w:fill="FFFFFF"/>
+        </w:rPr>
+        <w:t xml:space="preserve"> </w:t>
+      </w:r>
+      <w:proofErr w:type="spellStart"/>
+      <w:r>
+        <w:rPr>
+          <w:rFonts w:ascii="Arial" w:hAnsi="Arial" w:cs="Arial"/>
+          <w:color w:val="000000"/>
+          <w:sz w:val="21"/>
+          <w:szCs w:val="21"/>
+          <w:shd w:val="clear" w:color="auto" w:fill="FFFFFF"/>
+        </w:rPr>
+        <w:t>egestas</w:t>
+      </w:r>
+      <w:proofErr w:type="spellEnd"/>
+      <w:r>
+        <w:rPr>
+          <w:rFonts w:ascii="Arial" w:hAnsi="Arial" w:cs="Arial"/>
+          <w:color w:val="000000"/>
+          <w:sz w:val="21"/>
+          <w:szCs w:val="21"/>
+          <w:shd w:val="clear" w:color="auto" w:fill="FFFFFF"/>
+        </w:rPr>
+        <w:t xml:space="preserve">. </w:t>
+      </w:r>
+      <w:proofErr w:type="spellStart"/>
+      <w:r>
+        <w:rPr>
+          <w:rFonts w:ascii="Arial" w:hAnsi="Arial" w:cs="Arial"/>
+          <w:color w:val="000000"/>
+          <w:sz w:val="21"/>
+          <w:szCs w:val="21"/>
+          <w:shd w:val="clear" w:color="auto" w:fill="FFFFFF"/>
+        </w:rPr>
+        <w:t>Donec</w:t>
+      </w:r>
+      <w:proofErr w:type="spellEnd"/>
+      <w:r>
+        <w:rPr>
+          <w:rFonts w:ascii="Arial" w:hAnsi="Arial" w:cs="Arial"/>
+          <w:color w:val="000000"/>
+          <w:sz w:val="21"/>
+          <w:szCs w:val="21"/>
+          <w:shd w:val="clear" w:color="auto" w:fill="FFFFFF"/>
+        </w:rPr>
+        <w:t>.</w:t>
       </w:r>
     </w:p>
     <w:p>
@@ -1647,7 +5017,667 @@
           <w:szCs w:val="21"/>
           <w:shd w:val="clear" w:color="auto" w:fill="FFFFFF"/>
         </w:rPr>
-        <w:t>Lorem ipsum dolor sit amet, consectetur adipiscing elit. Nullam at felis feugiat, efficitur nisl et, accumsan sapien. Mauris facilisis posuere lorem, quis sagittis tellus maximus vitae. Pellentesque habitant morbi tristique senectus et netus et malesuada fames ac turpis egestas. Donec.</w:t>
+        <w:t xml:space="preserve">Lorem ipsum </w:t>
+      </w:r>
+      <w:proofErr w:type="spellStart"/>
+      <w:r>
+        <w:rPr>
+          <w:rFonts w:ascii="Arial" w:hAnsi="Arial" w:cs="Arial"/>
+          <w:color w:val="000000"/>
+          <w:sz w:val="21"/>
+          <w:szCs w:val="21"/>
+          <w:shd w:val="clear" w:color="auto" w:fill="FFFFFF"/>
+        </w:rPr>
+        <w:t>dolor</w:t>
+      </w:r>
+      <w:proofErr w:type="spellEnd"/>
+      <w:r>
+        <w:rPr>
+          <w:rFonts w:ascii="Arial" w:hAnsi="Arial" w:cs="Arial"/>
+          <w:color w:val="000000"/>
+          <w:sz w:val="21"/>
+          <w:szCs w:val="21"/>
+          <w:shd w:val="clear" w:color="auto" w:fill="FFFFFF"/>
+        </w:rPr>
+        <w:t xml:space="preserve"> sit </w:t>
+      </w:r>
+      <w:proofErr w:type="spellStart"/>
+      <w:r>
+        <w:rPr>
+          <w:rFonts w:ascii="Arial" w:hAnsi="Arial" w:cs="Arial"/>
+          <w:color w:val="000000"/>
+          <w:sz w:val="21"/>
+          <w:szCs w:val="21"/>
+          <w:shd w:val="clear" w:color="auto" w:fill="FFFFFF"/>
+        </w:rPr>
+        <w:t>amet</w:t>
+      </w:r>
+      <w:proofErr w:type="spellEnd"/>
+      <w:r>
+        <w:rPr>
+          <w:rFonts w:ascii="Arial" w:hAnsi="Arial" w:cs="Arial"/>
+          <w:color w:val="000000"/>
+          <w:sz w:val="21"/>
+          <w:szCs w:val="21"/>
+          <w:shd w:val="clear" w:color="auto" w:fill="FFFFFF"/>
+        </w:rPr>
+        <w:t xml:space="preserve">, </w:t>
+      </w:r>
+      <w:proofErr w:type="spellStart"/>
+      <w:r>
+        <w:rPr>
+          <w:rFonts w:ascii="Arial" w:hAnsi="Arial" w:cs="Arial"/>
+          <w:color w:val="000000"/>
+          <w:sz w:val="21"/>
+          <w:szCs w:val="21"/>
+          <w:shd w:val="clear" w:color="auto" w:fill="FFFFFF"/>
+        </w:rPr>
+        <w:t>consectetur</w:t>
+      </w:r>
+      <w:proofErr w:type="spellEnd"/>
+      <w:r>
+        <w:rPr>
+          <w:rFonts w:ascii="Arial" w:hAnsi="Arial" w:cs="Arial"/>
+          <w:color w:val="000000"/>
+          <w:sz w:val="21"/>
+          <w:szCs w:val="21"/>
+          <w:shd w:val="clear" w:color="auto" w:fill="FFFFFF"/>
+        </w:rPr>
+        <w:t xml:space="preserve"> </w:t>
+      </w:r>
+      <w:proofErr w:type="spellStart"/>
+      <w:r>
+        <w:rPr>
+          <w:rFonts w:ascii="Arial" w:hAnsi="Arial" w:cs="Arial"/>
+          <w:color w:val="000000"/>
+          <w:sz w:val="21"/>
+          <w:szCs w:val="21"/>
+          <w:shd w:val="clear" w:color="auto" w:fill="FFFFFF"/>
+        </w:rPr>
+        <w:t>adipiscing</w:t>
+      </w:r>
+      <w:proofErr w:type="spellEnd"/>
+      <w:r>
+        <w:rPr>
+          <w:rFonts w:ascii="Arial" w:hAnsi="Arial" w:cs="Arial"/>
+          <w:color w:val="000000"/>
+          <w:sz w:val="21"/>
+          <w:szCs w:val="21"/>
+          <w:shd w:val="clear" w:color="auto" w:fill="FFFFFF"/>
+        </w:rPr>
+        <w:t xml:space="preserve"> </w:t>
+      </w:r>
+      <w:proofErr w:type="spellStart"/>
+      <w:r>
+        <w:rPr>
+          <w:rFonts w:ascii="Arial" w:hAnsi="Arial" w:cs="Arial"/>
+          <w:color w:val="000000"/>
+          <w:sz w:val="21"/>
+          <w:szCs w:val="21"/>
+          <w:shd w:val="clear" w:color="auto" w:fill="FFFFFF"/>
+        </w:rPr>
+        <w:t>elit</w:t>
+      </w:r>
+      <w:proofErr w:type="spellEnd"/>
+      <w:r>
+        <w:rPr>
+          <w:rFonts w:ascii="Arial" w:hAnsi="Arial" w:cs="Arial"/>
+          <w:color w:val="000000"/>
+          <w:sz w:val="21"/>
+          <w:szCs w:val="21"/>
+          <w:shd w:val="clear" w:color="auto" w:fill="FFFFFF"/>
+        </w:rPr>
+        <w:t xml:space="preserve">. </w:t>
+      </w:r>
+      <w:proofErr w:type="spellStart"/>
+      <w:r>
+        <w:rPr>
+          <w:rFonts w:ascii="Arial" w:hAnsi="Arial" w:cs="Arial"/>
+          <w:color w:val="000000"/>
+          <w:sz w:val="21"/>
+          <w:szCs w:val="21"/>
+          <w:shd w:val="clear" w:color="auto" w:fill="FFFFFF"/>
+        </w:rPr>
+        <w:t>Nullam</w:t>
+      </w:r>
+      <w:proofErr w:type="spellEnd"/>
+      <w:r>
+        <w:rPr>
+          <w:rFonts w:ascii="Arial" w:hAnsi="Arial" w:cs="Arial"/>
+          <w:color w:val="000000"/>
+          <w:sz w:val="21"/>
+          <w:szCs w:val="21"/>
+          <w:shd w:val="clear" w:color="auto" w:fill="FFFFFF"/>
+        </w:rPr>
+        <w:t xml:space="preserve"> at </w:t>
+      </w:r>
+      <w:proofErr w:type="spellStart"/>
+      <w:r>
+        <w:rPr>
+          <w:rFonts w:ascii="Arial" w:hAnsi="Arial" w:cs="Arial"/>
+          <w:color w:val="000000"/>
+          <w:sz w:val="21"/>
+          <w:szCs w:val="21"/>
+          <w:shd w:val="clear" w:color="auto" w:fill="FFFFFF"/>
+        </w:rPr>
+        <w:t>felis</w:t>
+      </w:r>
+      <w:proofErr w:type="spellEnd"/>
+      <w:r>
+        <w:rPr>
+          <w:rFonts w:ascii="Arial" w:hAnsi="Arial" w:cs="Arial"/>
+          <w:color w:val="000000"/>
+          <w:sz w:val="21"/>
+          <w:szCs w:val="21"/>
+          <w:shd w:val="clear" w:color="auto" w:fill="FFFFFF"/>
+        </w:rPr>
+        <w:t xml:space="preserve"> </w:t>
+      </w:r>
+      <w:proofErr w:type="spellStart"/>
+      <w:r>
+        <w:rPr>
+          <w:rFonts w:ascii="Arial" w:hAnsi="Arial" w:cs="Arial"/>
+          <w:color w:val="000000"/>
+          <w:sz w:val="21"/>
+          <w:szCs w:val="21"/>
+          <w:shd w:val="clear" w:color="auto" w:fill="FFFFFF"/>
+        </w:rPr>
+        <w:t>feugiat</w:t>
+      </w:r>
+      <w:proofErr w:type="spellEnd"/>
+      <w:r>
+        <w:rPr>
+          <w:rFonts w:ascii="Arial" w:hAnsi="Arial" w:cs="Arial"/>
+          <w:color w:val="000000"/>
+          <w:sz w:val="21"/>
+          <w:szCs w:val="21"/>
+          <w:shd w:val="clear" w:color="auto" w:fill="FFFFFF"/>
+        </w:rPr>
+        <w:t xml:space="preserve">, </w:t>
+      </w:r>
+      <w:proofErr w:type="spellStart"/>
+      <w:r>
+        <w:rPr>
+          <w:rFonts w:ascii="Arial" w:hAnsi="Arial" w:cs="Arial"/>
+          <w:color w:val="000000"/>
+          <w:sz w:val="21"/>
+          <w:szCs w:val="21"/>
+          <w:shd w:val="clear" w:color="auto" w:fill="FFFFFF"/>
+        </w:rPr>
+        <w:t>efficitur</w:t>
+      </w:r>
+      <w:proofErr w:type="spellEnd"/>
+      <w:r>
+        <w:rPr>
+          <w:rFonts w:ascii="Arial" w:hAnsi="Arial" w:cs="Arial"/>
+          <w:color w:val="000000"/>
+          <w:sz w:val="21"/>
+          <w:szCs w:val="21"/>
+          <w:shd w:val="clear" w:color="auto" w:fill="FFFFFF"/>
+        </w:rPr>
+        <w:t xml:space="preserve"> </w:t>
+      </w:r>
+      <w:proofErr w:type="spellStart"/>
+      <w:r>
+        <w:rPr>
+          <w:rFonts w:ascii="Arial" w:hAnsi="Arial" w:cs="Arial"/>
+          <w:color w:val="000000"/>
+          <w:sz w:val="21"/>
+          <w:szCs w:val="21"/>
+          <w:shd w:val="clear" w:color="auto" w:fill="FFFFFF"/>
+        </w:rPr>
+        <w:t>nisl</w:t>
+      </w:r>
+      <w:proofErr w:type="spellEnd"/>
+      <w:r>
+        <w:rPr>
+          <w:rFonts w:ascii="Arial" w:hAnsi="Arial" w:cs="Arial"/>
+          <w:color w:val="000000"/>
+          <w:sz w:val="21"/>
+          <w:szCs w:val="21"/>
+          <w:shd w:val="clear" w:color="auto" w:fill="FFFFFF"/>
+        </w:rPr>
+        <w:t xml:space="preserve"> </w:t>
+      </w:r>
+      <w:proofErr w:type="gramStart"/>
+      <w:r>
+        <w:rPr>
+          <w:rFonts w:ascii="Arial" w:hAnsi="Arial" w:cs="Arial"/>
+          <w:color w:val="000000"/>
+          <w:sz w:val="21"/>
+          <w:szCs w:val="21"/>
+          <w:shd w:val="clear" w:color="auto" w:fill="FFFFFF"/>
+        </w:rPr>
+        <w:t>et</w:t>
+      </w:r>
+      <w:proofErr w:type="gramEnd"/>
+      <w:r>
+        <w:rPr>
+          <w:rFonts w:ascii="Arial" w:hAnsi="Arial" w:cs="Arial"/>
+          <w:color w:val="000000"/>
+          <w:sz w:val="21"/>
+          <w:szCs w:val="21"/>
+          <w:shd w:val="clear" w:color="auto" w:fill="FFFFFF"/>
+        </w:rPr>
+        <w:t xml:space="preserve">, </w:t>
+      </w:r>
+      <w:proofErr w:type="spellStart"/>
+      <w:r>
+        <w:rPr>
+          <w:rFonts w:ascii="Arial" w:hAnsi="Arial" w:cs="Arial"/>
+          <w:color w:val="000000"/>
+          <w:sz w:val="21"/>
+          <w:szCs w:val="21"/>
+          <w:shd w:val="clear" w:color="auto" w:fill="FFFFFF"/>
+        </w:rPr>
+        <w:t>accumsan</w:t>
+      </w:r>
+      <w:proofErr w:type="spellEnd"/>
+      <w:r>
+        <w:rPr>
+          <w:rFonts w:ascii="Arial" w:hAnsi="Arial" w:cs="Arial"/>
+          <w:color w:val="000000"/>
+          <w:sz w:val="21"/>
+          <w:szCs w:val="21"/>
+          <w:shd w:val="clear" w:color="auto" w:fill="FFFFFF"/>
+        </w:rPr>
+        <w:t xml:space="preserve"> </w:t>
+      </w:r>
+      <w:proofErr w:type="spellStart"/>
+      <w:r>
+        <w:rPr>
+          <w:rFonts w:ascii="Arial" w:hAnsi="Arial" w:cs="Arial"/>
+          <w:color w:val="000000"/>
+          <w:sz w:val="21"/>
+          <w:szCs w:val="21"/>
+          <w:shd w:val="clear" w:color="auto" w:fill="FFFFFF"/>
+        </w:rPr>
+        <w:t>sapien</w:t>
+      </w:r>
+      <w:proofErr w:type="spellEnd"/>
+      <w:r>
+        <w:rPr>
+          <w:rFonts w:ascii="Arial" w:hAnsi="Arial" w:cs="Arial"/>
+          <w:color w:val="000000"/>
+          <w:sz w:val="21"/>
+          <w:szCs w:val="21"/>
+          <w:shd w:val="clear" w:color="auto" w:fill="FFFFFF"/>
+        </w:rPr>
+        <w:t xml:space="preserve">. </w:t>
+      </w:r>
+      <w:proofErr w:type="spellStart"/>
+      <w:r>
+        <w:rPr>
+          <w:rFonts w:ascii="Arial" w:hAnsi="Arial" w:cs="Arial"/>
+          <w:color w:val="000000"/>
+          <w:sz w:val="21"/>
+          <w:szCs w:val="21"/>
+          <w:shd w:val="clear" w:color="auto" w:fill="FFFFFF"/>
+        </w:rPr>
+        <w:t>Mauris</w:t>
+      </w:r>
+      <w:proofErr w:type="spellEnd"/>
+      <w:r>
+        <w:rPr>
+          <w:rFonts w:ascii="Arial" w:hAnsi="Arial" w:cs="Arial"/>
+          <w:color w:val="000000"/>
+          <w:sz w:val="21"/>
+          <w:szCs w:val="21"/>
+          <w:shd w:val="clear" w:color="auto" w:fill="FFFFFF"/>
+        </w:rPr>
+        <w:t xml:space="preserve"> </w:t>
+      </w:r>
+      <w:proofErr w:type="spellStart"/>
+      <w:r>
+        <w:rPr>
+          <w:rFonts w:ascii="Arial" w:hAnsi="Arial" w:cs="Arial"/>
+          <w:color w:val="000000"/>
+          <w:sz w:val="21"/>
+          <w:szCs w:val="21"/>
+          <w:shd w:val="clear" w:color="auto" w:fill="FFFFFF"/>
+        </w:rPr>
+        <w:t>facilisis</w:t>
+      </w:r>
+      <w:proofErr w:type="spellEnd"/>
+      <w:r>
+        <w:rPr>
+          <w:rFonts w:ascii="Arial" w:hAnsi="Arial" w:cs="Arial"/>
+          <w:color w:val="000000"/>
+          <w:sz w:val="21"/>
+          <w:szCs w:val="21"/>
+          <w:shd w:val="clear" w:color="auto" w:fill="FFFFFF"/>
+        </w:rPr>
+        <w:t xml:space="preserve"> </w:t>
+      </w:r>
+      <w:proofErr w:type="spellStart"/>
+      <w:r>
+        <w:rPr>
+          <w:rFonts w:ascii="Arial" w:hAnsi="Arial" w:cs="Arial"/>
+          <w:color w:val="000000"/>
+          <w:sz w:val="21"/>
+          <w:szCs w:val="21"/>
+          <w:shd w:val="clear" w:color="auto" w:fill="FFFFFF"/>
+        </w:rPr>
+        <w:t>posuere</w:t>
+      </w:r>
+      <w:proofErr w:type="spellEnd"/>
+      <w:r>
+        <w:rPr>
+          <w:rFonts w:ascii="Arial" w:hAnsi="Arial" w:cs="Arial"/>
+          <w:color w:val="000000"/>
+          <w:sz w:val="21"/>
+          <w:szCs w:val="21"/>
+          <w:shd w:val="clear" w:color="auto" w:fill="FFFFFF"/>
+        </w:rPr>
+        <w:t xml:space="preserve"> lorem, </w:t>
+      </w:r>
+      <w:proofErr w:type="spellStart"/>
+      <w:r>
+        <w:rPr>
+          <w:rFonts w:ascii="Arial" w:hAnsi="Arial" w:cs="Arial"/>
+          <w:color w:val="000000"/>
+          <w:sz w:val="21"/>
+          <w:szCs w:val="21"/>
+          <w:shd w:val="clear" w:color="auto" w:fill="FFFFFF"/>
+        </w:rPr>
+        <w:t>quis</w:t>
+      </w:r>
+      <w:proofErr w:type="spellEnd"/>
+      <w:r>
+        <w:rPr>
+          <w:rFonts w:ascii="Arial" w:hAnsi="Arial" w:cs="Arial"/>
+          <w:color w:val="000000"/>
+          <w:sz w:val="21"/>
+          <w:szCs w:val="21"/>
+          <w:shd w:val="clear" w:color="auto" w:fill="FFFFFF"/>
+        </w:rPr>
+        <w:t xml:space="preserve"> </w:t>
+      </w:r>
+      <w:proofErr w:type="spellStart"/>
+      <w:r>
+        <w:rPr>
+          <w:rFonts w:ascii="Arial" w:hAnsi="Arial" w:cs="Arial"/>
+          <w:color w:val="000000"/>
+          <w:sz w:val="21"/>
+          <w:szCs w:val="21"/>
+          <w:shd w:val="clear" w:color="auto" w:fill="FFFFFF"/>
+        </w:rPr>
+        <w:t>sagittis</w:t>
+      </w:r>
+      <w:proofErr w:type="spellEnd"/>
+      <w:r>
+        <w:rPr>
+          <w:rFonts w:ascii="Arial" w:hAnsi="Arial" w:cs="Arial"/>
+          <w:color w:val="000000"/>
+          <w:sz w:val="21"/>
+          <w:szCs w:val="21"/>
+          <w:shd w:val="clear" w:color="auto" w:fill="FFFFFF"/>
+        </w:rPr>
+        <w:t xml:space="preserve"> </w:t>
+      </w:r>
+      <w:proofErr w:type="spellStart"/>
+      <w:r>
+        <w:rPr>
+          <w:rFonts w:ascii="Arial" w:hAnsi="Arial" w:cs="Arial"/>
+          <w:color w:val="000000"/>
+          <w:sz w:val="21"/>
+          <w:szCs w:val="21"/>
+          <w:shd w:val="clear" w:color="auto" w:fill="FFFFFF"/>
+        </w:rPr>
+        <w:t>tellus</w:t>
+      </w:r>
+      <w:proofErr w:type="spellEnd"/>
+      <w:r>
+        <w:rPr>
+          <w:rFonts w:ascii="Arial" w:hAnsi="Arial" w:cs="Arial"/>
+          <w:color w:val="000000"/>
+          <w:sz w:val="21"/>
+          <w:szCs w:val="21"/>
+          <w:shd w:val="clear" w:color="auto" w:fill="FFFFFF"/>
+        </w:rPr>
+        <w:t xml:space="preserve"> </w:t>
+      </w:r>
+      <w:proofErr w:type="spellStart"/>
+      <w:r>
+        <w:rPr>
+          <w:rFonts w:ascii="Arial" w:hAnsi="Arial" w:cs="Arial"/>
+          <w:color w:val="000000"/>
+          <w:sz w:val="21"/>
+          <w:szCs w:val="21"/>
+          <w:shd w:val="clear" w:color="auto" w:fill="FFFFFF"/>
+        </w:rPr>
+        <w:t>maximus</w:t>
+      </w:r>
+      <w:proofErr w:type="spellEnd"/>
+      <w:r>
+        <w:rPr>
+          <w:rFonts w:ascii="Arial" w:hAnsi="Arial" w:cs="Arial"/>
+          <w:color w:val="000000"/>
+          <w:sz w:val="21"/>
+          <w:szCs w:val="21"/>
+          <w:shd w:val="clear" w:color="auto" w:fill="FFFFFF"/>
+        </w:rPr>
+        <w:t xml:space="preserve"> vitae. </w:t>
+      </w:r>
+      <w:proofErr w:type="spellStart"/>
+      <w:r>
+        <w:rPr>
+          <w:rFonts w:ascii="Arial" w:hAnsi="Arial" w:cs="Arial"/>
+          <w:color w:val="000000"/>
+          <w:sz w:val="21"/>
+          <w:szCs w:val="21"/>
+          <w:shd w:val="clear" w:color="auto" w:fill="FFFFFF"/>
+        </w:rPr>
+        <w:t>Pellentesque</w:t>
+      </w:r>
+      <w:proofErr w:type="spellEnd"/>
+      <w:r>
+        <w:rPr>
+          <w:rFonts w:ascii="Arial" w:hAnsi="Arial" w:cs="Arial"/>
+          <w:color w:val="000000"/>
+          <w:sz w:val="21"/>
+          <w:szCs w:val="21"/>
+          <w:shd w:val="clear" w:color="auto" w:fill="FFFFFF"/>
+        </w:rPr>
+        <w:t xml:space="preserve"> habitant </w:t>
+      </w:r>
+      <w:proofErr w:type="spellStart"/>
+      <w:r>
+        <w:rPr>
+          <w:rFonts w:ascii="Arial" w:hAnsi="Arial" w:cs="Arial"/>
+          <w:color w:val="000000"/>
+          <w:sz w:val="21"/>
+          <w:szCs w:val="21"/>
+          <w:shd w:val="clear" w:color="auto" w:fill="FFFFFF"/>
+        </w:rPr>
+        <w:t>morbi</w:t>
+      </w:r>
+      <w:proofErr w:type="spellEnd"/>
+      <w:r>
+        <w:rPr>
+          <w:rFonts w:ascii="Arial" w:hAnsi="Arial" w:cs="Arial"/>
+          <w:color w:val="000000"/>
+          <w:sz w:val="21"/>
+          <w:szCs w:val="21"/>
+          <w:shd w:val="clear" w:color="auto" w:fill="FFFFFF"/>
+        </w:rPr>
+        <w:t xml:space="preserve"> </w:t>
+      </w:r>
+      <w:proofErr w:type="spellStart"/>
+      <w:r>
+        <w:rPr>
+          <w:rFonts w:ascii="Arial" w:hAnsi="Arial" w:cs="Arial"/>
+          <w:color w:val="000000"/>
+          <w:sz w:val="21"/>
+          <w:szCs w:val="21"/>
+          <w:shd w:val="clear" w:color="auto" w:fill="FFFFFF"/>
+        </w:rPr>
+        <w:t>tristique</w:t>
+      </w:r>
+      <w:proofErr w:type="spellEnd"/>
+      <w:r>
+        <w:rPr>
+          <w:rFonts w:ascii="Arial" w:hAnsi="Arial" w:cs="Arial"/>
+          <w:color w:val="000000"/>
+          <w:sz w:val="21"/>
+          <w:szCs w:val="21"/>
+          <w:shd w:val="clear" w:color="auto" w:fill="FFFFFF"/>
+        </w:rPr>
+        <w:t xml:space="preserve"> </w:t>
+      </w:r>
+      <w:proofErr w:type="spellStart"/>
+      <w:r>
+        <w:rPr>
+          <w:rFonts w:ascii="Arial" w:hAnsi="Arial" w:cs="Arial"/>
+          <w:color w:val="000000"/>
+          <w:sz w:val="21"/>
+          <w:szCs w:val="21"/>
+          <w:shd w:val="clear" w:color="auto" w:fill="FFFFFF"/>
+        </w:rPr>
+        <w:t>senectus</w:t>
+      </w:r>
+      <w:proofErr w:type="spellEnd"/>
+      <w:r>
+        <w:rPr>
+          <w:rFonts w:ascii="Arial" w:hAnsi="Arial" w:cs="Arial"/>
+          <w:color w:val="000000"/>
+          <w:sz w:val="21"/>
+          <w:szCs w:val="21"/>
+          <w:shd w:val="clear" w:color="auto" w:fill="FFFFFF"/>
+        </w:rPr>
+        <w:t xml:space="preserve"> </w:t>
+      </w:r>
+      <w:proofErr w:type="gramStart"/>
+      <w:r>
+        <w:rPr>
+          <w:rFonts w:ascii="Arial" w:hAnsi="Arial" w:cs="Arial"/>
+          <w:color w:val="000000"/>
+          <w:sz w:val="21"/>
+          <w:szCs w:val="21"/>
+          <w:shd w:val="clear" w:color="auto" w:fill="FFFFFF"/>
+        </w:rPr>
+        <w:t>et</w:t>
+      </w:r>
+      <w:proofErr w:type="gramEnd"/>
+      <w:r>
+        <w:rPr>
+          <w:rFonts w:ascii="Arial" w:hAnsi="Arial" w:cs="Arial"/>
+          <w:color w:val="000000"/>
+          <w:sz w:val="21"/>
+          <w:szCs w:val="21"/>
+          <w:shd w:val="clear" w:color="auto" w:fill="FFFFFF"/>
+        </w:rPr>
+        <w:t xml:space="preserve"> </w:t>
+      </w:r>
+      <w:proofErr w:type="spellStart"/>
+      <w:r>
+        <w:rPr>
+          <w:rFonts w:ascii="Arial" w:hAnsi="Arial" w:cs="Arial"/>
+          <w:color w:val="000000"/>
+          <w:sz w:val="21"/>
+          <w:szCs w:val="21"/>
+          <w:shd w:val="clear" w:color="auto" w:fill="FFFFFF"/>
+        </w:rPr>
+        <w:t>netus</w:t>
+      </w:r>
+      <w:proofErr w:type="spellEnd"/>
+      <w:r>
+        <w:rPr>
+          <w:rFonts w:ascii="Arial" w:hAnsi="Arial" w:cs="Arial"/>
+          <w:color w:val="000000"/>
+          <w:sz w:val="21"/>
+          <w:szCs w:val="21"/>
+          <w:shd w:val="clear" w:color="auto" w:fill="FFFFFF"/>
+        </w:rPr>
+        <w:t xml:space="preserve"> et </w:t>
+      </w:r>
+      <w:proofErr w:type="spellStart"/>
+      <w:r>
+        <w:rPr>
+          <w:rFonts w:ascii="Arial" w:hAnsi="Arial" w:cs="Arial"/>
+          <w:color w:val="000000"/>
+          <w:sz w:val="21"/>
+          <w:szCs w:val="21"/>
+          <w:shd w:val="clear" w:color="auto" w:fill="FFFFFF"/>
+        </w:rPr>
+        <w:t>malesuada</w:t>
+      </w:r>
+      <w:proofErr w:type="spellEnd"/>
+      <w:r>
+        <w:rPr>
+          <w:rFonts w:ascii="Arial" w:hAnsi="Arial" w:cs="Arial"/>
+          <w:color w:val="000000"/>
+          <w:sz w:val="21"/>
+          <w:szCs w:val="21"/>
+          <w:shd w:val="clear" w:color="auto" w:fill="FFFFFF"/>
+        </w:rPr>
+        <w:t xml:space="preserve"> fames ac </w:t>
+      </w:r>
+      <w:proofErr w:type="spellStart"/>
+      <w:r>
+        <w:rPr>
+          <w:rFonts w:ascii="Arial" w:hAnsi="Arial" w:cs="Arial"/>
+          <w:color w:val="000000"/>
+          <w:sz w:val="21"/>
+          <w:szCs w:val="21"/>
+          <w:shd w:val="clear" w:color="auto" w:fill="FFFFFF"/>
+        </w:rPr>
+        <w:t>turpis</w:t>
+      </w:r>
+      <w:proofErr w:type="spellEnd"/>
+      <w:r>
+        <w:rPr>
+          <w:rFonts w:ascii="Arial" w:hAnsi="Arial" w:cs="Arial"/>
+          <w:color w:val="000000"/>
+          <w:sz w:val="21"/>
+          <w:szCs w:val="21"/>
+          <w:shd w:val="clear" w:color="auto" w:fill="FFFFFF"/>
+        </w:rPr>
+        <w:t xml:space="preserve"> </w:t>
+      </w:r>
+      <w:proofErr w:type="spellStart"/>
+      <w:r>
+        <w:rPr>
+          <w:rFonts w:ascii="Arial" w:hAnsi="Arial" w:cs="Arial"/>
+          <w:color w:val="000000"/>
+          <w:sz w:val="21"/>
+          <w:szCs w:val="21"/>
+          <w:shd w:val="clear" w:color="auto" w:fill="FFFFFF"/>
+        </w:rPr>
+        <w:t>egestas</w:t>
+      </w:r>
+      <w:proofErr w:type="spellEnd"/>
+      <w:r>
+        <w:rPr>
+          <w:rFonts w:ascii="Arial" w:hAnsi="Arial" w:cs="Arial"/>
+          <w:color w:val="000000"/>
+          <w:sz w:val="21"/>
+          <w:szCs w:val="21"/>
+          <w:shd w:val="clear" w:color="auto" w:fill="FFFFFF"/>
+        </w:rPr>
+        <w:t xml:space="preserve">. </w:t>
+      </w:r>
+      <w:proofErr w:type="spellStart"/>
+      <w:r>
+        <w:rPr>
+          <w:rFonts w:ascii="Arial" w:hAnsi="Arial" w:cs="Arial"/>
+          <w:color w:val="000000"/>
+          <w:sz w:val="21"/>
+          <w:szCs w:val="21"/>
+          <w:shd w:val="clear" w:color="auto" w:fill="FFFFFF"/>
+        </w:rPr>
+        <w:t>Donec</w:t>
+      </w:r>
+      <w:proofErr w:type="spellEnd"/>
+      <w:r>
+        <w:rPr>
+          <w:rFonts w:ascii="Arial" w:hAnsi="Arial" w:cs="Arial"/>
+          <w:color w:val="000000"/>
+          <w:sz w:val="21"/>
+          <w:szCs w:val="21"/>
+          <w:shd w:val="clear" w:color="auto" w:fill="FFFFFF"/>
+        </w:rPr>
+        <w:t>.</w:t>
       </w:r>
     </w:p>
     <w:p>
@@ -1659,7 +5689,15 @@
         </w:numPr>
       </w:pPr>
       <w:r>
-        <w:t>National Literacy Trust (2011) Policy. Available at: http://www.literacytrust.org.uk/policy (Accessed: 7 January 2011). Or, if no date: Sport England (no date) This girl can. Available at: https://www.sportengland.org/ourwork/women/this-girl-can/ (Accessed: 19 June 2017).</w:t>
+        <w:t xml:space="preserve">National Literacy Trust (2011) Policy. Available at: http://www.literacytrust.org.uk/policy (Accessed: 7 January 2011). Or, if no date: Sport England (no date) </w:t>
+      </w:r>
+      <w:proofErr w:type="gramStart"/>
+      <w:r>
+        <w:t>This</w:t>
+      </w:r>
+      <w:proofErr w:type="gramEnd"/>
+      <w:r>
+        <w:t xml:space="preserve"> girl can. Available at: https://www.sportengland.org/ourwork/women/this-girl-can/ (Accessed: 19 June 2017).</w:t>
       </w:r>
     </w:p>
     <w:p/>

</xml_diff>

<commit_message>
Added in Palm-frond shaped things. Added a reference to the report. I'm about to try that example of the internet again
</commit_message>
<xml_diff>
--- a/ProceduralMethodsReport.docx
+++ b/ProceduralMethodsReport.docx
@@ -3123,8 +3123,6 @@
           <w:shd w:val="clear" w:color="auto" w:fill="FFFFFF"/>
         </w:rPr>
       </w:pPr>
-      <w:bookmarkStart w:id="0" w:name="_GoBack"/>
-      <w:bookmarkEnd w:id="0"/>
     </w:p>
     <w:p>
       <w:pPr>
@@ -5722,14 +5720,60 @@
       </w:r>
     </w:p>
     <w:p>
+      <w:pPr>
+        <w:rPr>
+          <w:rStyle w:val="Hyperlink"/>
+        </w:rPr>
+      </w:pPr>
       <w:hyperlink r:id="rId10" w:history="1">
         <w:r>
           <w:rPr>
             <w:rStyle w:val="Hyperlink"/>
           </w:rPr>
-          <w:t>https://gamedev.stackexchange.com/questions/64298/direct3d11-and-sharpdx-how-to-pass-a-model-instances-world-matrix-as-an-input</w:t>
+          <w:t>https://gamedev.stackexchange.com/questions/64298/direct3d11-and-sharpdx-how-to-pass-a-model-instances-world-matrix-as-an-inpu</w:t>
+        </w:r>
+        <w:r>
+          <w:rPr>
+            <w:rStyle w:val="Hyperlink"/>
+          </w:rPr>
+          <w:t>t</w:t>
         </w:r>
       </w:hyperlink>
+    </w:p>
+    <w:p>
+      <w:pPr>
+        <w:rPr>
+          <w:rStyle w:val="Hyperlink"/>
+          <w:color w:val="auto"/>
+        </w:rPr>
+      </w:pPr>
+    </w:p>
+    <w:p>
+      <w:pPr>
+        <w:rPr>
+          <w:rStyle w:val="Hyperlink"/>
+          <w:color w:val="auto"/>
+          <w:u w:val="none"/>
+        </w:rPr>
+      </w:pPr>
+      <w:r>
+        <w:rPr>
+          <w:rStyle w:val="Hyperlink"/>
+          <w:color w:val="auto"/>
+          <w:u w:val="none"/>
+        </w:rPr>
+        <w:t>02/04/2018</w:t>
+      </w:r>
+    </w:p>
+    <w:p>
+      <w:r>
+        <w:t xml:space="preserve"> PDF Available from - </w:t>
+      </w:r>
+      <w:bookmarkStart w:id="0" w:name="_GoBack"/>
+      <w:bookmarkEnd w:id="0"/>
+      <w:r>
+        <w:t>http://www.sccg.sk/~smolenova/elearning/ks_fmfiuk06.pdf</w:t>
+      </w:r>
     </w:p>
     <w:sectPr>
       <w:pgSz w:w="11906" w:h="16838"/>
@@ -6597,6 +6641,18 @@
       <w:u w:val="single"/>
     </w:rPr>
   </w:style>
+  <w:style w:type="character" w:styleId="FollowedHyperlink">
+    <w:name w:val="FollowedHyperlink"/>
+    <w:basedOn w:val="DefaultParagraphFont"/>
+    <w:uiPriority w:val="99"/>
+    <w:semiHidden/>
+    <w:unhideWhenUsed/>
+    <w:rsid w:val="000D147D"/>
+    <w:rPr>
+      <w:color w:val="954F72" w:themeColor="followedHyperlink"/>
+      <w:u w:val="single"/>
+    </w:rPr>
+  </w:style>
 </w:styles>
 </file>
 

</xml_diff>

<commit_message>
- Rotation is now in 3D, although it's very basic and crude (like myself)
</commit_message>
<xml_diff>
--- a/ProceduralMethodsReport.docx
+++ b/ProceduralMethodsReport.docx
@@ -3115,6 +3115,11 @@
     </w:p>
     <w:p>
       <w:pPr>
+        <w:pStyle w:val="ListParagraph"/>
+        <w:numPr>
+          <w:ilvl w:val="0"/>
+          <w:numId w:val="2"/>
+        </w:numPr>
         <w:rPr>
           <w:rFonts w:ascii="Arial" w:hAnsi="Arial" w:cs="Arial"/>
           <w:color w:val="000000"/>
@@ -3123,6 +3128,16 @@
           <w:shd w:val="clear" w:color="auto" w:fill="FFFFFF"/>
         </w:rPr>
       </w:pPr>
+      <w:r>
+        <w:rPr>
+          <w:rFonts w:ascii="Arial" w:hAnsi="Arial" w:cs="Arial"/>
+          <w:color w:val="000000"/>
+          <w:sz w:val="21"/>
+          <w:szCs w:val="21"/>
+          <w:shd w:val="clear" w:color="auto" w:fill="FFFFFF"/>
+        </w:rPr>
+        <w:t>Angle Definitions</w:t>
+      </w:r>
     </w:p>
     <w:p>
       <w:pPr>
@@ -3393,7 +3408,6 @@
         <w:spacing w:line="256" w:lineRule="auto"/>
       </w:pPr>
       <w:r>
-        <w:lastRenderedPageBreak/>
         <w:t>“–“</w:t>
       </w:r>
     </w:p>
@@ -3425,6 +3439,7 @@
         <w:spacing w:line="256" w:lineRule="auto"/>
       </w:pPr>
       <w:r>
+        <w:lastRenderedPageBreak/>
         <w:t>“F”</w:t>
       </w:r>
     </w:p>
@@ -4320,6 +4335,15 @@
       </w:r>
     </w:p>
     <w:p>
+      <w:pPr>
+        <w:rPr>
+          <w:rFonts w:ascii="Arial" w:hAnsi="Arial" w:cs="Arial"/>
+          <w:color w:val="000000"/>
+          <w:sz w:val="21"/>
+          <w:szCs w:val="21"/>
+          <w:shd w:val="clear" w:color="auto" w:fill="FFFFFF"/>
+        </w:rPr>
+      </w:pPr>
       <w:r>
         <w:rPr>
           <w:rFonts w:ascii="Arial" w:hAnsi="Arial" w:cs="Arial"/>
@@ -4990,6 +5014,29 @@
         </w:rPr>
         <w:t>.</w:t>
       </w:r>
+    </w:p>
+    <w:p>
+      <w:pPr>
+        <w:pStyle w:val="ListParagraph"/>
+        <w:numPr>
+          <w:ilvl w:val="0"/>
+          <w:numId w:val="2"/>
+        </w:numPr>
+      </w:pPr>
+      <w:r>
+        <w:t xml:space="preserve">Umpteen bespoke transformation matrices is probably bad, could have used </w:t>
+      </w:r>
+      <w:r>
+        <w:rPr>
+          <w:rFonts w:ascii="Consolas" w:hAnsi="Consolas" w:cs="Consolas"/>
+          <w:color w:val="008000"/>
+          <w:sz w:val="19"/>
+          <w:szCs w:val="19"/>
+        </w:rPr>
+        <w:t>D3DXMatrixRotationYawPitchRoll</w:t>
+      </w:r>
+      <w:bookmarkStart w:id="0" w:name="_GoBack"/>
+      <w:bookmarkEnd w:id="0"/>
     </w:p>
     <w:p>
       <w:pPr>
@@ -5730,13 +5777,7 @@
           <w:rPr>
             <w:rStyle w:val="Hyperlink"/>
           </w:rPr>
-          <w:t>https://gamedev.stackexchange.com/questions/64298/direct3d11-and-sharpdx-how-to-pass-a-model-instances-world-matrix-as-an-inpu</w:t>
-        </w:r>
-        <w:r>
-          <w:rPr>
-            <w:rStyle w:val="Hyperlink"/>
-          </w:rPr>
-          <w:t>t</w:t>
+          <w:t>https://gamedev.stackexchange.com/questions/64298/direct3d11-and-sharpdx-how-to-pass-a-model-instances-world-matrix-as-an-input</w:t>
         </w:r>
       </w:hyperlink>
     </w:p>
@@ -5769,8 +5810,6 @@
       <w:r>
         <w:t xml:space="preserve"> PDF Available from - </w:t>
       </w:r>
-      <w:bookmarkStart w:id="0" w:name="_GoBack"/>
-      <w:bookmarkEnd w:id="0"/>
       <w:r>
         <w:t>http://www.sccg.sk/~smolenova/elearning/ks_fmfiuk06.pdf</w:t>
       </w:r>

</xml_diff>